<commit_message>
Cleanup of Simulate directory
</commit_message>
<xml_diff>
--- a/Documents/UserManual_Specification/Arbitrary Power Booster UMTS.docx
+++ b/Documents/UserManual_Specification/Arbitrary Power Booster UMTS.docx
@@ -218,7 +218,7 @@
           <w:r>
             <w:fldChar w:fldCharType="separate"/>
           </w:r>
-          <w:hyperlink w:anchor="_Toc199337547" w:history="1">
+          <w:hyperlink w:anchor="_Toc199399935" w:history="1">
             <w:r>
               <w:rPr>
                 <w:rStyle w:val="Hyperlink"/>
@@ -261,7 +261,7 @@
                 <w:noProof/>
                 <w:webHidden/>
               </w:rPr>
-              <w:instrText xml:space="preserve"> PAGEREF _Toc199337547 \h </w:instrText>
+              <w:instrText xml:space="preserve"> PAGEREF _Toc199399935 \h </w:instrText>
             </w:r>
             <w:r>
               <w:rPr>
@@ -306,7 +306,7 @@
               <w:szCs w:val="24"/>
             </w:rPr>
           </w:pPr>
-          <w:hyperlink w:anchor="_Toc199337548" w:history="1">
+          <w:hyperlink w:anchor="_Toc199399936" w:history="1">
             <w:r>
               <w:rPr>
                 <w:rStyle w:val="Hyperlink"/>
@@ -349,7 +349,7 @@
                 <w:noProof/>
                 <w:webHidden/>
               </w:rPr>
-              <w:instrText xml:space="preserve"> PAGEREF _Toc199337548 \h </w:instrText>
+              <w:instrText xml:space="preserve"> PAGEREF _Toc199399936 \h </w:instrText>
             </w:r>
             <w:r>
               <w:rPr>
@@ -394,7 +394,7 @@
               <w:szCs w:val="24"/>
             </w:rPr>
           </w:pPr>
-          <w:hyperlink w:anchor="_Toc199337549" w:history="1">
+          <w:hyperlink w:anchor="_Toc199399937" w:history="1">
             <w:r>
               <w:rPr>
                 <w:rStyle w:val="Hyperlink"/>
@@ -437,7 +437,7 @@
                 <w:noProof/>
                 <w:webHidden/>
               </w:rPr>
-              <w:instrText xml:space="preserve"> PAGEREF _Toc199337549 \h </w:instrText>
+              <w:instrText xml:space="preserve"> PAGEREF _Toc199399937 \h </w:instrText>
             </w:r>
             <w:r>
               <w:rPr>
@@ -482,7 +482,7 @@
               <w:szCs w:val="24"/>
             </w:rPr>
           </w:pPr>
-          <w:hyperlink w:anchor="_Toc199337550" w:history="1">
+          <w:hyperlink w:anchor="_Toc199399938" w:history="1">
             <w:r>
               <w:rPr>
                 <w:rStyle w:val="Hyperlink"/>
@@ -525,7 +525,7 @@
                 <w:noProof/>
                 <w:webHidden/>
               </w:rPr>
-              <w:instrText xml:space="preserve"> PAGEREF _Toc199337550 \h </w:instrText>
+              <w:instrText xml:space="preserve"> PAGEREF _Toc199399938 \h </w:instrText>
             </w:r>
             <w:r>
               <w:rPr>
@@ -570,7 +570,7 @@
               <w:szCs w:val="24"/>
             </w:rPr>
           </w:pPr>
-          <w:hyperlink w:anchor="_Toc199337551" w:history="1">
+          <w:hyperlink w:anchor="_Toc199399939" w:history="1">
             <w:r>
               <w:rPr>
                 <w:rStyle w:val="Hyperlink"/>
@@ -613,7 +613,7 @@
                 <w:noProof/>
                 <w:webHidden/>
               </w:rPr>
-              <w:instrText xml:space="preserve"> PAGEREF _Toc199337551 \h </w:instrText>
+              <w:instrText xml:space="preserve"> PAGEREF _Toc199399939 \h </w:instrText>
             </w:r>
             <w:r>
               <w:rPr>
@@ -658,7 +658,7 @@
               <w:szCs w:val="24"/>
             </w:rPr>
           </w:pPr>
-          <w:hyperlink w:anchor="_Toc199337552" w:history="1">
+          <w:hyperlink w:anchor="_Toc199399940" w:history="1">
             <w:r>
               <w:rPr>
                 <w:rStyle w:val="Hyperlink"/>
@@ -701,7 +701,7 @@
                 <w:noProof/>
                 <w:webHidden/>
               </w:rPr>
-              <w:instrText xml:space="preserve"> PAGEREF _Toc199337552 \h </w:instrText>
+              <w:instrText xml:space="preserve"> PAGEREF _Toc199399940 \h </w:instrText>
             </w:r>
             <w:r>
               <w:rPr>
@@ -746,7 +746,7 @@
               <w:szCs w:val="24"/>
             </w:rPr>
           </w:pPr>
-          <w:hyperlink w:anchor="_Toc199337553" w:history="1">
+          <w:hyperlink w:anchor="_Toc199399941" w:history="1">
             <w:r>
               <w:rPr>
                 <w:rStyle w:val="Hyperlink"/>
@@ -789,7 +789,7 @@
                 <w:noProof/>
                 <w:webHidden/>
               </w:rPr>
-              <w:instrText xml:space="preserve"> PAGEREF _Toc199337553 \h </w:instrText>
+              <w:instrText xml:space="preserve"> PAGEREF _Toc199399941 \h </w:instrText>
             </w:r>
             <w:r>
               <w:rPr>
@@ -834,7 +834,7 @@
               <w:szCs w:val="24"/>
             </w:rPr>
           </w:pPr>
-          <w:hyperlink w:anchor="_Toc199337554" w:history="1">
+          <w:hyperlink w:anchor="_Toc199399942" w:history="1">
             <w:r>
               <w:rPr>
                 <w:rStyle w:val="Hyperlink"/>
@@ -877,7 +877,7 @@
                 <w:noProof/>
                 <w:webHidden/>
               </w:rPr>
-              <w:instrText xml:space="preserve"> PAGEREF _Toc199337554 \h </w:instrText>
+              <w:instrText xml:space="preserve"> PAGEREF _Toc199399942 \h </w:instrText>
             </w:r>
             <w:r>
               <w:rPr>
@@ -922,7 +922,7 @@
               <w:szCs w:val="24"/>
             </w:rPr>
           </w:pPr>
-          <w:hyperlink w:anchor="_Toc199337555" w:history="1">
+          <w:hyperlink w:anchor="_Toc199399943" w:history="1">
             <w:r>
               <w:rPr>
                 <w:rStyle w:val="Hyperlink"/>
@@ -965,7 +965,7 @@
                 <w:noProof/>
                 <w:webHidden/>
               </w:rPr>
-              <w:instrText xml:space="preserve"> PAGEREF _Toc199337555 \h </w:instrText>
+              <w:instrText xml:space="preserve"> PAGEREF _Toc199399943 \h </w:instrText>
             </w:r>
             <w:r>
               <w:rPr>
@@ -1010,7 +1010,7 @@
               <w:szCs w:val="24"/>
             </w:rPr>
           </w:pPr>
-          <w:hyperlink w:anchor="_Toc199337556" w:history="1">
+          <w:hyperlink w:anchor="_Toc199399944" w:history="1">
             <w:r>
               <w:rPr>
                 <w:rStyle w:val="Hyperlink"/>
@@ -1053,7 +1053,7 @@
                 <w:noProof/>
                 <w:webHidden/>
               </w:rPr>
-              <w:instrText xml:space="preserve"> PAGEREF _Toc199337556 \h </w:instrText>
+              <w:instrText xml:space="preserve"> PAGEREF _Toc199399944 \h </w:instrText>
             </w:r>
             <w:r>
               <w:rPr>
@@ -1098,7 +1098,7 @@
               <w:szCs w:val="24"/>
             </w:rPr>
           </w:pPr>
-          <w:hyperlink w:anchor="_Toc199337557" w:history="1">
+          <w:hyperlink w:anchor="_Toc199399945" w:history="1">
             <w:r>
               <w:rPr>
                 <w:rStyle w:val="Hyperlink"/>
@@ -1141,7 +1141,7 @@
                 <w:noProof/>
                 <w:webHidden/>
               </w:rPr>
-              <w:instrText xml:space="preserve"> PAGEREF _Toc199337557 \h </w:instrText>
+              <w:instrText xml:space="preserve"> PAGEREF _Toc199399945 \h </w:instrText>
             </w:r>
             <w:r>
               <w:rPr>
@@ -1186,7 +1186,7 @@
               <w:szCs w:val="24"/>
             </w:rPr>
           </w:pPr>
-          <w:hyperlink w:anchor="_Toc199337558" w:history="1">
+          <w:hyperlink w:anchor="_Toc199399946" w:history="1">
             <w:r>
               <w:rPr>
                 <w:rStyle w:val="Hyperlink"/>
@@ -1229,7 +1229,7 @@
                 <w:noProof/>
                 <w:webHidden/>
               </w:rPr>
-              <w:instrText xml:space="preserve"> PAGEREF _Toc199337558 \h </w:instrText>
+              <w:instrText xml:space="preserve"> PAGEREF _Toc199399946 \h </w:instrText>
             </w:r>
             <w:r>
               <w:rPr>
@@ -1274,7 +1274,7 @@
               <w:szCs w:val="24"/>
             </w:rPr>
           </w:pPr>
-          <w:hyperlink w:anchor="_Toc199337559" w:history="1">
+          <w:hyperlink w:anchor="_Toc199399947" w:history="1">
             <w:r>
               <w:rPr>
                 <w:rStyle w:val="Hyperlink"/>
@@ -1317,7 +1317,7 @@
                 <w:noProof/>
                 <w:webHidden/>
               </w:rPr>
-              <w:instrText xml:space="preserve"> PAGEREF _Toc199337559 \h </w:instrText>
+              <w:instrText xml:space="preserve"> PAGEREF _Toc199399947 \h </w:instrText>
             </w:r>
             <w:r>
               <w:rPr>
@@ -1362,7 +1362,7 @@
               <w:szCs w:val="24"/>
             </w:rPr>
           </w:pPr>
-          <w:hyperlink w:anchor="_Toc199337560" w:history="1">
+          <w:hyperlink w:anchor="_Toc199399948" w:history="1">
             <w:r>
               <w:rPr>
                 <w:rStyle w:val="Hyperlink"/>
@@ -1405,7 +1405,7 @@
                 <w:noProof/>
                 <w:webHidden/>
               </w:rPr>
-              <w:instrText xml:space="preserve"> PAGEREF _Toc199337560 \h </w:instrText>
+              <w:instrText xml:space="preserve"> PAGEREF _Toc199399948 \h </w:instrText>
             </w:r>
             <w:r>
               <w:rPr>
@@ -1450,7 +1450,7 @@
               <w:szCs w:val="24"/>
             </w:rPr>
           </w:pPr>
-          <w:hyperlink w:anchor="_Toc199337561" w:history="1">
+          <w:hyperlink w:anchor="_Toc199399949" w:history="1">
             <w:r>
               <w:rPr>
                 <w:rStyle w:val="Hyperlink"/>
@@ -1493,7 +1493,7 @@
                 <w:noProof/>
                 <w:webHidden/>
               </w:rPr>
-              <w:instrText xml:space="preserve"> PAGEREF _Toc199337561 \h </w:instrText>
+              <w:instrText xml:space="preserve"> PAGEREF _Toc199399949 \h </w:instrText>
             </w:r>
             <w:r>
               <w:rPr>
@@ -1514,6 +1514,358 @@
                 <w:webHidden/>
               </w:rPr>
               <w:t>9</w:t>
+            </w:r>
+            <w:r>
+              <w:rPr>
+                <w:noProof/>
+                <w:webHidden/>
+              </w:rPr>
+              <w:fldChar w:fldCharType="end"/>
+            </w:r>
+          </w:hyperlink>
+        </w:p>
+        <w:p>
+          <w:pPr>
+            <w:pStyle w:val="TOC2"/>
+            <w:tabs>
+              <w:tab w:val="left" w:pos="960"/>
+              <w:tab w:val="right" w:leader="dot" w:pos="9350"/>
+            </w:tabs>
+            <w:rPr>
+              <w:rFonts w:asciiTheme="minorHAnsi" w:eastAsiaTheme="minorEastAsia" w:hAnsiTheme="minorHAnsi"/>
+              <w:noProof/>
+              <w:sz w:val="24"/>
+              <w:szCs w:val="24"/>
+            </w:rPr>
+          </w:pPr>
+          <w:hyperlink w:anchor="_Toc199399950" w:history="1">
+            <w:r>
+              <w:rPr>
+                <w:rStyle w:val="Hyperlink"/>
+                <w:noProof/>
+              </w:rPr>
+              <w:t>4.1</w:t>
+            </w:r>
+            <w:r>
+              <w:rPr>
+                <w:rFonts w:asciiTheme="minorHAnsi" w:eastAsiaTheme="minorEastAsia" w:hAnsiTheme="minorHAnsi"/>
+                <w:noProof/>
+                <w:sz w:val="24"/>
+                <w:szCs w:val="24"/>
+              </w:rPr>
+              <w:tab/>
+            </w:r>
+            <w:r>
+              <w:rPr>
+                <w:rStyle w:val="Hyperlink"/>
+                <w:noProof/>
+              </w:rPr>
+              <w:t>MEASURES</w:t>
+            </w:r>
+            <w:r>
+              <w:rPr>
+                <w:noProof/>
+                <w:webHidden/>
+              </w:rPr>
+              <w:tab/>
+            </w:r>
+            <w:r>
+              <w:rPr>
+                <w:noProof/>
+                <w:webHidden/>
+              </w:rPr>
+              <w:fldChar w:fldCharType="begin"/>
+            </w:r>
+            <w:r>
+              <w:rPr>
+                <w:noProof/>
+                <w:webHidden/>
+              </w:rPr>
+              <w:instrText xml:space="preserve"> PAGEREF _Toc199399950 \h </w:instrText>
+            </w:r>
+            <w:r>
+              <w:rPr>
+                <w:noProof/>
+                <w:webHidden/>
+              </w:rPr>
+            </w:r>
+            <w:r>
+              <w:rPr>
+                <w:noProof/>
+                <w:webHidden/>
+              </w:rPr>
+              <w:fldChar w:fldCharType="separate"/>
+            </w:r>
+            <w:r>
+              <w:rPr>
+                <w:noProof/>
+                <w:webHidden/>
+              </w:rPr>
+              <w:t>9</w:t>
+            </w:r>
+            <w:r>
+              <w:rPr>
+                <w:noProof/>
+                <w:webHidden/>
+              </w:rPr>
+              <w:fldChar w:fldCharType="end"/>
+            </w:r>
+          </w:hyperlink>
+        </w:p>
+        <w:p>
+          <w:pPr>
+            <w:pStyle w:val="TOC2"/>
+            <w:tabs>
+              <w:tab w:val="left" w:pos="960"/>
+              <w:tab w:val="right" w:leader="dot" w:pos="9350"/>
+            </w:tabs>
+            <w:rPr>
+              <w:rFonts w:asciiTheme="minorHAnsi" w:eastAsiaTheme="minorEastAsia" w:hAnsiTheme="minorHAnsi"/>
+              <w:noProof/>
+              <w:sz w:val="24"/>
+              <w:szCs w:val="24"/>
+            </w:rPr>
+          </w:pPr>
+          <w:hyperlink w:anchor="_Toc199399951" w:history="1">
+            <w:r>
+              <w:rPr>
+                <w:rStyle w:val="Hyperlink"/>
+                <w:noProof/>
+              </w:rPr>
+              <w:t>4.2</w:t>
+            </w:r>
+            <w:r>
+              <w:rPr>
+                <w:rFonts w:asciiTheme="minorHAnsi" w:eastAsiaTheme="minorEastAsia" w:hAnsiTheme="minorHAnsi"/>
+                <w:noProof/>
+                <w:sz w:val="24"/>
+                <w:szCs w:val="24"/>
+              </w:rPr>
+              <w:tab/>
+            </w:r>
+            <w:r>
+              <w:rPr>
+                <w:rStyle w:val="Hyperlink"/>
+                <w:noProof/>
+              </w:rPr>
+              <w:t>±VS CURRENT INRUSH MEASURE</w:t>
+            </w:r>
+            <w:r>
+              <w:rPr>
+                <w:noProof/>
+                <w:webHidden/>
+              </w:rPr>
+              <w:tab/>
+            </w:r>
+            <w:r>
+              <w:rPr>
+                <w:noProof/>
+                <w:webHidden/>
+              </w:rPr>
+              <w:fldChar w:fldCharType="begin"/>
+            </w:r>
+            <w:r>
+              <w:rPr>
+                <w:noProof/>
+                <w:webHidden/>
+              </w:rPr>
+              <w:instrText xml:space="preserve"> PAGEREF _Toc199399951 \h </w:instrText>
+            </w:r>
+            <w:r>
+              <w:rPr>
+                <w:noProof/>
+                <w:webHidden/>
+              </w:rPr>
+            </w:r>
+            <w:r>
+              <w:rPr>
+                <w:noProof/>
+                <w:webHidden/>
+              </w:rPr>
+              <w:fldChar w:fldCharType="separate"/>
+            </w:r>
+            <w:r>
+              <w:rPr>
+                <w:noProof/>
+                <w:webHidden/>
+              </w:rPr>
+              <w:t>10</w:t>
+            </w:r>
+            <w:r>
+              <w:rPr>
+                <w:noProof/>
+                <w:webHidden/>
+              </w:rPr>
+              <w:fldChar w:fldCharType="end"/>
+            </w:r>
+          </w:hyperlink>
+        </w:p>
+        <w:p>
+          <w:pPr>
+            <w:pStyle w:val="TOC2"/>
+            <w:tabs>
+              <w:tab w:val="left" w:pos="960"/>
+              <w:tab w:val="right" w:leader="dot" w:pos="9350"/>
+            </w:tabs>
+            <w:rPr>
+              <w:rFonts w:asciiTheme="minorHAnsi" w:eastAsiaTheme="minorEastAsia" w:hAnsiTheme="minorHAnsi"/>
+              <w:noProof/>
+              <w:sz w:val="24"/>
+              <w:szCs w:val="24"/>
+            </w:rPr>
+          </w:pPr>
+          <w:hyperlink w:anchor="_Toc199399952" w:history="1">
+            <w:r>
+              <w:rPr>
+                <w:rStyle w:val="Hyperlink"/>
+                <w:noProof/>
+              </w:rPr>
+              <w:t>4.3</w:t>
+            </w:r>
+            <w:r>
+              <w:rPr>
+                <w:rFonts w:asciiTheme="minorHAnsi" w:eastAsiaTheme="minorEastAsia" w:hAnsiTheme="minorHAnsi"/>
+                <w:noProof/>
+                <w:sz w:val="24"/>
+                <w:szCs w:val="24"/>
+              </w:rPr>
+              <w:tab/>
+            </w:r>
+            <w:r>
+              <w:rPr>
+                <w:rStyle w:val="Hyperlink"/>
+                <w:noProof/>
+              </w:rPr>
+              <w:t>INPUT TO OUTPUT 5KHz LOADED AND UNLOADED</w:t>
+            </w:r>
+            <w:r>
+              <w:rPr>
+                <w:noProof/>
+                <w:webHidden/>
+              </w:rPr>
+              <w:tab/>
+            </w:r>
+            <w:r>
+              <w:rPr>
+                <w:noProof/>
+                <w:webHidden/>
+              </w:rPr>
+              <w:fldChar w:fldCharType="begin"/>
+            </w:r>
+            <w:r>
+              <w:rPr>
+                <w:noProof/>
+                <w:webHidden/>
+              </w:rPr>
+              <w:instrText xml:space="preserve"> PAGEREF _Toc199399952 \h </w:instrText>
+            </w:r>
+            <w:r>
+              <w:rPr>
+                <w:noProof/>
+                <w:webHidden/>
+              </w:rPr>
+            </w:r>
+            <w:r>
+              <w:rPr>
+                <w:noProof/>
+                <w:webHidden/>
+              </w:rPr>
+              <w:fldChar w:fldCharType="separate"/>
+            </w:r>
+            <w:r>
+              <w:rPr>
+                <w:noProof/>
+                <w:webHidden/>
+              </w:rPr>
+              <w:t>11</w:t>
+            </w:r>
+            <w:r>
+              <w:rPr>
+                <w:noProof/>
+                <w:webHidden/>
+              </w:rPr>
+              <w:fldChar w:fldCharType="end"/>
+            </w:r>
+          </w:hyperlink>
+        </w:p>
+        <w:p>
+          <w:pPr>
+            <w:pStyle w:val="TOC2"/>
+            <w:tabs>
+              <w:tab w:val="left" w:pos="960"/>
+              <w:tab w:val="right" w:leader="dot" w:pos="9350"/>
+            </w:tabs>
+            <w:rPr>
+              <w:rFonts w:asciiTheme="minorHAnsi" w:eastAsiaTheme="minorEastAsia" w:hAnsiTheme="minorHAnsi"/>
+              <w:noProof/>
+              <w:sz w:val="24"/>
+              <w:szCs w:val="24"/>
+            </w:rPr>
+          </w:pPr>
+          <w:hyperlink w:anchor="_Toc199399953" w:history="1">
+            <w:r>
+              <w:rPr>
+                <w:rStyle w:val="Hyperlink"/>
+                <w:noProof/>
+              </w:rPr>
+              <w:t>4.4</w:t>
+            </w:r>
+            <w:r>
+              <w:rPr>
+                <w:rFonts w:asciiTheme="minorHAnsi" w:eastAsiaTheme="minorEastAsia" w:hAnsiTheme="minorHAnsi"/>
+                <w:noProof/>
+                <w:sz w:val="24"/>
+                <w:szCs w:val="24"/>
+              </w:rPr>
+              <w:tab/>
+            </w:r>
+            <w:r>
+              <w:rPr>
+                <w:rStyle w:val="Hyperlink"/>
+                <w:noProof/>
+              </w:rPr>
+              <w:t>THERMAL PERFORMANCE</w:t>
+            </w:r>
+            <w:r>
+              <w:rPr>
+                <w:noProof/>
+                <w:webHidden/>
+              </w:rPr>
+              <w:tab/>
+            </w:r>
+            <w:r>
+              <w:rPr>
+                <w:noProof/>
+                <w:webHidden/>
+              </w:rPr>
+              <w:fldChar w:fldCharType="begin"/>
+            </w:r>
+            <w:r>
+              <w:rPr>
+                <w:noProof/>
+                <w:webHidden/>
+              </w:rPr>
+              <w:instrText xml:space="preserve"> PAGEREF _Toc199399953 \h </w:instrText>
+            </w:r>
+            <w:r>
+              <w:rPr>
+                <w:noProof/>
+                <w:webHidden/>
+              </w:rPr>
+            </w:r>
+            <w:r>
+              <w:rPr>
+                <w:noProof/>
+                <w:webHidden/>
+              </w:rPr>
+              <w:fldChar w:fldCharType="separate"/>
+            </w:r>
+            <w:r>
+              <w:rPr>
+                <w:noProof/>
+                <w:webHidden/>
+              </w:rPr>
+              <w:t>12</w:t>
             </w:r>
             <w:r>
               <w:rPr>
@@ -1538,7 +1890,7 @@
               <w:szCs w:val="24"/>
             </w:rPr>
           </w:pPr>
-          <w:hyperlink w:anchor="_Toc199337562" w:history="1">
+          <w:hyperlink w:anchor="_Toc199399954" w:history="1">
             <w:r>
               <w:rPr>
                 <w:rStyle w:val="Hyperlink"/>
@@ -1581,7 +1933,7 @@
                 <w:noProof/>
                 <w:webHidden/>
               </w:rPr>
-              <w:instrText xml:space="preserve"> PAGEREF _Toc199337562 \h </w:instrText>
+              <w:instrText xml:space="preserve"> PAGEREF _Toc199399954 \h </w:instrText>
             </w:r>
             <w:r>
               <w:rPr>
@@ -1601,7 +1953,7 @@
                 <w:noProof/>
                 <w:webHidden/>
               </w:rPr>
-              <w:t>10</w:t>
+              <w:t>13</w:t>
             </w:r>
             <w:r>
               <w:rPr>
@@ -1725,7 +2077,10 @@
           </w:tcPr>
           <w:p>
             <w:r>
-              <w:t>2025-05-28</w:t>
+              <w:t>2025-05-2</w:t>
+            </w:r>
+            <w:r>
+              <w:t>9</w:t>
             </w:r>
           </w:p>
         </w:tc>
@@ -1801,7 +2156,7 @@
         <w:pStyle w:val="Heading1"/>
       </w:pPr>
       <w:bookmarkStart w:id="1" w:name="_Hlk199332212"/>
-      <w:bookmarkStart w:id="2" w:name="_Toc199337547"/>
+      <w:bookmarkStart w:id="2" w:name="_Toc199399935"/>
       <w:r>
         <w:lastRenderedPageBreak/>
         <w:t>INTRODUCTION</w:t>
@@ -1815,7 +2170,7 @@
       <w:pPr>
         <w:pStyle w:val="Heading2"/>
       </w:pPr>
-      <w:bookmarkStart w:id="3" w:name="_Toc199337548"/>
+      <w:bookmarkStart w:id="3" w:name="_Toc199399936"/>
       <w:r>
         <w:t xml:space="preserve">THE </w:t>
       </w:r>
@@ -2185,7 +2540,7 @@
         <w:pStyle w:val="Heading2"/>
         <w:jc w:val="both"/>
       </w:pPr>
-      <w:bookmarkStart w:id="4" w:name="_Toc199337549"/>
+      <w:bookmarkStart w:id="4" w:name="_Toc199399937"/>
       <w:r>
         <w:t xml:space="preserve">THE </w:t>
       </w:r>
@@ -2336,7 +2691,7 @@
         <w:pStyle w:val="Heading2"/>
         <w:jc w:val="both"/>
       </w:pPr>
-      <w:bookmarkStart w:id="5" w:name="_Toc199337550"/>
+      <w:bookmarkStart w:id="5" w:name="_Toc199399938"/>
       <w:r>
         <w:t>THE SOLUTION:</w:t>
       </w:r>
@@ -2392,7 +2747,25 @@
       </w:r>
       <w:r>
         <w:lastRenderedPageBreak/>
-        <w:t>as a downstream power amplifier, taking in a programmable waveform from an arbitrary waveform generator (AWG) and amplifying that signal into a high-current output — all while regulating the voltage and enforcing programmable current limits in real-time.</w:t>
+        <w:t xml:space="preserve">as a downstream power amplifier, taking in a programmable waveform from an </w:t>
+      </w:r>
+      <w:r>
+        <w:t>A</w:t>
+      </w:r>
+      <w:r>
+        <w:t xml:space="preserve">rbitrary </w:t>
+      </w:r>
+      <w:r>
+        <w:t>W</w:t>
+      </w:r>
+      <w:r>
+        <w:t xml:space="preserve">aveform </w:t>
+      </w:r>
+      <w:r>
+        <w:t>G</w:t>
+      </w:r>
+      <w:r>
+        <w:t>enerator (AWG) and amplifying that signal into a high-current output — all while regulating the voltage and enforcing programmable current limits in real-time.</w:t>
       </w:r>
       <w:r>
         <w:t xml:space="preserve">  Why</w:t>
@@ -2565,7 +2938,7 @@
         <w:pStyle w:val="Heading1"/>
         <w:jc w:val="both"/>
       </w:pPr>
-      <w:bookmarkStart w:id="6" w:name="_Toc199337551"/>
+      <w:bookmarkStart w:id="6" w:name="_Toc199399939"/>
       <w:r>
         <w:t>AT A GLANCE</w:t>
       </w:r>
@@ -2579,7 +2952,7 @@
         <w:pStyle w:val="Heading2"/>
         <w:jc w:val="both"/>
       </w:pPr>
-      <w:bookmarkStart w:id="7" w:name="_Toc199337552"/>
+      <w:bookmarkStart w:id="7" w:name="_Toc199399940"/>
       <w:r>
         <w:t>FEATURES:</w:t>
       </w:r>
@@ -2831,7 +3204,7 @@
         <w:pStyle w:val="Heading2"/>
         <w:jc w:val="both"/>
       </w:pPr>
-      <w:bookmarkStart w:id="8" w:name="_Toc199337553"/>
+      <w:bookmarkStart w:id="8" w:name="_Toc199399941"/>
       <w:r>
         <w:t>APPLICATIONS:</w:t>
       </w:r>
@@ -2912,7 +3285,7 @@
         <w:pStyle w:val="Heading2"/>
         <w:jc w:val="both"/>
       </w:pPr>
-      <w:bookmarkStart w:id="9" w:name="_Toc199337554"/>
+      <w:bookmarkStart w:id="9" w:name="_Toc199399942"/>
       <w:r>
         <w:lastRenderedPageBreak/>
         <w:t>SIMPLIFIED BLOCK DIAGRAM</w:t>
@@ -3054,7 +3427,7 @@
       <w:pPr>
         <w:pStyle w:val="Heading1"/>
       </w:pPr>
-      <w:bookmarkStart w:id="10" w:name="_Toc199337555"/>
+      <w:bookmarkStart w:id="10" w:name="_Toc199399943"/>
       <w:r>
         <w:t>MODES OF OPERATION:</w:t>
       </w:r>
@@ -3136,7 +3509,7 @@
       <w:pPr>
         <w:pStyle w:val="Heading2"/>
       </w:pPr>
-      <w:bookmarkStart w:id="11" w:name="_Toc199337556"/>
+      <w:bookmarkStart w:id="11" w:name="_Toc199399944"/>
       <w:r>
         <w:t>SPLASH SCREEN</w:t>
       </w:r>
@@ -3283,7 +3656,7 @@
       <w:pPr>
         <w:pStyle w:val="Heading2"/>
       </w:pPr>
-      <w:bookmarkStart w:id="12" w:name="_Toc199337557"/>
+      <w:bookmarkStart w:id="12" w:name="_Toc199399945"/>
       <w:r>
         <w:t>MAIN SCREEN:</w:t>
       </w:r>
@@ -3602,7 +3975,7 @@
       <w:pPr>
         <w:pStyle w:val="Heading2"/>
       </w:pPr>
-      <w:bookmarkStart w:id="13" w:name="_Toc199337558"/>
+      <w:bookmarkStart w:id="13" w:name="_Toc199399946"/>
       <w:r>
         <w:t>CONFIG SCREEN:</w:t>
       </w:r>
@@ -3715,7 +4088,7 @@
       <w:pPr>
         <w:pStyle w:val="Heading2"/>
       </w:pPr>
-      <w:bookmarkStart w:id="14" w:name="_Toc199337559"/>
+      <w:bookmarkStart w:id="14" w:name="_Toc199399947"/>
       <w:r>
         <w:t>SET LIMITS SCREEN:</w:t>
       </w:r>
@@ -3883,7 +4256,7 @@
       <w:pPr>
         <w:pStyle w:val="Heading2"/>
       </w:pPr>
-      <w:bookmarkStart w:id="15" w:name="_Toc199337560"/>
+      <w:bookmarkStart w:id="15" w:name="_Toc199399948"/>
       <w:r>
         <w:t>PHYSICAL CONTROLS:</w:t>
       </w:r>
@@ -3983,12 +4356,22 @@
       <w:pPr>
         <w:pStyle w:val="Heading1"/>
       </w:pPr>
-      <w:bookmarkStart w:id="16" w:name="_Toc199337561"/>
+      <w:bookmarkStart w:id="16" w:name="_Toc199399949"/>
       <w:r>
         <w:lastRenderedPageBreak/>
         <w:t>TECHNICAL SPECIFICATIONS:</w:t>
       </w:r>
       <w:bookmarkEnd w:id="16"/>
+    </w:p>
+    <w:p>
+      <w:pPr>
+        <w:pStyle w:val="Heading2"/>
+      </w:pPr>
+      <w:bookmarkStart w:id="17" w:name="_Toc199399950"/>
+      <w:r>
+        <w:t>MEASURES</w:t>
+      </w:r>
+      <w:bookmarkEnd w:id="17"/>
     </w:p>
     <w:tbl>
       <w:tblPr>
@@ -5408,14 +5791,6 @@
         </w:rPr>
       </w:pPr>
     </w:p>
-    <w:p>
-      <w:pPr>
-        <w:jc w:val="both"/>
-        <w:rPr>
-          <w:rFonts w:cs="Arial"/>
-        </w:rPr>
-      </w:pPr>
-    </w:p>
     <w:tbl>
       <w:tblPr>
         <w:tblStyle w:val="TableGrid"/>
@@ -6058,16 +6433,14 @@
                 <w:szCs w:val="18"/>
               </w:rPr>
             </w:pPr>
-            <w:proofErr w:type="spellStart"/>
-            <w:r>
-              <w:rPr>
-                <w:rFonts w:cs="Arial"/>
-                <w:sz w:val="18"/>
-                <w:szCs w:val="18"/>
-              </w:rPr>
-              <w:t>PHYSCIAL</w:t>
-            </w:r>
-            <w:proofErr w:type="spellEnd"/>
+            <w:r>
+              <w:rPr>
+                <w:rFonts w:cs="Arial"/>
+                <w:sz w:val="18"/>
+                <w:szCs w:val="18"/>
+              </w:rPr>
+              <w:t>PHYSICAL</w:t>
+            </w:r>
             <w:r>
               <w:rPr>
                 <w:rFonts w:cs="Arial"/>
@@ -6622,16 +6995,14 @@
               </w:rPr>
               <w:t xml:space="preserve">     </w:t>
             </w:r>
-            <w:proofErr w:type="spellStart"/>
-            <w:r>
-              <w:rPr>
-                <w:rFonts w:cs="Arial"/>
-                <w:sz w:val="18"/>
-                <w:szCs w:val="18"/>
-              </w:rPr>
-              <w:t>Impeadance</w:t>
-            </w:r>
-            <w:proofErr w:type="spellEnd"/>
+            <w:r>
+              <w:rPr>
+                <w:rFonts w:cs="Arial"/>
+                <w:sz w:val="18"/>
+                <w:szCs w:val="18"/>
+              </w:rPr>
+              <w:t>Impedance</w:t>
+            </w:r>
           </w:p>
         </w:tc>
         <w:tc>
@@ -8405,15 +8776,7 @@
                 <w:sz w:val="18"/>
                 <w:szCs w:val="18"/>
               </w:rPr>
-              <w:t xml:space="preserve">Output </w:t>
-            </w:r>
-            <w:r>
-              <w:rPr>
-                <w:rFonts w:cs="Arial"/>
-                <w:sz w:val="18"/>
-                <w:szCs w:val="18"/>
-              </w:rPr>
-              <w:t>load at 0A</w:t>
+              <w:t>No output loading</w:t>
             </w:r>
           </w:p>
         </w:tc>
@@ -8485,7 +8848,23 @@
                 <w:sz w:val="16"/>
                 <w:szCs w:val="16"/>
               </w:rPr>
-              <w:t>-20</w:t>
+              <w:t>-</w:t>
+            </w:r>
+            <w:r>
+              <w:rPr>
+                <w:rFonts w:cs="Arial"/>
+                <w:sz w:val="16"/>
+                <w:szCs w:val="16"/>
+              </w:rPr>
+              <w:t>1</w:t>
+            </w:r>
+            <w:r>
+              <w:rPr>
+                <w:rFonts w:cs="Arial"/>
+                <w:sz w:val="16"/>
+                <w:szCs w:val="16"/>
+              </w:rPr>
+              <w:t>0</w:t>
             </w:r>
           </w:p>
         </w:tc>
@@ -8609,15 +8988,7 @@
                 <w:sz w:val="18"/>
                 <w:szCs w:val="18"/>
               </w:rPr>
-              <w:t xml:space="preserve">Output </w:t>
-            </w:r>
-            <w:r>
-              <w:rPr>
-                <w:rFonts w:cs="Arial"/>
-                <w:sz w:val="18"/>
-                <w:szCs w:val="18"/>
-              </w:rPr>
-              <w:t>load at 0A</w:t>
+              <w:t>No output loading</w:t>
             </w:r>
           </w:p>
         </w:tc>
@@ -8689,7 +9060,7 @@
                 <w:sz w:val="16"/>
                 <w:szCs w:val="16"/>
               </w:rPr>
-              <w:t>412</w:t>
+              <w:t>330</w:t>
             </w:r>
           </w:p>
         </w:tc>
@@ -9967,7 +10338,978 @@
         </w:rPr>
         <w:t>±VS nominal supply.  Output to both channels switched on.  Both fans are on.  Input impedance both channels set to 50Ω.</w:t>
       </w:r>
-    </w:p>
+      <w:r>
+        <w:rPr>
+          <w:rFonts w:cs="Arial"/>
+          <w:sz w:val="16"/>
+          <w:szCs w:val="16"/>
+        </w:rPr>
+        <w:t xml:space="preserve">  There is no output load.</w:t>
+      </w:r>
+    </w:p>
+    <w:p>
+      <w:pPr>
+        <w:pStyle w:val="Heading2"/>
+        <w:rPr>
+          <w:noProof/>
+        </w:rPr>
+      </w:pPr>
+      <w:bookmarkStart w:id="18" w:name="_Toc199399951"/>
+      <w:r>
+        <w:rPr>
+          <w:noProof/>
+        </w:rPr>
+        <w:lastRenderedPageBreak/>
+        <w:t>±VS CURRENT INRUSH MEASURE</w:t>
+      </w:r>
+      <w:bookmarkEnd w:id="18"/>
+    </w:p>
+    <w:p>
+      <w:pPr>
+        <w:rPr>
+          <w:noProof/>
+        </w:rPr>
+      </w:pPr>
+    </w:p>
+    <w:p>
+      <w:pPr>
+        <w:rPr>
+          <w:noProof/>
+        </w:rPr>
+      </w:pPr>
+      <w:r>
+        <w:rPr>
+          <w:noProof/>
+        </w:rPr>
+        <w:t>+VS Current Inrush Measure</w:t>
+      </w:r>
+    </w:p>
+    <w:p>
+      <w:r>
+        <w:rPr>
+          <w:noProof/>
+        </w:rPr>
+        <w:drawing>
+          <wp:inline distT="0" distB="0" distL="0" distR="0" wp14:anchorId="11C08501" wp14:editId="5E70C52D">
+            <wp:extent cx="4270248" cy="3200400"/>
+            <wp:effectExtent l="0" t="0" r="0" b="0"/>
+            <wp:docPr id="183081066" name="Picture 11"/>
+            <wp:cNvGraphicFramePr>
+              <a:graphicFrameLocks xmlns:a="http://schemas.openxmlformats.org/drawingml/2006/main" noChangeAspect="1"/>
+            </wp:cNvGraphicFramePr>
+            <a:graphic xmlns:a="http://schemas.openxmlformats.org/drawingml/2006/main">
+              <a:graphicData uri="http://schemas.openxmlformats.org/drawingml/2006/picture">
+                <pic:pic xmlns:pic="http://schemas.openxmlformats.org/drawingml/2006/picture">
+                  <pic:nvPicPr>
+                    <pic:cNvPr id="0" name="Picture 11"/>
+                    <pic:cNvPicPr>
+                      <a:picLocks noChangeAspect="1" noChangeArrowheads="1"/>
+                    </pic:cNvPicPr>
+                  </pic:nvPicPr>
+                  <pic:blipFill>
+                    <a:blip r:embed="rId17">
+                      <a:extLst>
+                        <a:ext uri="{28A0092B-C50C-407E-A947-70E740481C1C}">
+                          <a14:useLocalDpi xmlns:a14="http://schemas.microsoft.com/office/drawing/2010/main" val="0"/>
+                        </a:ext>
+                      </a:extLst>
+                    </a:blip>
+                    <a:srcRect/>
+                    <a:stretch>
+                      <a:fillRect/>
+                    </a:stretch>
+                  </pic:blipFill>
+                  <pic:spPr bwMode="auto">
+                    <a:xfrm>
+                      <a:off x="0" y="0"/>
+                      <a:ext cx="4270248" cy="3200400"/>
+                    </a:xfrm>
+                    <a:prstGeom prst="rect">
+                      <a:avLst/>
+                    </a:prstGeom>
+                    <a:noFill/>
+                    <a:ln>
+                      <a:noFill/>
+                    </a:ln>
+                  </pic:spPr>
+                </pic:pic>
+              </a:graphicData>
+            </a:graphic>
+          </wp:inline>
+        </w:drawing>
+      </w:r>
+    </w:p>
+    <w:p>
+      <w:pPr>
+        <w:pStyle w:val="ListParagraph"/>
+        <w:numPr>
+          <w:ilvl w:val="0"/>
+          <w:numId w:val="27"/>
+        </w:numPr>
+        <w:rPr>
+          <w:sz w:val="16"/>
+          <w:szCs w:val="16"/>
+        </w:rPr>
+      </w:pPr>
+      <w:r>
+        <w:rPr>
+          <w:sz w:val="16"/>
+          <w:szCs w:val="16"/>
+        </w:rPr>
+        <w:t xml:space="preserve">As measured at POR (Power </w:t>
+      </w:r>
+      <w:proofErr w:type="gramStart"/>
+      <w:r>
+        <w:rPr>
+          <w:sz w:val="16"/>
+          <w:szCs w:val="16"/>
+        </w:rPr>
+        <w:t>On</w:t>
+      </w:r>
+      <w:proofErr w:type="gramEnd"/>
+      <w:r>
+        <w:rPr>
+          <w:sz w:val="16"/>
+          <w:szCs w:val="16"/>
+        </w:rPr>
+        <w:t xml:space="preserve"> Reset)</w:t>
+      </w:r>
+    </w:p>
+    <w:p>
+      <w:pPr>
+        <w:pStyle w:val="ListParagraph"/>
+        <w:numPr>
+          <w:ilvl w:val="0"/>
+          <w:numId w:val="27"/>
+        </w:numPr>
+        <w:rPr>
+          <w:sz w:val="16"/>
+          <w:szCs w:val="16"/>
+        </w:rPr>
+      </w:pPr>
+      <w:r>
+        <w:rPr>
+          <w:sz w:val="16"/>
+          <w:szCs w:val="16"/>
+        </w:rPr>
+        <w:t>NO OUTPUT LOAD</w:t>
+      </w:r>
+    </w:p>
+    <w:p/>
+    <w:p>
+      <w:r>
+        <w:t>-VS Current Inrush Measure</w:t>
+      </w:r>
+    </w:p>
+    <w:p>
+      <w:r>
+        <w:rPr>
+          <w:noProof/>
+        </w:rPr>
+        <w:drawing>
+          <wp:inline distT="0" distB="0" distL="0" distR="0" wp14:anchorId="748AB590" wp14:editId="27492B10">
+            <wp:extent cx="4270248" cy="3200400"/>
+            <wp:effectExtent l="0" t="0" r="0" b="0"/>
+            <wp:docPr id="700508492" name="Picture 12"/>
+            <wp:cNvGraphicFramePr>
+              <a:graphicFrameLocks xmlns:a="http://schemas.openxmlformats.org/drawingml/2006/main" noChangeAspect="1"/>
+            </wp:cNvGraphicFramePr>
+            <a:graphic xmlns:a="http://schemas.openxmlformats.org/drawingml/2006/main">
+              <a:graphicData uri="http://schemas.openxmlformats.org/drawingml/2006/picture">
+                <pic:pic xmlns:pic="http://schemas.openxmlformats.org/drawingml/2006/picture">
+                  <pic:nvPicPr>
+                    <pic:cNvPr id="0" name="Picture 12"/>
+                    <pic:cNvPicPr>
+                      <a:picLocks noChangeAspect="1" noChangeArrowheads="1"/>
+                    </pic:cNvPicPr>
+                  </pic:nvPicPr>
+                  <pic:blipFill>
+                    <a:blip r:embed="rId18">
+                      <a:extLst>
+                        <a:ext uri="{28A0092B-C50C-407E-A947-70E740481C1C}">
+                          <a14:useLocalDpi xmlns:a14="http://schemas.microsoft.com/office/drawing/2010/main" val="0"/>
+                        </a:ext>
+                      </a:extLst>
+                    </a:blip>
+                    <a:srcRect/>
+                    <a:stretch>
+                      <a:fillRect/>
+                    </a:stretch>
+                  </pic:blipFill>
+                  <pic:spPr bwMode="auto">
+                    <a:xfrm>
+                      <a:off x="0" y="0"/>
+                      <a:ext cx="4270248" cy="3200400"/>
+                    </a:xfrm>
+                    <a:prstGeom prst="rect">
+                      <a:avLst/>
+                    </a:prstGeom>
+                    <a:noFill/>
+                    <a:ln>
+                      <a:noFill/>
+                    </a:ln>
+                  </pic:spPr>
+                </pic:pic>
+              </a:graphicData>
+            </a:graphic>
+          </wp:inline>
+        </w:drawing>
+      </w:r>
+    </w:p>
+    <w:p>
+      <w:pPr>
+        <w:pStyle w:val="ListParagraph"/>
+        <w:numPr>
+          <w:ilvl w:val="0"/>
+          <w:numId w:val="28"/>
+        </w:numPr>
+        <w:rPr>
+          <w:sz w:val="16"/>
+          <w:szCs w:val="16"/>
+        </w:rPr>
+      </w:pPr>
+      <w:r>
+        <w:rPr>
+          <w:sz w:val="16"/>
+          <w:szCs w:val="16"/>
+        </w:rPr>
+        <w:t xml:space="preserve">As measured at POR (Power </w:t>
+      </w:r>
+      <w:proofErr w:type="gramStart"/>
+      <w:r>
+        <w:rPr>
+          <w:sz w:val="16"/>
+          <w:szCs w:val="16"/>
+        </w:rPr>
+        <w:t>On</w:t>
+      </w:r>
+      <w:proofErr w:type="gramEnd"/>
+      <w:r>
+        <w:rPr>
+          <w:sz w:val="16"/>
+          <w:szCs w:val="16"/>
+        </w:rPr>
+        <w:t xml:space="preserve"> Reset)</w:t>
+      </w:r>
+    </w:p>
+    <w:p>
+      <w:pPr>
+        <w:pStyle w:val="ListParagraph"/>
+        <w:numPr>
+          <w:ilvl w:val="0"/>
+          <w:numId w:val="28"/>
+        </w:numPr>
+        <w:rPr>
+          <w:sz w:val="16"/>
+          <w:szCs w:val="16"/>
+        </w:rPr>
+      </w:pPr>
+      <w:r>
+        <w:rPr>
+          <w:sz w:val="16"/>
+          <w:szCs w:val="16"/>
+        </w:rPr>
+        <w:t>NO OUTPUT LOAD</w:t>
+      </w:r>
+    </w:p>
+    <w:p/>
+    <w:p>
+      <w:pPr>
+        <w:pStyle w:val="Heading2"/>
+        <w:rPr>
+          <w:noProof/>
+        </w:rPr>
+      </w:pPr>
+      <w:bookmarkStart w:id="19" w:name="_Toc199399952"/>
+      <w:r>
+        <w:rPr>
+          <w:noProof/>
+        </w:rPr>
+        <w:lastRenderedPageBreak/>
+        <w:t>INPUT TO OUTPUT 5KHz LOADED AND UNLOADED</w:t>
+      </w:r>
+      <w:bookmarkEnd w:id="19"/>
+    </w:p>
+    <w:p>
+      <w:pPr>
+        <w:rPr>
+          <w:noProof/>
+        </w:rPr>
+      </w:pPr>
+    </w:p>
+    <w:p>
+      <w:r>
+        <w:t>Input Output Response 5KHz No Load</w:t>
+      </w:r>
+    </w:p>
+    <w:p>
+      <w:r>
+        <w:rPr>
+          <w:noProof/>
+        </w:rPr>
+        <w:drawing>
+          <wp:inline distT="0" distB="0" distL="0" distR="0" wp14:anchorId="5CDE1316" wp14:editId="215EAAD5">
+            <wp:extent cx="3657600" cy="2743200"/>
+            <wp:effectExtent l="0" t="0" r="0" b="0"/>
+            <wp:docPr id="149713584" name="Picture 13" descr="A screen shot of a computer&#10;&#10;AI-generated content may be incorrect."/>
+            <wp:cNvGraphicFramePr>
+              <a:graphicFrameLocks xmlns:a="http://schemas.openxmlformats.org/drawingml/2006/main" noChangeAspect="1"/>
+            </wp:cNvGraphicFramePr>
+            <a:graphic xmlns:a="http://schemas.openxmlformats.org/drawingml/2006/main">
+              <a:graphicData uri="http://schemas.openxmlformats.org/drawingml/2006/picture">
+                <pic:pic xmlns:pic="http://schemas.openxmlformats.org/drawingml/2006/picture">
+                  <pic:nvPicPr>
+                    <pic:cNvPr id="149713584" name="Picture 13" descr="A screen shot of a computer&#10;&#10;AI-generated content may be incorrect."/>
+                    <pic:cNvPicPr>
+                      <a:picLocks noChangeAspect="1" noChangeArrowheads="1"/>
+                    </pic:cNvPicPr>
+                  </pic:nvPicPr>
+                  <pic:blipFill>
+                    <a:blip r:embed="rId19" cstate="print">
+                      <a:extLst>
+                        <a:ext uri="{28A0092B-C50C-407E-A947-70E740481C1C}">
+                          <a14:useLocalDpi xmlns:a14="http://schemas.microsoft.com/office/drawing/2010/main" val="0"/>
+                        </a:ext>
+                      </a:extLst>
+                    </a:blip>
+                    <a:srcRect/>
+                    <a:stretch>
+                      <a:fillRect/>
+                    </a:stretch>
+                  </pic:blipFill>
+                  <pic:spPr bwMode="auto">
+                    <a:xfrm>
+                      <a:off x="0" y="0"/>
+                      <a:ext cx="3657600" cy="2743200"/>
+                    </a:xfrm>
+                    <a:prstGeom prst="rect">
+                      <a:avLst/>
+                    </a:prstGeom>
+                    <a:noFill/>
+                    <a:ln>
+                      <a:noFill/>
+                    </a:ln>
+                  </pic:spPr>
+                </pic:pic>
+              </a:graphicData>
+            </a:graphic>
+          </wp:inline>
+        </w:drawing>
+      </w:r>
+    </w:p>
+    <w:p>
+      <w:pPr>
+        <w:pStyle w:val="ListParagraph"/>
+        <w:numPr>
+          <w:ilvl w:val="0"/>
+          <w:numId w:val="29"/>
+        </w:numPr>
+        <w:rPr>
+          <w:sz w:val="16"/>
+          <w:szCs w:val="16"/>
+        </w:rPr>
+      </w:pPr>
+      <w:r>
+        <w:rPr>
+          <w:sz w:val="16"/>
+          <w:szCs w:val="16"/>
+        </w:rPr>
+        <w:t>No measurable change in phase or frequency input to output</w:t>
+      </w:r>
+    </w:p>
+    <w:p>
+      <w:pPr>
+        <w:pStyle w:val="ListParagraph"/>
+        <w:numPr>
+          <w:ilvl w:val="0"/>
+          <w:numId w:val="29"/>
+        </w:numPr>
+        <w:rPr>
+          <w:sz w:val="16"/>
+          <w:szCs w:val="16"/>
+        </w:rPr>
+      </w:pPr>
+      <w:r>
+        <w:rPr>
+          <w:sz w:val="16"/>
+          <w:szCs w:val="16"/>
+        </w:rPr>
+        <w:t>Vin as measured by ARB = 8.93 (0.90% accuracy)</w:t>
+      </w:r>
+    </w:p>
+    <w:p/>
+    <w:p>
+      <w:r>
+        <w:t xml:space="preserve">Input Output Response 5KHz </w:t>
+      </w:r>
+      <w:r>
+        <w:t xml:space="preserve">to 8Ω </w:t>
+      </w:r>
+      <w:proofErr w:type="gramStart"/>
+      <w:r>
+        <w:t>Load</w:t>
+      </w:r>
+      <w:proofErr w:type="gramEnd"/>
+    </w:p>
+    <w:p>
+      <w:r>
+        <w:rPr>
+          <w:noProof/>
+        </w:rPr>
+        <w:drawing>
+          <wp:inline distT="0" distB="0" distL="0" distR="0" wp14:anchorId="59723841" wp14:editId="3D05C4E0">
+            <wp:extent cx="3657600" cy="2743200"/>
+            <wp:effectExtent l="0" t="0" r="0" b="0"/>
+            <wp:docPr id="72049690" name="Picture 14"/>
+            <wp:cNvGraphicFramePr>
+              <a:graphicFrameLocks xmlns:a="http://schemas.openxmlformats.org/drawingml/2006/main" noChangeAspect="1"/>
+            </wp:cNvGraphicFramePr>
+            <a:graphic xmlns:a="http://schemas.openxmlformats.org/drawingml/2006/main">
+              <a:graphicData uri="http://schemas.openxmlformats.org/drawingml/2006/picture">
+                <pic:pic xmlns:pic="http://schemas.openxmlformats.org/drawingml/2006/picture">
+                  <pic:nvPicPr>
+                    <pic:cNvPr id="0" name="Picture 14"/>
+                    <pic:cNvPicPr>
+                      <a:picLocks noChangeAspect="1" noChangeArrowheads="1"/>
+                    </pic:cNvPicPr>
+                  </pic:nvPicPr>
+                  <pic:blipFill>
+                    <a:blip r:embed="rId20" cstate="print">
+                      <a:extLst>
+                        <a:ext uri="{28A0092B-C50C-407E-A947-70E740481C1C}">
+                          <a14:useLocalDpi xmlns:a14="http://schemas.microsoft.com/office/drawing/2010/main" val="0"/>
+                        </a:ext>
+                      </a:extLst>
+                    </a:blip>
+                    <a:srcRect/>
+                    <a:stretch>
+                      <a:fillRect/>
+                    </a:stretch>
+                  </pic:blipFill>
+                  <pic:spPr bwMode="auto">
+                    <a:xfrm>
+                      <a:off x="0" y="0"/>
+                      <a:ext cx="3657600" cy="2743200"/>
+                    </a:xfrm>
+                    <a:prstGeom prst="rect">
+                      <a:avLst/>
+                    </a:prstGeom>
+                    <a:noFill/>
+                    <a:ln>
+                      <a:noFill/>
+                    </a:ln>
+                  </pic:spPr>
+                </pic:pic>
+              </a:graphicData>
+            </a:graphic>
+          </wp:inline>
+        </w:drawing>
+      </w:r>
+    </w:p>
+    <w:p>
+      <w:pPr>
+        <w:pStyle w:val="ListParagraph"/>
+        <w:numPr>
+          <w:ilvl w:val="0"/>
+          <w:numId w:val="30"/>
+        </w:numPr>
+        <w:rPr>
+          <w:sz w:val="16"/>
+          <w:szCs w:val="16"/>
+        </w:rPr>
+      </w:pPr>
+      <w:r>
+        <w:rPr>
+          <w:sz w:val="16"/>
+          <w:szCs w:val="16"/>
+        </w:rPr>
+        <w:t>No measurable change in phase or frequency input to output</w:t>
+      </w:r>
+    </w:p>
+    <w:p>
+      <w:pPr>
+        <w:pStyle w:val="ListParagraph"/>
+        <w:numPr>
+          <w:ilvl w:val="0"/>
+          <w:numId w:val="30"/>
+        </w:numPr>
+        <w:rPr>
+          <w:sz w:val="16"/>
+          <w:szCs w:val="16"/>
+        </w:rPr>
+      </w:pPr>
+      <w:r>
+        <w:rPr>
+          <w:sz w:val="16"/>
+          <w:szCs w:val="16"/>
+        </w:rPr>
+        <w:t>Vin as measured by ARB = 8.9</w:t>
+      </w:r>
+      <w:r>
+        <w:rPr>
+          <w:sz w:val="16"/>
+          <w:szCs w:val="16"/>
+        </w:rPr>
+        <w:t>2Vrms</w:t>
+      </w:r>
+      <w:r>
+        <w:rPr>
+          <w:sz w:val="16"/>
+          <w:szCs w:val="16"/>
+        </w:rPr>
+        <w:t xml:space="preserve"> (0.90% accuracy)</w:t>
+      </w:r>
+    </w:p>
+    <w:p>
+      <w:pPr>
+        <w:pStyle w:val="ListParagraph"/>
+        <w:numPr>
+          <w:ilvl w:val="0"/>
+          <w:numId w:val="30"/>
+        </w:numPr>
+        <w:rPr>
+          <w:sz w:val="16"/>
+          <w:szCs w:val="16"/>
+        </w:rPr>
+      </w:pPr>
+      <w:proofErr w:type="spellStart"/>
+      <w:proofErr w:type="gramStart"/>
+      <w:r>
+        <w:rPr>
+          <w:sz w:val="16"/>
+          <w:szCs w:val="16"/>
+        </w:rPr>
+        <w:t>Iout</w:t>
+      </w:r>
+      <w:proofErr w:type="spellEnd"/>
+      <w:proofErr w:type="gramEnd"/>
+      <w:r>
+        <w:rPr>
+          <w:sz w:val="16"/>
+          <w:szCs w:val="16"/>
+        </w:rPr>
+        <w:t xml:space="preserve"> as measured by ARB = 1.061Irms (</w:t>
+      </w:r>
+      <w:r>
+        <w:rPr>
+          <w:sz w:val="16"/>
+          <w:szCs w:val="16"/>
+        </w:rPr>
+        <w:t>0.95% accuracy)</w:t>
+      </w:r>
+    </w:p>
+    <w:p>
+      <w:pPr>
+        <w:pStyle w:val="ListParagraph"/>
+        <w:numPr>
+          <w:ilvl w:val="0"/>
+          <w:numId w:val="30"/>
+        </w:numPr>
+        <w:rPr>
+          <w:sz w:val="16"/>
+          <w:szCs w:val="16"/>
+        </w:rPr>
+      </w:pPr>
+      <w:r>
+        <w:rPr>
+          <w:sz w:val="16"/>
+          <w:szCs w:val="16"/>
+        </w:rPr>
+        <w:t>Power To Load = 9.29W</w:t>
+      </w:r>
+    </w:p>
+    <w:p>
+      <w:pPr>
+        <w:rPr>
+          <w:sz w:val="16"/>
+          <w:szCs w:val="16"/>
+        </w:rPr>
+      </w:pPr>
+    </w:p>
+    <w:p>
+      <w:pPr>
+        <w:rPr>
+          <w:noProof/>
+          <w:sz w:val="16"/>
+          <w:szCs w:val="16"/>
+        </w:rPr>
+      </w:pPr>
+    </w:p>
+    <w:p>
+      <w:pPr>
+        <w:rPr>
+          <w:noProof/>
+          <w:sz w:val="16"/>
+          <w:szCs w:val="16"/>
+        </w:rPr>
+      </w:pPr>
+    </w:p>
+    <w:p>
+      <w:pPr>
+        <w:spacing w:after="160"/>
+        <w:rPr>
+          <w:sz w:val="16"/>
+          <w:szCs w:val="16"/>
+        </w:rPr>
+      </w:pPr>
+      <w:r>
+        <w:rPr>
+          <w:sz w:val="16"/>
+          <w:szCs w:val="16"/>
+        </w:rPr>
+        <w:br w:type="page"/>
+      </w:r>
+    </w:p>
+    <w:p>
+      <w:pPr>
+        <w:pStyle w:val="Heading2"/>
+      </w:pPr>
+      <w:bookmarkStart w:id="20" w:name="_Toc199399953"/>
+      <w:r>
+        <w:lastRenderedPageBreak/>
+        <w:t>THERMAL PERFORMANCE</w:t>
+      </w:r>
+      <w:bookmarkEnd w:id="20"/>
+    </w:p>
+    <w:p>
+      <w:pPr>
+        <w:rPr>
+          <w:sz w:val="16"/>
+          <w:szCs w:val="16"/>
+        </w:rPr>
+      </w:pPr>
+      <w:r>
+        <w:rPr>
+          <w:sz w:val="16"/>
+          <w:szCs w:val="16"/>
+        </w:rPr>
+        <w:t xml:space="preserve"> </w:t>
+      </w:r>
+    </w:p>
+    <w:p>
+      <w:pPr>
+        <w:rPr>
+          <w:sz w:val="16"/>
+          <w:szCs w:val="16"/>
+        </w:rPr>
+      </w:pPr>
+    </w:p>
+    <w:p>
+      <w:r>
+        <w:t>SETUP</w:t>
+      </w:r>
+    </w:p>
+    <w:p>
+      <w:pPr>
+        <w:rPr>
+          <w:sz w:val="16"/>
+          <w:szCs w:val="16"/>
+        </w:rPr>
+      </w:pPr>
+      <w:r>
+        <w:rPr>
+          <w:noProof/>
+          <w:sz w:val="16"/>
+          <w:szCs w:val="16"/>
+        </w:rPr>
+        <w:drawing>
+          <wp:inline distT="0" distB="0" distL="0" distR="0" wp14:anchorId="7CBDFDA9" wp14:editId="1FB928E5">
+            <wp:extent cx="2286000" cy="3048000"/>
+            <wp:effectExtent l="0" t="0" r="0" b="0"/>
+            <wp:docPr id="1526231373" name="Picture 15" descr="A close-up of a circuit board&#10;&#10;AI-generated content may be incorrect."/>
+            <wp:cNvGraphicFramePr>
+              <a:graphicFrameLocks xmlns:a="http://schemas.openxmlformats.org/drawingml/2006/main" noChangeAspect="1"/>
+            </wp:cNvGraphicFramePr>
+            <a:graphic xmlns:a="http://schemas.openxmlformats.org/drawingml/2006/main">
+              <a:graphicData uri="http://schemas.openxmlformats.org/drawingml/2006/picture">
+                <pic:pic xmlns:pic="http://schemas.openxmlformats.org/drawingml/2006/picture">
+                  <pic:nvPicPr>
+                    <pic:cNvPr id="1526231373" name="Picture 15" descr="A close-up of a circuit board&#10;&#10;AI-generated content may be incorrect."/>
+                    <pic:cNvPicPr>
+                      <a:picLocks noChangeAspect="1" noChangeArrowheads="1"/>
+                    </pic:cNvPicPr>
+                  </pic:nvPicPr>
+                  <pic:blipFill>
+                    <a:blip r:embed="rId21">
+                      <a:extLst>
+                        <a:ext uri="{28A0092B-C50C-407E-A947-70E740481C1C}">
+                          <a14:useLocalDpi xmlns:a14="http://schemas.microsoft.com/office/drawing/2010/main" val="0"/>
+                        </a:ext>
+                      </a:extLst>
+                    </a:blip>
+                    <a:srcRect/>
+                    <a:stretch>
+                      <a:fillRect/>
+                    </a:stretch>
+                  </pic:blipFill>
+                  <pic:spPr bwMode="auto">
+                    <a:xfrm>
+                      <a:off x="0" y="0"/>
+                      <a:ext cx="2286000" cy="3048000"/>
+                    </a:xfrm>
+                    <a:prstGeom prst="rect">
+                      <a:avLst/>
+                    </a:prstGeom>
+                    <a:noFill/>
+                    <a:ln>
+                      <a:noFill/>
+                    </a:ln>
+                  </pic:spPr>
+                </pic:pic>
+              </a:graphicData>
+            </a:graphic>
+          </wp:inline>
+        </w:drawing>
+      </w:r>
+    </w:p>
+    <w:p>
+      <w:pPr>
+        <w:pStyle w:val="ListParagraph"/>
+        <w:numPr>
+          <w:ilvl w:val="0"/>
+          <w:numId w:val="32"/>
+        </w:numPr>
+        <w:rPr>
+          <w:sz w:val="16"/>
+          <w:szCs w:val="16"/>
+        </w:rPr>
+      </w:pPr>
+      <w:r>
+        <w:rPr>
+          <w:sz w:val="16"/>
+          <w:szCs w:val="16"/>
+        </w:rPr>
+        <w:t xml:space="preserve">Connected to </w:t>
+      </w:r>
+      <w:r>
+        <w:rPr>
+          <w:sz w:val="16"/>
+          <w:szCs w:val="16"/>
+        </w:rPr>
+        <w:t xml:space="preserve">8Ω </w:t>
+      </w:r>
+      <w:r>
+        <w:rPr>
+          <w:sz w:val="16"/>
+          <w:szCs w:val="16"/>
+        </w:rPr>
+        <w:t xml:space="preserve">100W resistor load not </w:t>
+      </w:r>
+      <w:proofErr w:type="gramStart"/>
+      <w:r>
+        <w:rPr>
+          <w:sz w:val="16"/>
+          <w:szCs w:val="16"/>
+        </w:rPr>
+        <w:t>shown</w:t>
+      </w:r>
+      <w:proofErr w:type="gramEnd"/>
+    </w:p>
+    <w:p>
+      <w:pPr>
+        <w:rPr>
+          <w:sz w:val="16"/>
+          <w:szCs w:val="16"/>
+        </w:rPr>
+      </w:pPr>
+    </w:p>
+    <w:p>
+      <w:pPr>
+        <w:rPr>
+          <w:sz w:val="16"/>
+          <w:szCs w:val="16"/>
+        </w:rPr>
+      </w:pPr>
+    </w:p>
+    <w:p>
+      <w:r>
+        <w:t>THERMAL IMAGE</w:t>
+      </w:r>
+      <w:r>
+        <w:t xml:space="preserve"> CHANNEL 1</w:t>
+      </w:r>
+    </w:p>
+    <w:p>
+      <w:pPr>
+        <w:rPr>
+          <w:sz w:val="16"/>
+          <w:szCs w:val="16"/>
+        </w:rPr>
+      </w:pPr>
+      <w:r>
+        <w:rPr>
+          <w:noProof/>
+          <w:sz w:val="16"/>
+          <w:szCs w:val="16"/>
+        </w:rPr>
+        <w:drawing>
+          <wp:inline distT="0" distB="0" distL="0" distR="0" wp14:anchorId="08D275AD" wp14:editId="409D3CAC">
+            <wp:extent cx="2286000" cy="3048000"/>
+            <wp:effectExtent l="0" t="0" r="0" b="0"/>
+            <wp:docPr id="208867809" name="Picture 16"/>
+            <wp:cNvGraphicFramePr>
+              <a:graphicFrameLocks xmlns:a="http://schemas.openxmlformats.org/drawingml/2006/main" noChangeAspect="1"/>
+            </wp:cNvGraphicFramePr>
+            <a:graphic xmlns:a="http://schemas.openxmlformats.org/drawingml/2006/main">
+              <a:graphicData uri="http://schemas.openxmlformats.org/drawingml/2006/picture">
+                <pic:pic xmlns:pic="http://schemas.openxmlformats.org/drawingml/2006/picture">
+                  <pic:nvPicPr>
+                    <pic:cNvPr id="0" name="Picture 16"/>
+                    <pic:cNvPicPr>
+                      <a:picLocks noChangeAspect="1" noChangeArrowheads="1"/>
+                    </pic:cNvPicPr>
+                  </pic:nvPicPr>
+                  <pic:blipFill>
+                    <a:blip r:embed="rId22">
+                      <a:extLst>
+                        <a:ext uri="{28A0092B-C50C-407E-A947-70E740481C1C}">
+                          <a14:useLocalDpi xmlns:a14="http://schemas.microsoft.com/office/drawing/2010/main" val="0"/>
+                        </a:ext>
+                      </a:extLst>
+                    </a:blip>
+                    <a:srcRect/>
+                    <a:stretch>
+                      <a:fillRect/>
+                    </a:stretch>
+                  </pic:blipFill>
+                  <pic:spPr bwMode="auto">
+                    <a:xfrm>
+                      <a:off x="0" y="0"/>
+                      <a:ext cx="2286000" cy="3048000"/>
+                    </a:xfrm>
+                    <a:prstGeom prst="rect">
+                      <a:avLst/>
+                    </a:prstGeom>
+                    <a:noFill/>
+                    <a:ln>
+                      <a:noFill/>
+                    </a:ln>
+                  </pic:spPr>
+                </pic:pic>
+              </a:graphicData>
+            </a:graphic>
+          </wp:inline>
+        </w:drawing>
+      </w:r>
+    </w:p>
+    <w:p>
+      <w:pPr>
+        <w:pStyle w:val="ListParagraph"/>
+        <w:numPr>
+          <w:ilvl w:val="0"/>
+          <w:numId w:val="31"/>
+        </w:numPr>
+        <w:rPr>
+          <w:sz w:val="16"/>
+          <w:szCs w:val="16"/>
+        </w:rPr>
+      </w:pPr>
+      <w:r>
+        <w:rPr>
+          <w:sz w:val="16"/>
+          <w:szCs w:val="16"/>
+        </w:rPr>
+        <w:t>O</w:t>
+      </w:r>
+      <w:r>
+        <w:rPr>
+          <w:sz w:val="16"/>
+          <w:szCs w:val="16"/>
+        </w:rPr>
+        <w:t>n Time</w:t>
+      </w:r>
+      <w:r>
+        <w:rPr>
+          <w:sz w:val="16"/>
+          <w:szCs w:val="16"/>
+        </w:rPr>
+        <w:t xml:space="preserve"> = 20min</w:t>
+      </w:r>
+    </w:p>
+    <w:p>
+      <w:pPr>
+        <w:pStyle w:val="ListParagraph"/>
+        <w:numPr>
+          <w:ilvl w:val="0"/>
+          <w:numId w:val="31"/>
+        </w:numPr>
+        <w:rPr>
+          <w:sz w:val="16"/>
+          <w:szCs w:val="16"/>
+        </w:rPr>
+      </w:pPr>
+      <w:r>
+        <w:rPr>
+          <w:sz w:val="16"/>
+          <w:szCs w:val="16"/>
+        </w:rPr>
+        <w:t xml:space="preserve">Output Current </w:t>
+      </w:r>
+      <w:r>
+        <w:rPr>
+          <w:sz w:val="16"/>
+          <w:szCs w:val="16"/>
+        </w:rPr>
+        <w:t>= 1.061Arms</w:t>
+      </w:r>
+    </w:p>
+    <w:p>
+      <w:pPr>
+        <w:pStyle w:val="ListParagraph"/>
+        <w:numPr>
+          <w:ilvl w:val="0"/>
+          <w:numId w:val="31"/>
+        </w:numPr>
+        <w:rPr>
+          <w:sz w:val="16"/>
+          <w:szCs w:val="16"/>
+        </w:rPr>
+      </w:pPr>
+      <w:r>
+        <w:rPr>
+          <w:sz w:val="16"/>
+          <w:szCs w:val="16"/>
+        </w:rPr>
+        <w:t>Output Voltage</w:t>
+      </w:r>
+      <w:r>
+        <w:rPr>
+          <w:sz w:val="16"/>
+          <w:szCs w:val="16"/>
+        </w:rPr>
+        <w:t xml:space="preserve"> = 8.92Vrms</w:t>
+      </w:r>
+    </w:p>
+    <w:p>
+      <w:pPr>
+        <w:pStyle w:val="ListParagraph"/>
+        <w:numPr>
+          <w:ilvl w:val="0"/>
+          <w:numId w:val="31"/>
+        </w:numPr>
+        <w:rPr>
+          <w:sz w:val="16"/>
+          <w:szCs w:val="16"/>
+        </w:rPr>
+      </w:pPr>
+      <w:r>
+        <w:rPr>
+          <w:sz w:val="16"/>
+          <w:szCs w:val="16"/>
+        </w:rPr>
+        <w:t xml:space="preserve">PCB PLATED TO </w:t>
+      </w:r>
+      <w:proofErr w:type="gramStart"/>
+      <w:r>
+        <w:rPr>
+          <w:sz w:val="16"/>
+          <w:szCs w:val="16"/>
+        </w:rPr>
+        <w:t>1Oz</w:t>
+      </w:r>
+      <w:proofErr w:type="gramEnd"/>
+    </w:p>
+    <w:p/>
     <w:p>
       <w:pPr>
         <w:pStyle w:val="Heading1"/>
@@ -9975,12 +11317,12 @@
       <w:r>
         <w:br w:type="page"/>
       </w:r>
-      <w:bookmarkStart w:id="17" w:name="_Toc199337562"/>
+      <w:bookmarkStart w:id="21" w:name="_Toc199399954"/>
       <w:r>
         <w:lastRenderedPageBreak/>
         <w:t>ACKNOWLEDGEMENT</w:t>
       </w:r>
-      <w:bookmarkEnd w:id="17"/>
+      <w:bookmarkEnd w:id="21"/>
     </w:p>
     <w:p>
       <w:pPr>
@@ -10221,7 +11563,7 @@
       </w:pPr>
     </w:p>
     <w:sectPr>
-      <w:footerReference w:type="default" r:id="rId17"/>
+      <w:footerReference w:type="default" r:id="rId23"/>
       <w:pgSz w:w="12240" w:h="15840"/>
       <w:pgMar w:top="1440" w:right="1440" w:bottom="1440" w:left="1440" w:header="720" w:footer="720" w:gutter="0"/>
       <w:cols w:space="720"/>
@@ -10755,6 +12097,119 @@
     </w:lvl>
   </w:abstractNum>
   <w:abstractNum w:abstractNumId="3" w15:restartNumberingAfterBreak="0">
+    <w:nsid w:val="15713D70"/>
+    <w:multiLevelType w:val="hybridMultilevel"/>
+    <w:tmpl w:val="4530A34E"/>
+    <w:lvl w:ilvl="0" w:tplc="04090001">
+      <w:start w:val="1"/>
+      <w:numFmt w:val="bullet"/>
+      <w:lvlText w:val=""/>
+      <w:lvlJc w:val="left"/>
+      <w:pPr>
+        <w:ind w:left="720" w:hanging="360"/>
+      </w:pPr>
+      <w:rPr>
+        <w:rFonts w:ascii="Symbol" w:hAnsi="Symbol" w:hint="default"/>
+      </w:rPr>
+    </w:lvl>
+    <w:lvl w:ilvl="1" w:tplc="04090003" w:tentative="1">
+      <w:start w:val="1"/>
+      <w:numFmt w:val="bullet"/>
+      <w:lvlText w:val="o"/>
+      <w:lvlJc w:val="left"/>
+      <w:pPr>
+        <w:ind w:left="1440" w:hanging="360"/>
+      </w:pPr>
+      <w:rPr>
+        <w:rFonts w:ascii="Courier New" w:hAnsi="Courier New" w:cs="Courier New" w:hint="default"/>
+      </w:rPr>
+    </w:lvl>
+    <w:lvl w:ilvl="2" w:tplc="04090005" w:tentative="1">
+      <w:start w:val="1"/>
+      <w:numFmt w:val="bullet"/>
+      <w:lvlText w:val=""/>
+      <w:lvlJc w:val="left"/>
+      <w:pPr>
+        <w:ind w:left="2160" w:hanging="360"/>
+      </w:pPr>
+      <w:rPr>
+        <w:rFonts w:ascii="Wingdings" w:hAnsi="Wingdings" w:hint="default"/>
+      </w:rPr>
+    </w:lvl>
+    <w:lvl w:ilvl="3" w:tplc="04090001" w:tentative="1">
+      <w:start w:val="1"/>
+      <w:numFmt w:val="bullet"/>
+      <w:lvlText w:val=""/>
+      <w:lvlJc w:val="left"/>
+      <w:pPr>
+        <w:ind w:left="2880" w:hanging="360"/>
+      </w:pPr>
+      <w:rPr>
+        <w:rFonts w:ascii="Symbol" w:hAnsi="Symbol" w:hint="default"/>
+      </w:rPr>
+    </w:lvl>
+    <w:lvl w:ilvl="4" w:tplc="04090003" w:tentative="1">
+      <w:start w:val="1"/>
+      <w:numFmt w:val="bullet"/>
+      <w:lvlText w:val="o"/>
+      <w:lvlJc w:val="left"/>
+      <w:pPr>
+        <w:ind w:left="3600" w:hanging="360"/>
+      </w:pPr>
+      <w:rPr>
+        <w:rFonts w:ascii="Courier New" w:hAnsi="Courier New" w:cs="Courier New" w:hint="default"/>
+      </w:rPr>
+    </w:lvl>
+    <w:lvl w:ilvl="5" w:tplc="04090005" w:tentative="1">
+      <w:start w:val="1"/>
+      <w:numFmt w:val="bullet"/>
+      <w:lvlText w:val=""/>
+      <w:lvlJc w:val="left"/>
+      <w:pPr>
+        <w:ind w:left="4320" w:hanging="360"/>
+      </w:pPr>
+      <w:rPr>
+        <w:rFonts w:ascii="Wingdings" w:hAnsi="Wingdings" w:hint="default"/>
+      </w:rPr>
+    </w:lvl>
+    <w:lvl w:ilvl="6" w:tplc="04090001" w:tentative="1">
+      <w:start w:val="1"/>
+      <w:numFmt w:val="bullet"/>
+      <w:lvlText w:val=""/>
+      <w:lvlJc w:val="left"/>
+      <w:pPr>
+        <w:ind w:left="5040" w:hanging="360"/>
+      </w:pPr>
+      <w:rPr>
+        <w:rFonts w:ascii="Symbol" w:hAnsi="Symbol" w:hint="default"/>
+      </w:rPr>
+    </w:lvl>
+    <w:lvl w:ilvl="7" w:tplc="04090003" w:tentative="1">
+      <w:start w:val="1"/>
+      <w:numFmt w:val="bullet"/>
+      <w:lvlText w:val="o"/>
+      <w:lvlJc w:val="left"/>
+      <w:pPr>
+        <w:ind w:left="5760" w:hanging="360"/>
+      </w:pPr>
+      <w:rPr>
+        <w:rFonts w:ascii="Courier New" w:hAnsi="Courier New" w:cs="Courier New" w:hint="default"/>
+      </w:rPr>
+    </w:lvl>
+    <w:lvl w:ilvl="8" w:tplc="04090005" w:tentative="1">
+      <w:start w:val="1"/>
+      <w:numFmt w:val="bullet"/>
+      <w:lvlText w:val=""/>
+      <w:lvlJc w:val="left"/>
+      <w:pPr>
+        <w:ind w:left="6480" w:hanging="360"/>
+      </w:pPr>
+      <w:rPr>
+        <w:rFonts w:ascii="Wingdings" w:hAnsi="Wingdings" w:hint="default"/>
+      </w:rPr>
+    </w:lvl>
+  </w:abstractNum>
+  <w:abstractNum w:abstractNumId="4" w15:restartNumberingAfterBreak="0">
     <w:nsid w:val="1B566E21"/>
     <w:multiLevelType w:val="hybridMultilevel"/>
     <w:tmpl w:val="7A8A5E9C"/>
@@ -10867,7 +12322,7 @@
       </w:rPr>
     </w:lvl>
   </w:abstractNum>
-  <w:abstractNum w:abstractNumId="4" w15:restartNumberingAfterBreak="0">
+  <w:abstractNum w:abstractNumId="5" w15:restartNumberingAfterBreak="0">
     <w:nsid w:val="1D11465C"/>
     <w:multiLevelType w:val="hybridMultilevel"/>
     <w:tmpl w:val="FEB27CD2"/>
@@ -10953,7 +12408,7 @@
       </w:pPr>
     </w:lvl>
   </w:abstractNum>
-  <w:abstractNum w:abstractNumId="5" w15:restartNumberingAfterBreak="0">
+  <w:abstractNum w:abstractNumId="6" w15:restartNumberingAfterBreak="0">
     <w:nsid w:val="1D6C6492"/>
     <w:multiLevelType w:val="multilevel"/>
     <w:tmpl w:val="EE34C0F0"/>
@@ -11066,7 +12521,120 @@
       </w:rPr>
     </w:lvl>
   </w:abstractNum>
-  <w:abstractNum w:abstractNumId="6" w15:restartNumberingAfterBreak="0">
+  <w:abstractNum w:abstractNumId="7" w15:restartNumberingAfterBreak="0">
+    <w:nsid w:val="21520974"/>
+    <w:multiLevelType w:val="hybridMultilevel"/>
+    <w:tmpl w:val="98DE05E0"/>
+    <w:lvl w:ilvl="0" w:tplc="04090001">
+      <w:start w:val="1"/>
+      <w:numFmt w:val="bullet"/>
+      <w:lvlText w:val=""/>
+      <w:lvlJc w:val="left"/>
+      <w:pPr>
+        <w:ind w:left="720" w:hanging="360"/>
+      </w:pPr>
+      <w:rPr>
+        <w:rFonts w:ascii="Symbol" w:hAnsi="Symbol" w:hint="default"/>
+      </w:rPr>
+    </w:lvl>
+    <w:lvl w:ilvl="1" w:tplc="04090003" w:tentative="1">
+      <w:start w:val="1"/>
+      <w:numFmt w:val="bullet"/>
+      <w:lvlText w:val="o"/>
+      <w:lvlJc w:val="left"/>
+      <w:pPr>
+        <w:ind w:left="1440" w:hanging="360"/>
+      </w:pPr>
+      <w:rPr>
+        <w:rFonts w:ascii="Courier New" w:hAnsi="Courier New" w:cs="Courier New" w:hint="default"/>
+      </w:rPr>
+    </w:lvl>
+    <w:lvl w:ilvl="2" w:tplc="04090005" w:tentative="1">
+      <w:start w:val="1"/>
+      <w:numFmt w:val="bullet"/>
+      <w:lvlText w:val=""/>
+      <w:lvlJc w:val="left"/>
+      <w:pPr>
+        <w:ind w:left="2160" w:hanging="360"/>
+      </w:pPr>
+      <w:rPr>
+        <w:rFonts w:ascii="Wingdings" w:hAnsi="Wingdings" w:hint="default"/>
+      </w:rPr>
+    </w:lvl>
+    <w:lvl w:ilvl="3" w:tplc="04090001" w:tentative="1">
+      <w:start w:val="1"/>
+      <w:numFmt w:val="bullet"/>
+      <w:lvlText w:val=""/>
+      <w:lvlJc w:val="left"/>
+      <w:pPr>
+        <w:ind w:left="2880" w:hanging="360"/>
+      </w:pPr>
+      <w:rPr>
+        <w:rFonts w:ascii="Symbol" w:hAnsi="Symbol" w:hint="default"/>
+      </w:rPr>
+    </w:lvl>
+    <w:lvl w:ilvl="4" w:tplc="04090003" w:tentative="1">
+      <w:start w:val="1"/>
+      <w:numFmt w:val="bullet"/>
+      <w:lvlText w:val="o"/>
+      <w:lvlJc w:val="left"/>
+      <w:pPr>
+        <w:ind w:left="3600" w:hanging="360"/>
+      </w:pPr>
+      <w:rPr>
+        <w:rFonts w:ascii="Courier New" w:hAnsi="Courier New" w:cs="Courier New" w:hint="default"/>
+      </w:rPr>
+    </w:lvl>
+    <w:lvl w:ilvl="5" w:tplc="04090005" w:tentative="1">
+      <w:start w:val="1"/>
+      <w:numFmt w:val="bullet"/>
+      <w:lvlText w:val=""/>
+      <w:lvlJc w:val="left"/>
+      <w:pPr>
+        <w:ind w:left="4320" w:hanging="360"/>
+      </w:pPr>
+      <w:rPr>
+        <w:rFonts w:ascii="Wingdings" w:hAnsi="Wingdings" w:hint="default"/>
+      </w:rPr>
+    </w:lvl>
+    <w:lvl w:ilvl="6" w:tplc="04090001" w:tentative="1">
+      <w:start w:val="1"/>
+      <w:numFmt w:val="bullet"/>
+      <w:lvlText w:val=""/>
+      <w:lvlJc w:val="left"/>
+      <w:pPr>
+        <w:ind w:left="5040" w:hanging="360"/>
+      </w:pPr>
+      <w:rPr>
+        <w:rFonts w:ascii="Symbol" w:hAnsi="Symbol" w:hint="default"/>
+      </w:rPr>
+    </w:lvl>
+    <w:lvl w:ilvl="7" w:tplc="04090003" w:tentative="1">
+      <w:start w:val="1"/>
+      <w:numFmt w:val="bullet"/>
+      <w:lvlText w:val="o"/>
+      <w:lvlJc w:val="left"/>
+      <w:pPr>
+        <w:ind w:left="5760" w:hanging="360"/>
+      </w:pPr>
+      <w:rPr>
+        <w:rFonts w:ascii="Courier New" w:hAnsi="Courier New" w:cs="Courier New" w:hint="default"/>
+      </w:rPr>
+    </w:lvl>
+    <w:lvl w:ilvl="8" w:tplc="04090005" w:tentative="1">
+      <w:start w:val="1"/>
+      <w:numFmt w:val="bullet"/>
+      <w:lvlText w:val=""/>
+      <w:lvlJc w:val="left"/>
+      <w:pPr>
+        <w:ind w:left="6480" w:hanging="360"/>
+      </w:pPr>
+      <w:rPr>
+        <w:rFonts w:ascii="Wingdings" w:hAnsi="Wingdings" w:hint="default"/>
+      </w:rPr>
+    </w:lvl>
+  </w:abstractNum>
+  <w:abstractNum w:abstractNumId="8" w15:restartNumberingAfterBreak="0">
     <w:nsid w:val="2A97153D"/>
     <w:multiLevelType w:val="multilevel"/>
     <w:tmpl w:val="69903FF8"/>
@@ -11179,7 +12747,7 @@
       </w:rPr>
     </w:lvl>
   </w:abstractNum>
-  <w:abstractNum w:abstractNumId="7" w15:restartNumberingAfterBreak="0">
+  <w:abstractNum w:abstractNumId="9" w15:restartNumberingAfterBreak="0">
     <w:nsid w:val="2D1A7D37"/>
     <w:multiLevelType w:val="hybridMultilevel"/>
     <w:tmpl w:val="0206EB9C"/>
@@ -11292,7 +12860,120 @@
       </w:rPr>
     </w:lvl>
   </w:abstractNum>
-  <w:abstractNum w:abstractNumId="8" w15:restartNumberingAfterBreak="0">
+  <w:abstractNum w:abstractNumId="10" w15:restartNumberingAfterBreak="0">
+    <w:nsid w:val="2E6D3992"/>
+    <w:multiLevelType w:val="hybridMultilevel"/>
+    <w:tmpl w:val="AE50C398"/>
+    <w:lvl w:ilvl="0" w:tplc="04090001">
+      <w:start w:val="1"/>
+      <w:numFmt w:val="bullet"/>
+      <w:lvlText w:val=""/>
+      <w:lvlJc w:val="left"/>
+      <w:pPr>
+        <w:ind w:left="720" w:hanging="360"/>
+      </w:pPr>
+      <w:rPr>
+        <w:rFonts w:ascii="Symbol" w:hAnsi="Symbol" w:hint="default"/>
+      </w:rPr>
+    </w:lvl>
+    <w:lvl w:ilvl="1" w:tplc="04090003" w:tentative="1">
+      <w:start w:val="1"/>
+      <w:numFmt w:val="bullet"/>
+      <w:lvlText w:val="o"/>
+      <w:lvlJc w:val="left"/>
+      <w:pPr>
+        <w:ind w:left="1440" w:hanging="360"/>
+      </w:pPr>
+      <w:rPr>
+        <w:rFonts w:ascii="Courier New" w:hAnsi="Courier New" w:cs="Courier New" w:hint="default"/>
+      </w:rPr>
+    </w:lvl>
+    <w:lvl w:ilvl="2" w:tplc="04090005" w:tentative="1">
+      <w:start w:val="1"/>
+      <w:numFmt w:val="bullet"/>
+      <w:lvlText w:val=""/>
+      <w:lvlJc w:val="left"/>
+      <w:pPr>
+        <w:ind w:left="2160" w:hanging="360"/>
+      </w:pPr>
+      <w:rPr>
+        <w:rFonts w:ascii="Wingdings" w:hAnsi="Wingdings" w:hint="default"/>
+      </w:rPr>
+    </w:lvl>
+    <w:lvl w:ilvl="3" w:tplc="04090001" w:tentative="1">
+      <w:start w:val="1"/>
+      <w:numFmt w:val="bullet"/>
+      <w:lvlText w:val=""/>
+      <w:lvlJc w:val="left"/>
+      <w:pPr>
+        <w:ind w:left="2880" w:hanging="360"/>
+      </w:pPr>
+      <w:rPr>
+        <w:rFonts w:ascii="Symbol" w:hAnsi="Symbol" w:hint="default"/>
+      </w:rPr>
+    </w:lvl>
+    <w:lvl w:ilvl="4" w:tplc="04090003" w:tentative="1">
+      <w:start w:val="1"/>
+      <w:numFmt w:val="bullet"/>
+      <w:lvlText w:val="o"/>
+      <w:lvlJc w:val="left"/>
+      <w:pPr>
+        <w:ind w:left="3600" w:hanging="360"/>
+      </w:pPr>
+      <w:rPr>
+        <w:rFonts w:ascii="Courier New" w:hAnsi="Courier New" w:cs="Courier New" w:hint="default"/>
+      </w:rPr>
+    </w:lvl>
+    <w:lvl w:ilvl="5" w:tplc="04090005" w:tentative="1">
+      <w:start w:val="1"/>
+      <w:numFmt w:val="bullet"/>
+      <w:lvlText w:val=""/>
+      <w:lvlJc w:val="left"/>
+      <w:pPr>
+        <w:ind w:left="4320" w:hanging="360"/>
+      </w:pPr>
+      <w:rPr>
+        <w:rFonts w:ascii="Wingdings" w:hAnsi="Wingdings" w:hint="default"/>
+      </w:rPr>
+    </w:lvl>
+    <w:lvl w:ilvl="6" w:tplc="04090001" w:tentative="1">
+      <w:start w:val="1"/>
+      <w:numFmt w:val="bullet"/>
+      <w:lvlText w:val=""/>
+      <w:lvlJc w:val="left"/>
+      <w:pPr>
+        <w:ind w:left="5040" w:hanging="360"/>
+      </w:pPr>
+      <w:rPr>
+        <w:rFonts w:ascii="Symbol" w:hAnsi="Symbol" w:hint="default"/>
+      </w:rPr>
+    </w:lvl>
+    <w:lvl w:ilvl="7" w:tplc="04090003" w:tentative="1">
+      <w:start w:val="1"/>
+      <w:numFmt w:val="bullet"/>
+      <w:lvlText w:val="o"/>
+      <w:lvlJc w:val="left"/>
+      <w:pPr>
+        <w:ind w:left="5760" w:hanging="360"/>
+      </w:pPr>
+      <w:rPr>
+        <w:rFonts w:ascii="Courier New" w:hAnsi="Courier New" w:cs="Courier New" w:hint="default"/>
+      </w:rPr>
+    </w:lvl>
+    <w:lvl w:ilvl="8" w:tplc="04090005" w:tentative="1">
+      <w:start w:val="1"/>
+      <w:numFmt w:val="bullet"/>
+      <w:lvlText w:val=""/>
+      <w:lvlJc w:val="left"/>
+      <w:pPr>
+        <w:ind w:left="6480" w:hanging="360"/>
+      </w:pPr>
+      <w:rPr>
+        <w:rFonts w:ascii="Wingdings" w:hAnsi="Wingdings" w:hint="default"/>
+      </w:rPr>
+    </w:lvl>
+  </w:abstractNum>
+  <w:abstractNum w:abstractNumId="11" w15:restartNumberingAfterBreak="0">
     <w:nsid w:val="2ED6031B"/>
     <w:multiLevelType w:val="multilevel"/>
     <w:tmpl w:val="0409001D"/>
@@ -11378,7 +13059,7 @@
       </w:pPr>
     </w:lvl>
   </w:abstractNum>
-  <w:abstractNum w:abstractNumId="9" w15:restartNumberingAfterBreak="0">
+  <w:abstractNum w:abstractNumId="12" w15:restartNumberingAfterBreak="0">
     <w:nsid w:val="33626E1D"/>
     <w:multiLevelType w:val="hybridMultilevel"/>
     <w:tmpl w:val="5A86507C"/>
@@ -11464,7 +13145,120 @@
       </w:pPr>
     </w:lvl>
   </w:abstractNum>
-  <w:abstractNum w:abstractNumId="10" w15:restartNumberingAfterBreak="0">
+  <w:abstractNum w:abstractNumId="13" w15:restartNumberingAfterBreak="0">
+    <w:nsid w:val="35C759F2"/>
+    <w:multiLevelType w:val="hybridMultilevel"/>
+    <w:tmpl w:val="E9482CE8"/>
+    <w:lvl w:ilvl="0" w:tplc="04090001">
+      <w:start w:val="1"/>
+      <w:numFmt w:val="bullet"/>
+      <w:lvlText w:val=""/>
+      <w:lvlJc w:val="left"/>
+      <w:pPr>
+        <w:ind w:left="720" w:hanging="360"/>
+      </w:pPr>
+      <w:rPr>
+        <w:rFonts w:ascii="Symbol" w:hAnsi="Symbol" w:hint="default"/>
+      </w:rPr>
+    </w:lvl>
+    <w:lvl w:ilvl="1" w:tplc="04090003" w:tentative="1">
+      <w:start w:val="1"/>
+      <w:numFmt w:val="bullet"/>
+      <w:lvlText w:val="o"/>
+      <w:lvlJc w:val="left"/>
+      <w:pPr>
+        <w:ind w:left="1440" w:hanging="360"/>
+      </w:pPr>
+      <w:rPr>
+        <w:rFonts w:ascii="Courier New" w:hAnsi="Courier New" w:cs="Courier New" w:hint="default"/>
+      </w:rPr>
+    </w:lvl>
+    <w:lvl w:ilvl="2" w:tplc="04090005" w:tentative="1">
+      <w:start w:val="1"/>
+      <w:numFmt w:val="bullet"/>
+      <w:lvlText w:val=""/>
+      <w:lvlJc w:val="left"/>
+      <w:pPr>
+        <w:ind w:left="2160" w:hanging="360"/>
+      </w:pPr>
+      <w:rPr>
+        <w:rFonts w:ascii="Wingdings" w:hAnsi="Wingdings" w:hint="default"/>
+      </w:rPr>
+    </w:lvl>
+    <w:lvl w:ilvl="3" w:tplc="04090001" w:tentative="1">
+      <w:start w:val="1"/>
+      <w:numFmt w:val="bullet"/>
+      <w:lvlText w:val=""/>
+      <w:lvlJc w:val="left"/>
+      <w:pPr>
+        <w:ind w:left="2880" w:hanging="360"/>
+      </w:pPr>
+      <w:rPr>
+        <w:rFonts w:ascii="Symbol" w:hAnsi="Symbol" w:hint="default"/>
+      </w:rPr>
+    </w:lvl>
+    <w:lvl w:ilvl="4" w:tplc="04090003" w:tentative="1">
+      <w:start w:val="1"/>
+      <w:numFmt w:val="bullet"/>
+      <w:lvlText w:val="o"/>
+      <w:lvlJc w:val="left"/>
+      <w:pPr>
+        <w:ind w:left="3600" w:hanging="360"/>
+      </w:pPr>
+      <w:rPr>
+        <w:rFonts w:ascii="Courier New" w:hAnsi="Courier New" w:cs="Courier New" w:hint="default"/>
+      </w:rPr>
+    </w:lvl>
+    <w:lvl w:ilvl="5" w:tplc="04090005" w:tentative="1">
+      <w:start w:val="1"/>
+      <w:numFmt w:val="bullet"/>
+      <w:lvlText w:val=""/>
+      <w:lvlJc w:val="left"/>
+      <w:pPr>
+        <w:ind w:left="4320" w:hanging="360"/>
+      </w:pPr>
+      <w:rPr>
+        <w:rFonts w:ascii="Wingdings" w:hAnsi="Wingdings" w:hint="default"/>
+      </w:rPr>
+    </w:lvl>
+    <w:lvl w:ilvl="6" w:tplc="04090001" w:tentative="1">
+      <w:start w:val="1"/>
+      <w:numFmt w:val="bullet"/>
+      <w:lvlText w:val=""/>
+      <w:lvlJc w:val="left"/>
+      <w:pPr>
+        <w:ind w:left="5040" w:hanging="360"/>
+      </w:pPr>
+      <w:rPr>
+        <w:rFonts w:ascii="Symbol" w:hAnsi="Symbol" w:hint="default"/>
+      </w:rPr>
+    </w:lvl>
+    <w:lvl w:ilvl="7" w:tplc="04090003" w:tentative="1">
+      <w:start w:val="1"/>
+      <w:numFmt w:val="bullet"/>
+      <w:lvlText w:val="o"/>
+      <w:lvlJc w:val="left"/>
+      <w:pPr>
+        <w:ind w:left="5760" w:hanging="360"/>
+      </w:pPr>
+      <w:rPr>
+        <w:rFonts w:ascii="Courier New" w:hAnsi="Courier New" w:cs="Courier New" w:hint="default"/>
+      </w:rPr>
+    </w:lvl>
+    <w:lvl w:ilvl="8" w:tplc="04090005" w:tentative="1">
+      <w:start w:val="1"/>
+      <w:numFmt w:val="bullet"/>
+      <w:lvlText w:val=""/>
+      <w:lvlJc w:val="left"/>
+      <w:pPr>
+        <w:ind w:left="6480" w:hanging="360"/>
+      </w:pPr>
+      <w:rPr>
+        <w:rFonts w:ascii="Wingdings" w:hAnsi="Wingdings" w:hint="default"/>
+      </w:rPr>
+    </w:lvl>
+  </w:abstractNum>
+  <w:abstractNum w:abstractNumId="14" w15:restartNumberingAfterBreak="0">
     <w:nsid w:val="4A5D133B"/>
     <w:multiLevelType w:val="multilevel"/>
     <w:tmpl w:val="B6E297B6"/>
@@ -11577,7 +13371,120 @@
       </w:rPr>
     </w:lvl>
   </w:abstractNum>
-  <w:abstractNum w:abstractNumId="11" w15:restartNumberingAfterBreak="0">
+  <w:abstractNum w:abstractNumId="15" w15:restartNumberingAfterBreak="0">
+    <w:nsid w:val="50DC601A"/>
+    <w:multiLevelType w:val="hybridMultilevel"/>
+    <w:tmpl w:val="3F76FB24"/>
+    <w:lvl w:ilvl="0" w:tplc="04090001">
+      <w:start w:val="1"/>
+      <w:numFmt w:val="bullet"/>
+      <w:lvlText w:val=""/>
+      <w:lvlJc w:val="left"/>
+      <w:pPr>
+        <w:ind w:left="720" w:hanging="360"/>
+      </w:pPr>
+      <w:rPr>
+        <w:rFonts w:ascii="Symbol" w:hAnsi="Symbol" w:hint="default"/>
+      </w:rPr>
+    </w:lvl>
+    <w:lvl w:ilvl="1" w:tplc="04090003" w:tentative="1">
+      <w:start w:val="1"/>
+      <w:numFmt w:val="bullet"/>
+      <w:lvlText w:val="o"/>
+      <w:lvlJc w:val="left"/>
+      <w:pPr>
+        <w:ind w:left="1440" w:hanging="360"/>
+      </w:pPr>
+      <w:rPr>
+        <w:rFonts w:ascii="Courier New" w:hAnsi="Courier New" w:cs="Courier New" w:hint="default"/>
+      </w:rPr>
+    </w:lvl>
+    <w:lvl w:ilvl="2" w:tplc="04090005" w:tentative="1">
+      <w:start w:val="1"/>
+      <w:numFmt w:val="bullet"/>
+      <w:lvlText w:val=""/>
+      <w:lvlJc w:val="left"/>
+      <w:pPr>
+        <w:ind w:left="2160" w:hanging="360"/>
+      </w:pPr>
+      <w:rPr>
+        <w:rFonts w:ascii="Wingdings" w:hAnsi="Wingdings" w:hint="default"/>
+      </w:rPr>
+    </w:lvl>
+    <w:lvl w:ilvl="3" w:tplc="04090001" w:tentative="1">
+      <w:start w:val="1"/>
+      <w:numFmt w:val="bullet"/>
+      <w:lvlText w:val=""/>
+      <w:lvlJc w:val="left"/>
+      <w:pPr>
+        <w:ind w:left="2880" w:hanging="360"/>
+      </w:pPr>
+      <w:rPr>
+        <w:rFonts w:ascii="Symbol" w:hAnsi="Symbol" w:hint="default"/>
+      </w:rPr>
+    </w:lvl>
+    <w:lvl w:ilvl="4" w:tplc="04090003" w:tentative="1">
+      <w:start w:val="1"/>
+      <w:numFmt w:val="bullet"/>
+      <w:lvlText w:val="o"/>
+      <w:lvlJc w:val="left"/>
+      <w:pPr>
+        <w:ind w:left="3600" w:hanging="360"/>
+      </w:pPr>
+      <w:rPr>
+        <w:rFonts w:ascii="Courier New" w:hAnsi="Courier New" w:cs="Courier New" w:hint="default"/>
+      </w:rPr>
+    </w:lvl>
+    <w:lvl w:ilvl="5" w:tplc="04090005" w:tentative="1">
+      <w:start w:val="1"/>
+      <w:numFmt w:val="bullet"/>
+      <w:lvlText w:val=""/>
+      <w:lvlJc w:val="left"/>
+      <w:pPr>
+        <w:ind w:left="4320" w:hanging="360"/>
+      </w:pPr>
+      <w:rPr>
+        <w:rFonts w:ascii="Wingdings" w:hAnsi="Wingdings" w:hint="default"/>
+      </w:rPr>
+    </w:lvl>
+    <w:lvl w:ilvl="6" w:tplc="04090001" w:tentative="1">
+      <w:start w:val="1"/>
+      <w:numFmt w:val="bullet"/>
+      <w:lvlText w:val=""/>
+      <w:lvlJc w:val="left"/>
+      <w:pPr>
+        <w:ind w:left="5040" w:hanging="360"/>
+      </w:pPr>
+      <w:rPr>
+        <w:rFonts w:ascii="Symbol" w:hAnsi="Symbol" w:hint="default"/>
+      </w:rPr>
+    </w:lvl>
+    <w:lvl w:ilvl="7" w:tplc="04090003" w:tentative="1">
+      <w:start w:val="1"/>
+      <w:numFmt w:val="bullet"/>
+      <w:lvlText w:val="o"/>
+      <w:lvlJc w:val="left"/>
+      <w:pPr>
+        <w:ind w:left="5760" w:hanging="360"/>
+      </w:pPr>
+      <w:rPr>
+        <w:rFonts w:ascii="Courier New" w:hAnsi="Courier New" w:cs="Courier New" w:hint="default"/>
+      </w:rPr>
+    </w:lvl>
+    <w:lvl w:ilvl="8" w:tplc="04090005" w:tentative="1">
+      <w:start w:val="1"/>
+      <w:numFmt w:val="bullet"/>
+      <w:lvlText w:val=""/>
+      <w:lvlJc w:val="left"/>
+      <w:pPr>
+        <w:ind w:left="6480" w:hanging="360"/>
+      </w:pPr>
+      <w:rPr>
+        <w:rFonts w:ascii="Wingdings" w:hAnsi="Wingdings" w:hint="default"/>
+      </w:rPr>
+    </w:lvl>
+  </w:abstractNum>
+  <w:abstractNum w:abstractNumId="16" w15:restartNumberingAfterBreak="0">
     <w:nsid w:val="529C7D77"/>
     <w:multiLevelType w:val="hybridMultilevel"/>
     <w:tmpl w:val="45541F72"/>
@@ -11690,7 +13597,120 @@
       </w:rPr>
     </w:lvl>
   </w:abstractNum>
-  <w:abstractNum w:abstractNumId="12" w15:restartNumberingAfterBreak="0">
+  <w:abstractNum w:abstractNumId="17" w15:restartNumberingAfterBreak="0">
+    <w:nsid w:val="586851BD"/>
+    <w:multiLevelType w:val="hybridMultilevel"/>
+    <w:tmpl w:val="2C2ABC2A"/>
+    <w:lvl w:ilvl="0" w:tplc="04090001">
+      <w:start w:val="1"/>
+      <w:numFmt w:val="bullet"/>
+      <w:lvlText w:val=""/>
+      <w:lvlJc w:val="left"/>
+      <w:pPr>
+        <w:ind w:left="720" w:hanging="360"/>
+      </w:pPr>
+      <w:rPr>
+        <w:rFonts w:ascii="Symbol" w:hAnsi="Symbol" w:hint="default"/>
+      </w:rPr>
+    </w:lvl>
+    <w:lvl w:ilvl="1" w:tplc="04090003" w:tentative="1">
+      <w:start w:val="1"/>
+      <w:numFmt w:val="bullet"/>
+      <w:lvlText w:val="o"/>
+      <w:lvlJc w:val="left"/>
+      <w:pPr>
+        <w:ind w:left="1440" w:hanging="360"/>
+      </w:pPr>
+      <w:rPr>
+        <w:rFonts w:ascii="Courier New" w:hAnsi="Courier New" w:cs="Courier New" w:hint="default"/>
+      </w:rPr>
+    </w:lvl>
+    <w:lvl w:ilvl="2" w:tplc="04090005" w:tentative="1">
+      <w:start w:val="1"/>
+      <w:numFmt w:val="bullet"/>
+      <w:lvlText w:val=""/>
+      <w:lvlJc w:val="left"/>
+      <w:pPr>
+        <w:ind w:left="2160" w:hanging="360"/>
+      </w:pPr>
+      <w:rPr>
+        <w:rFonts w:ascii="Wingdings" w:hAnsi="Wingdings" w:hint="default"/>
+      </w:rPr>
+    </w:lvl>
+    <w:lvl w:ilvl="3" w:tplc="04090001" w:tentative="1">
+      <w:start w:val="1"/>
+      <w:numFmt w:val="bullet"/>
+      <w:lvlText w:val=""/>
+      <w:lvlJc w:val="left"/>
+      <w:pPr>
+        <w:ind w:left="2880" w:hanging="360"/>
+      </w:pPr>
+      <w:rPr>
+        <w:rFonts w:ascii="Symbol" w:hAnsi="Symbol" w:hint="default"/>
+      </w:rPr>
+    </w:lvl>
+    <w:lvl w:ilvl="4" w:tplc="04090003" w:tentative="1">
+      <w:start w:val="1"/>
+      <w:numFmt w:val="bullet"/>
+      <w:lvlText w:val="o"/>
+      <w:lvlJc w:val="left"/>
+      <w:pPr>
+        <w:ind w:left="3600" w:hanging="360"/>
+      </w:pPr>
+      <w:rPr>
+        <w:rFonts w:ascii="Courier New" w:hAnsi="Courier New" w:cs="Courier New" w:hint="default"/>
+      </w:rPr>
+    </w:lvl>
+    <w:lvl w:ilvl="5" w:tplc="04090005" w:tentative="1">
+      <w:start w:val="1"/>
+      <w:numFmt w:val="bullet"/>
+      <w:lvlText w:val=""/>
+      <w:lvlJc w:val="left"/>
+      <w:pPr>
+        <w:ind w:left="4320" w:hanging="360"/>
+      </w:pPr>
+      <w:rPr>
+        <w:rFonts w:ascii="Wingdings" w:hAnsi="Wingdings" w:hint="default"/>
+      </w:rPr>
+    </w:lvl>
+    <w:lvl w:ilvl="6" w:tplc="04090001" w:tentative="1">
+      <w:start w:val="1"/>
+      <w:numFmt w:val="bullet"/>
+      <w:lvlText w:val=""/>
+      <w:lvlJc w:val="left"/>
+      <w:pPr>
+        <w:ind w:left="5040" w:hanging="360"/>
+      </w:pPr>
+      <w:rPr>
+        <w:rFonts w:ascii="Symbol" w:hAnsi="Symbol" w:hint="default"/>
+      </w:rPr>
+    </w:lvl>
+    <w:lvl w:ilvl="7" w:tplc="04090003" w:tentative="1">
+      <w:start w:val="1"/>
+      <w:numFmt w:val="bullet"/>
+      <w:lvlText w:val="o"/>
+      <w:lvlJc w:val="left"/>
+      <w:pPr>
+        <w:ind w:left="5760" w:hanging="360"/>
+      </w:pPr>
+      <w:rPr>
+        <w:rFonts w:ascii="Courier New" w:hAnsi="Courier New" w:cs="Courier New" w:hint="default"/>
+      </w:rPr>
+    </w:lvl>
+    <w:lvl w:ilvl="8" w:tplc="04090005" w:tentative="1">
+      <w:start w:val="1"/>
+      <w:numFmt w:val="bullet"/>
+      <w:lvlText w:val=""/>
+      <w:lvlJc w:val="left"/>
+      <w:pPr>
+        <w:ind w:left="6480" w:hanging="360"/>
+      </w:pPr>
+      <w:rPr>
+        <w:rFonts w:ascii="Wingdings" w:hAnsi="Wingdings" w:hint="default"/>
+      </w:rPr>
+    </w:lvl>
+  </w:abstractNum>
+  <w:abstractNum w:abstractNumId="18" w15:restartNumberingAfterBreak="0">
     <w:nsid w:val="5E4703D3"/>
     <w:multiLevelType w:val="multilevel"/>
     <w:tmpl w:val="B6E297B6"/>
@@ -11803,7 +13823,7 @@
       </w:rPr>
     </w:lvl>
   </w:abstractNum>
-  <w:abstractNum w:abstractNumId="13" w15:restartNumberingAfterBreak="0">
+  <w:abstractNum w:abstractNumId="19" w15:restartNumberingAfterBreak="0">
     <w:nsid w:val="600F5DFB"/>
     <w:multiLevelType w:val="multilevel"/>
     <w:tmpl w:val="EE34C0F0"/>
@@ -11916,7 +13936,7 @@
       </w:rPr>
     </w:lvl>
   </w:abstractNum>
-  <w:abstractNum w:abstractNumId="14" w15:restartNumberingAfterBreak="0">
+  <w:abstractNum w:abstractNumId="20" w15:restartNumberingAfterBreak="0">
     <w:nsid w:val="613E431F"/>
     <w:multiLevelType w:val="hybridMultilevel"/>
     <w:tmpl w:val="947288AC"/>
@@ -12029,7 +14049,7 @@
       </w:rPr>
     </w:lvl>
   </w:abstractNum>
-  <w:abstractNum w:abstractNumId="15" w15:restartNumberingAfterBreak="0">
+  <w:abstractNum w:abstractNumId="21" w15:restartNumberingAfterBreak="0">
     <w:nsid w:val="61C76519"/>
     <w:multiLevelType w:val="multilevel"/>
     <w:tmpl w:val="B6E297B6"/>
@@ -12142,7 +14162,7 @@
       </w:rPr>
     </w:lvl>
   </w:abstractNum>
-  <w:abstractNum w:abstractNumId="16" w15:restartNumberingAfterBreak="0">
+  <w:abstractNum w:abstractNumId="22" w15:restartNumberingAfterBreak="0">
     <w:nsid w:val="630C03F6"/>
     <w:multiLevelType w:val="hybridMultilevel"/>
     <w:tmpl w:val="33D24A52"/>
@@ -12255,7 +14275,7 @@
       </w:rPr>
     </w:lvl>
   </w:abstractNum>
-  <w:abstractNum w:abstractNumId="17" w15:restartNumberingAfterBreak="0">
+  <w:abstractNum w:abstractNumId="23" w15:restartNumberingAfterBreak="0">
     <w:nsid w:val="670A432A"/>
     <w:multiLevelType w:val="multilevel"/>
     <w:tmpl w:val="6D3632E2"/>
@@ -12370,7 +14390,7 @@
       </w:rPr>
     </w:lvl>
   </w:abstractNum>
-  <w:abstractNum w:abstractNumId="18" w15:restartNumberingAfterBreak="0">
+  <w:abstractNum w:abstractNumId="24" w15:restartNumberingAfterBreak="0">
     <w:nsid w:val="78343E8B"/>
     <w:multiLevelType w:val="hybridMultilevel"/>
     <w:tmpl w:val="12AC9322"/>
@@ -12456,7 +14476,7 @@
       </w:pPr>
     </w:lvl>
   </w:abstractNum>
-  <w:abstractNum w:abstractNumId="19" w15:restartNumberingAfterBreak="0">
+  <w:abstractNum w:abstractNumId="25" w15:restartNumberingAfterBreak="0">
     <w:nsid w:val="79CE1A77"/>
     <w:multiLevelType w:val="hybridMultilevel"/>
     <w:tmpl w:val="F3ACA182"/>
@@ -12570,25 +14590,25 @@
     </w:lvl>
   </w:abstractNum>
   <w:num w:numId="1" w16cid:durableId="1470593915">
-    <w:abstractNumId w:val="14"/>
+    <w:abstractNumId w:val="20"/>
   </w:num>
   <w:num w:numId="2" w16cid:durableId="1947225195">
-    <w:abstractNumId w:val="16"/>
+    <w:abstractNumId w:val="22"/>
   </w:num>
   <w:num w:numId="3" w16cid:durableId="1113747797">
-    <w:abstractNumId w:val="7"/>
+    <w:abstractNumId w:val="9"/>
   </w:num>
   <w:num w:numId="4" w16cid:durableId="966622396">
-    <w:abstractNumId w:val="3"/>
+    <w:abstractNumId w:val="4"/>
   </w:num>
   <w:num w:numId="5" w16cid:durableId="1810973977">
     <w:abstractNumId w:val="2"/>
   </w:num>
   <w:num w:numId="6" w16cid:durableId="8533907">
-    <w:abstractNumId w:val="9"/>
+    <w:abstractNumId w:val="12"/>
   </w:num>
   <w:num w:numId="7" w16cid:durableId="537934060">
-    <w:abstractNumId w:val="18"/>
+    <w:abstractNumId w:val="24"/>
   </w:num>
   <w:num w:numId="8" w16cid:durableId="1606571030">
     <w:abstractNumId w:val="0"/>
@@ -12627,10 +14647,10 @@
     </w:lvlOverride>
   </w:num>
   <w:num w:numId="11" w16cid:durableId="647129175">
-    <w:abstractNumId w:val="4"/>
+    <w:abstractNumId w:val="5"/>
   </w:num>
   <w:num w:numId="12" w16cid:durableId="727847653">
-    <w:abstractNumId w:val="4"/>
+    <w:abstractNumId w:val="5"/>
     <w:lvlOverride w:ilvl="0">
       <w:lvl w:ilvl="0" w:tplc="2D741462">
         <w:start w:val="1"/>
@@ -12760,7 +14780,7 @@
     </w:lvlOverride>
   </w:num>
   <w:num w:numId="13" w16cid:durableId="1355108964">
-    <w:abstractNumId w:val="4"/>
+    <w:abstractNumId w:val="5"/>
     <w:lvlOverride w:ilvl="0">
       <w:startOverride w:val="1"/>
     </w:lvlOverride>
@@ -13048,37 +15068,55 @@
     </w:lvlOverride>
   </w:num>
   <w:num w:numId="16" w16cid:durableId="1585072447">
+    <w:abstractNumId w:val="8"/>
+  </w:num>
+  <w:num w:numId="17" w16cid:durableId="2004118892">
+    <w:abstractNumId w:val="11"/>
+  </w:num>
+  <w:num w:numId="18" w16cid:durableId="794714631">
+    <w:abstractNumId w:val="23"/>
+  </w:num>
+  <w:num w:numId="19" w16cid:durableId="1414203514">
+    <w:abstractNumId w:val="19"/>
+  </w:num>
+  <w:num w:numId="20" w16cid:durableId="1108354377">
     <w:abstractNumId w:val="6"/>
   </w:num>
-  <w:num w:numId="17" w16cid:durableId="2004118892">
-    <w:abstractNumId w:val="8"/>
-  </w:num>
-  <w:num w:numId="18" w16cid:durableId="794714631">
-    <w:abstractNumId w:val="17"/>
-  </w:num>
-  <w:num w:numId="19" w16cid:durableId="1414203514">
-    <w:abstractNumId w:val="13"/>
-  </w:num>
-  <w:num w:numId="20" w16cid:durableId="1108354377">
-    <w:abstractNumId w:val="5"/>
-  </w:num>
   <w:num w:numId="21" w16cid:durableId="1057974007">
-    <w:abstractNumId w:val="15"/>
+    <w:abstractNumId w:val="21"/>
   </w:num>
   <w:num w:numId="22" w16cid:durableId="573928594">
-    <w:abstractNumId w:val="10"/>
+    <w:abstractNumId w:val="14"/>
   </w:num>
   <w:num w:numId="23" w16cid:durableId="1439256484">
     <w:abstractNumId w:val="1"/>
   </w:num>
   <w:num w:numId="24" w16cid:durableId="1892184490">
-    <w:abstractNumId w:val="12"/>
+    <w:abstractNumId w:val="18"/>
   </w:num>
   <w:num w:numId="25" w16cid:durableId="723718604">
-    <w:abstractNumId w:val="19"/>
+    <w:abstractNumId w:val="25"/>
   </w:num>
   <w:num w:numId="26" w16cid:durableId="901524507">
-    <w:abstractNumId w:val="11"/>
+    <w:abstractNumId w:val="16"/>
+  </w:num>
+  <w:num w:numId="27" w16cid:durableId="1075316827">
+    <w:abstractNumId w:val="10"/>
+  </w:num>
+  <w:num w:numId="28" w16cid:durableId="532234761">
+    <w:abstractNumId w:val="3"/>
+  </w:num>
+  <w:num w:numId="29" w16cid:durableId="581572417">
+    <w:abstractNumId w:val="15"/>
+  </w:num>
+  <w:num w:numId="30" w16cid:durableId="1944144031">
+    <w:abstractNumId w:val="13"/>
+  </w:num>
+  <w:num w:numId="31" w16cid:durableId="1536893207">
+    <w:abstractNumId w:val="7"/>
+  </w:num>
+  <w:num w:numId="32" w16cid:durableId="760639544">
+    <w:abstractNumId w:val="17"/>
   </w:num>
 </w:numbering>
 </file>

</xml_diff>

<commit_message>
Updated schematics to REV 3 PCB stayed at REV 4 - updated output for updated BOM
</commit_message>
<xml_diff>
--- a/Documents/UserManual_Specification/Arbitrary Power Booster UMTS.docx
+++ b/Documents/UserManual_Specification/Arbitrary Power Booster UMTS.docx
@@ -218,7 +218,7 @@
           <w:r>
             <w:fldChar w:fldCharType="separate"/>
           </w:r>
-          <w:hyperlink w:anchor="_Toc199399935" w:history="1">
+          <w:hyperlink w:anchor="_Toc199479079" w:history="1">
             <w:r>
               <w:rPr>
                 <w:rStyle w:val="Hyperlink"/>
@@ -261,7 +261,7 @@
                 <w:noProof/>
                 <w:webHidden/>
               </w:rPr>
-              <w:instrText xml:space="preserve"> PAGEREF _Toc199399935 \h </w:instrText>
+              <w:instrText xml:space="preserve"> PAGEREF _Toc199479079 \h </w:instrText>
             </w:r>
             <w:r>
               <w:rPr>
@@ -306,7 +306,7 @@
               <w:szCs w:val="24"/>
             </w:rPr>
           </w:pPr>
-          <w:hyperlink w:anchor="_Toc199399936" w:history="1">
+          <w:hyperlink w:anchor="_Toc199479080" w:history="1">
             <w:r>
               <w:rPr>
                 <w:rStyle w:val="Hyperlink"/>
@@ -349,7 +349,7 @@
                 <w:noProof/>
                 <w:webHidden/>
               </w:rPr>
-              <w:instrText xml:space="preserve"> PAGEREF _Toc199399936 \h </w:instrText>
+              <w:instrText xml:space="preserve"> PAGEREF _Toc199479080 \h </w:instrText>
             </w:r>
             <w:r>
               <w:rPr>
@@ -394,7 +394,7 @@
               <w:szCs w:val="24"/>
             </w:rPr>
           </w:pPr>
-          <w:hyperlink w:anchor="_Toc199399937" w:history="1">
+          <w:hyperlink w:anchor="_Toc199479081" w:history="1">
             <w:r>
               <w:rPr>
                 <w:rStyle w:val="Hyperlink"/>
@@ -437,7 +437,7 @@
                 <w:noProof/>
                 <w:webHidden/>
               </w:rPr>
-              <w:instrText xml:space="preserve"> PAGEREF _Toc199399937 \h </w:instrText>
+              <w:instrText xml:space="preserve"> PAGEREF _Toc199479081 \h </w:instrText>
             </w:r>
             <w:r>
               <w:rPr>
@@ -482,7 +482,7 @@
               <w:szCs w:val="24"/>
             </w:rPr>
           </w:pPr>
-          <w:hyperlink w:anchor="_Toc199399938" w:history="1">
+          <w:hyperlink w:anchor="_Toc199479082" w:history="1">
             <w:r>
               <w:rPr>
                 <w:rStyle w:val="Hyperlink"/>
@@ -525,7 +525,7 @@
                 <w:noProof/>
                 <w:webHidden/>
               </w:rPr>
-              <w:instrText xml:space="preserve"> PAGEREF _Toc199399938 \h </w:instrText>
+              <w:instrText xml:space="preserve"> PAGEREF _Toc199479082 \h </w:instrText>
             </w:r>
             <w:r>
               <w:rPr>
@@ -570,7 +570,7 @@
               <w:szCs w:val="24"/>
             </w:rPr>
           </w:pPr>
-          <w:hyperlink w:anchor="_Toc199399939" w:history="1">
+          <w:hyperlink w:anchor="_Toc199479083" w:history="1">
             <w:r>
               <w:rPr>
                 <w:rStyle w:val="Hyperlink"/>
@@ -613,7 +613,7 @@
                 <w:noProof/>
                 <w:webHidden/>
               </w:rPr>
-              <w:instrText xml:space="preserve"> PAGEREF _Toc199399939 \h </w:instrText>
+              <w:instrText xml:space="preserve"> PAGEREF _Toc199479083 \h </w:instrText>
             </w:r>
             <w:r>
               <w:rPr>
@@ -658,7 +658,7 @@
               <w:szCs w:val="24"/>
             </w:rPr>
           </w:pPr>
-          <w:hyperlink w:anchor="_Toc199399940" w:history="1">
+          <w:hyperlink w:anchor="_Toc199479084" w:history="1">
             <w:r>
               <w:rPr>
                 <w:rStyle w:val="Hyperlink"/>
@@ -701,7 +701,7 @@
                 <w:noProof/>
                 <w:webHidden/>
               </w:rPr>
-              <w:instrText xml:space="preserve"> PAGEREF _Toc199399940 \h </w:instrText>
+              <w:instrText xml:space="preserve"> PAGEREF _Toc199479084 \h </w:instrText>
             </w:r>
             <w:r>
               <w:rPr>
@@ -746,7 +746,7 @@
               <w:szCs w:val="24"/>
             </w:rPr>
           </w:pPr>
-          <w:hyperlink w:anchor="_Toc199399941" w:history="1">
+          <w:hyperlink w:anchor="_Toc199479085" w:history="1">
             <w:r>
               <w:rPr>
                 <w:rStyle w:val="Hyperlink"/>
@@ -789,7 +789,7 @@
                 <w:noProof/>
                 <w:webHidden/>
               </w:rPr>
-              <w:instrText xml:space="preserve"> PAGEREF _Toc199399941 \h </w:instrText>
+              <w:instrText xml:space="preserve"> PAGEREF _Toc199479085 \h </w:instrText>
             </w:r>
             <w:r>
               <w:rPr>
@@ -834,7 +834,7 @@
               <w:szCs w:val="24"/>
             </w:rPr>
           </w:pPr>
-          <w:hyperlink w:anchor="_Toc199399942" w:history="1">
+          <w:hyperlink w:anchor="_Toc199479086" w:history="1">
             <w:r>
               <w:rPr>
                 <w:rStyle w:val="Hyperlink"/>
@@ -877,7 +877,7 @@
                 <w:noProof/>
                 <w:webHidden/>
               </w:rPr>
-              <w:instrText xml:space="preserve"> PAGEREF _Toc199399942 \h </w:instrText>
+              <w:instrText xml:space="preserve"> PAGEREF _Toc199479086 \h </w:instrText>
             </w:r>
             <w:r>
               <w:rPr>
@@ -922,7 +922,7 @@
               <w:szCs w:val="24"/>
             </w:rPr>
           </w:pPr>
-          <w:hyperlink w:anchor="_Toc199399943" w:history="1">
+          <w:hyperlink w:anchor="_Toc199479087" w:history="1">
             <w:r>
               <w:rPr>
                 <w:rStyle w:val="Hyperlink"/>
@@ -965,7 +965,7 @@
                 <w:noProof/>
                 <w:webHidden/>
               </w:rPr>
-              <w:instrText xml:space="preserve"> PAGEREF _Toc199399943 \h </w:instrText>
+              <w:instrText xml:space="preserve"> PAGEREF _Toc199479087 \h </w:instrText>
             </w:r>
             <w:r>
               <w:rPr>
@@ -1010,7 +1010,7 @@
               <w:szCs w:val="24"/>
             </w:rPr>
           </w:pPr>
-          <w:hyperlink w:anchor="_Toc199399944" w:history="1">
+          <w:hyperlink w:anchor="_Toc199479088" w:history="1">
             <w:r>
               <w:rPr>
                 <w:rStyle w:val="Hyperlink"/>
@@ -1053,7 +1053,7 @@
                 <w:noProof/>
                 <w:webHidden/>
               </w:rPr>
-              <w:instrText xml:space="preserve"> PAGEREF _Toc199399944 \h </w:instrText>
+              <w:instrText xml:space="preserve"> PAGEREF _Toc199479088 \h </w:instrText>
             </w:r>
             <w:r>
               <w:rPr>
@@ -1098,7 +1098,7 @@
               <w:szCs w:val="24"/>
             </w:rPr>
           </w:pPr>
-          <w:hyperlink w:anchor="_Toc199399945" w:history="1">
+          <w:hyperlink w:anchor="_Toc199479089" w:history="1">
             <w:r>
               <w:rPr>
                 <w:rStyle w:val="Hyperlink"/>
@@ -1141,7 +1141,7 @@
                 <w:noProof/>
                 <w:webHidden/>
               </w:rPr>
-              <w:instrText xml:space="preserve"> PAGEREF _Toc199399945 \h </w:instrText>
+              <w:instrText xml:space="preserve"> PAGEREF _Toc199479089 \h </w:instrText>
             </w:r>
             <w:r>
               <w:rPr>
@@ -1186,7 +1186,7 @@
               <w:szCs w:val="24"/>
             </w:rPr>
           </w:pPr>
-          <w:hyperlink w:anchor="_Toc199399946" w:history="1">
+          <w:hyperlink w:anchor="_Toc199479090" w:history="1">
             <w:r>
               <w:rPr>
                 <w:rStyle w:val="Hyperlink"/>
@@ -1229,7 +1229,7 @@
                 <w:noProof/>
                 <w:webHidden/>
               </w:rPr>
-              <w:instrText xml:space="preserve"> PAGEREF _Toc199399946 \h </w:instrText>
+              <w:instrText xml:space="preserve"> PAGEREF _Toc199479090 \h </w:instrText>
             </w:r>
             <w:r>
               <w:rPr>
@@ -1274,7 +1274,7 @@
               <w:szCs w:val="24"/>
             </w:rPr>
           </w:pPr>
-          <w:hyperlink w:anchor="_Toc199399947" w:history="1">
+          <w:hyperlink w:anchor="_Toc199479091" w:history="1">
             <w:r>
               <w:rPr>
                 <w:rStyle w:val="Hyperlink"/>
@@ -1317,7 +1317,7 @@
                 <w:noProof/>
                 <w:webHidden/>
               </w:rPr>
-              <w:instrText xml:space="preserve"> PAGEREF _Toc199399947 \h </w:instrText>
+              <w:instrText xml:space="preserve"> PAGEREF _Toc199479091 \h </w:instrText>
             </w:r>
             <w:r>
               <w:rPr>
@@ -1362,7 +1362,7 @@
               <w:szCs w:val="24"/>
             </w:rPr>
           </w:pPr>
-          <w:hyperlink w:anchor="_Toc199399948" w:history="1">
+          <w:hyperlink w:anchor="_Toc199479092" w:history="1">
             <w:r>
               <w:rPr>
                 <w:rStyle w:val="Hyperlink"/>
@@ -1405,7 +1405,7 @@
                 <w:noProof/>
                 <w:webHidden/>
               </w:rPr>
-              <w:instrText xml:space="preserve"> PAGEREF _Toc199399948 \h </w:instrText>
+              <w:instrText xml:space="preserve"> PAGEREF _Toc199479092 \h </w:instrText>
             </w:r>
             <w:r>
               <w:rPr>
@@ -1425,7 +1425,7 @@
                 <w:noProof/>
                 <w:webHidden/>
               </w:rPr>
-              <w:t>8</w:t>
+              <w:t>9</w:t>
             </w:r>
             <w:r>
               <w:rPr>
@@ -1450,7 +1450,7 @@
               <w:szCs w:val="24"/>
             </w:rPr>
           </w:pPr>
-          <w:hyperlink w:anchor="_Toc199399949" w:history="1">
+          <w:hyperlink w:anchor="_Toc199479093" w:history="1">
             <w:r>
               <w:rPr>
                 <w:rStyle w:val="Hyperlink"/>
@@ -1493,7 +1493,7 @@
                 <w:noProof/>
                 <w:webHidden/>
               </w:rPr>
-              <w:instrText xml:space="preserve"> PAGEREF _Toc199399949 \h </w:instrText>
+              <w:instrText xml:space="preserve"> PAGEREF _Toc199479093 \h </w:instrText>
             </w:r>
             <w:r>
               <w:rPr>
@@ -1513,7 +1513,7 @@
                 <w:noProof/>
                 <w:webHidden/>
               </w:rPr>
-              <w:t>9</w:t>
+              <w:t>10</w:t>
             </w:r>
             <w:r>
               <w:rPr>
@@ -1538,7 +1538,7 @@
               <w:szCs w:val="24"/>
             </w:rPr>
           </w:pPr>
-          <w:hyperlink w:anchor="_Toc199399950" w:history="1">
+          <w:hyperlink w:anchor="_Toc199479094" w:history="1">
             <w:r>
               <w:rPr>
                 <w:rStyle w:val="Hyperlink"/>
@@ -1581,7 +1581,7 @@
                 <w:noProof/>
                 <w:webHidden/>
               </w:rPr>
-              <w:instrText xml:space="preserve"> PAGEREF _Toc199399950 \h </w:instrText>
+              <w:instrText xml:space="preserve"> PAGEREF _Toc199479094 \h </w:instrText>
             </w:r>
             <w:r>
               <w:rPr>
@@ -1601,7 +1601,7 @@
                 <w:noProof/>
                 <w:webHidden/>
               </w:rPr>
-              <w:t>9</w:t>
+              <w:t>10</w:t>
             </w:r>
             <w:r>
               <w:rPr>
@@ -1626,7 +1626,7 @@
               <w:szCs w:val="24"/>
             </w:rPr>
           </w:pPr>
-          <w:hyperlink w:anchor="_Toc199399951" w:history="1">
+          <w:hyperlink w:anchor="_Toc199479095" w:history="1">
             <w:r>
               <w:rPr>
                 <w:rStyle w:val="Hyperlink"/>
@@ -1669,7 +1669,7 @@
                 <w:noProof/>
                 <w:webHidden/>
               </w:rPr>
-              <w:instrText xml:space="preserve"> PAGEREF _Toc199399951 \h </w:instrText>
+              <w:instrText xml:space="preserve"> PAGEREF _Toc199479095 \h </w:instrText>
             </w:r>
             <w:r>
               <w:rPr>
@@ -1689,7 +1689,7 @@
                 <w:noProof/>
                 <w:webHidden/>
               </w:rPr>
-              <w:t>10</w:t>
+              <w:t>11</w:t>
             </w:r>
             <w:r>
               <w:rPr>
@@ -1714,7 +1714,7 @@
               <w:szCs w:val="24"/>
             </w:rPr>
           </w:pPr>
-          <w:hyperlink w:anchor="_Toc199399952" w:history="1">
+          <w:hyperlink w:anchor="_Toc199479096" w:history="1">
             <w:r>
               <w:rPr>
                 <w:rStyle w:val="Hyperlink"/>
@@ -1757,7 +1757,7 @@
                 <w:noProof/>
                 <w:webHidden/>
               </w:rPr>
-              <w:instrText xml:space="preserve"> PAGEREF _Toc199399952 \h </w:instrText>
+              <w:instrText xml:space="preserve"> PAGEREF _Toc199479096 \h </w:instrText>
             </w:r>
             <w:r>
               <w:rPr>
@@ -1777,7 +1777,7 @@
                 <w:noProof/>
                 <w:webHidden/>
               </w:rPr>
-              <w:t>11</w:t>
+              <w:t>12</w:t>
             </w:r>
             <w:r>
               <w:rPr>
@@ -1802,7 +1802,7 @@
               <w:szCs w:val="24"/>
             </w:rPr>
           </w:pPr>
-          <w:hyperlink w:anchor="_Toc199399953" w:history="1">
+          <w:hyperlink w:anchor="_Toc199479097" w:history="1">
             <w:r>
               <w:rPr>
                 <w:rStyle w:val="Hyperlink"/>
@@ -1824,6 +1824,94 @@
                 <w:rStyle w:val="Hyperlink"/>
                 <w:noProof/>
               </w:rPr>
+              <w:t>Constant Current Mode Enable and Disable</w:t>
+            </w:r>
+            <w:r>
+              <w:rPr>
+                <w:noProof/>
+                <w:webHidden/>
+              </w:rPr>
+              <w:tab/>
+            </w:r>
+            <w:r>
+              <w:rPr>
+                <w:noProof/>
+                <w:webHidden/>
+              </w:rPr>
+              <w:fldChar w:fldCharType="begin"/>
+            </w:r>
+            <w:r>
+              <w:rPr>
+                <w:noProof/>
+                <w:webHidden/>
+              </w:rPr>
+              <w:instrText xml:space="preserve"> PAGEREF _Toc199479097 \h </w:instrText>
+            </w:r>
+            <w:r>
+              <w:rPr>
+                <w:noProof/>
+                <w:webHidden/>
+              </w:rPr>
+            </w:r>
+            <w:r>
+              <w:rPr>
+                <w:noProof/>
+                <w:webHidden/>
+              </w:rPr>
+              <w:fldChar w:fldCharType="separate"/>
+            </w:r>
+            <w:r>
+              <w:rPr>
+                <w:noProof/>
+                <w:webHidden/>
+              </w:rPr>
+              <w:t>13</w:t>
+            </w:r>
+            <w:r>
+              <w:rPr>
+                <w:noProof/>
+                <w:webHidden/>
+              </w:rPr>
+              <w:fldChar w:fldCharType="end"/>
+            </w:r>
+          </w:hyperlink>
+        </w:p>
+        <w:p>
+          <w:pPr>
+            <w:pStyle w:val="TOC2"/>
+            <w:tabs>
+              <w:tab w:val="left" w:pos="960"/>
+              <w:tab w:val="right" w:leader="dot" w:pos="9350"/>
+            </w:tabs>
+            <w:rPr>
+              <w:rFonts w:asciiTheme="minorHAnsi" w:eastAsiaTheme="minorEastAsia" w:hAnsiTheme="minorHAnsi"/>
+              <w:noProof/>
+              <w:sz w:val="24"/>
+              <w:szCs w:val="24"/>
+            </w:rPr>
+          </w:pPr>
+          <w:hyperlink w:anchor="_Toc199479098" w:history="1">
+            <w:r>
+              <w:rPr>
+                <w:rStyle w:val="Hyperlink"/>
+                <w:noProof/>
+              </w:rPr>
+              <w:t>4.5</w:t>
+            </w:r>
+            <w:r>
+              <w:rPr>
+                <w:rFonts w:asciiTheme="minorHAnsi" w:eastAsiaTheme="minorEastAsia" w:hAnsiTheme="minorHAnsi"/>
+                <w:noProof/>
+                <w:sz w:val="24"/>
+                <w:szCs w:val="24"/>
+              </w:rPr>
+              <w:tab/>
+            </w:r>
+            <w:r>
+              <w:rPr>
+                <w:rStyle w:val="Hyperlink"/>
+                <w:noProof/>
+              </w:rPr>
               <w:t>THERMAL PERFORMANCE</w:t>
             </w:r>
             <w:r>
@@ -1845,7 +1933,7 @@
                 <w:noProof/>
                 <w:webHidden/>
               </w:rPr>
-              <w:instrText xml:space="preserve"> PAGEREF _Toc199399953 \h </w:instrText>
+              <w:instrText xml:space="preserve"> PAGEREF _Toc199479098 \h </w:instrText>
             </w:r>
             <w:r>
               <w:rPr>
@@ -1865,7 +1953,7 @@
                 <w:noProof/>
                 <w:webHidden/>
               </w:rPr>
-              <w:t>12</w:t>
+              <w:t>13</w:t>
             </w:r>
             <w:r>
               <w:rPr>
@@ -1890,7 +1978,7 @@
               <w:szCs w:val="24"/>
             </w:rPr>
           </w:pPr>
-          <w:hyperlink w:anchor="_Toc199399954" w:history="1">
+          <w:hyperlink w:anchor="_Toc199479099" w:history="1">
             <w:r>
               <w:rPr>
                 <w:rStyle w:val="Hyperlink"/>
@@ -1933,7 +2021,7 @@
                 <w:noProof/>
                 <w:webHidden/>
               </w:rPr>
-              <w:instrText xml:space="preserve"> PAGEREF _Toc199399954 \h </w:instrText>
+              <w:instrText xml:space="preserve"> PAGEREF _Toc199479099 \h </w:instrText>
             </w:r>
             <w:r>
               <w:rPr>
@@ -1953,7 +2041,7 @@
                 <w:noProof/>
                 <w:webHidden/>
               </w:rPr>
-              <w:t>13</w:t>
+              <w:t>15</w:t>
             </w:r>
             <w:r>
               <w:rPr>
@@ -2092,6 +2180,9 @@
             <w:r>
               <w:t>Initial draft</w:t>
             </w:r>
+            <w:r>
+              <w:t xml:space="preserve"> - Preliminary</w:t>
+            </w:r>
           </w:p>
         </w:tc>
         <w:tc>
@@ -2110,19 +2201,42 @@
           <w:tcPr>
             <w:tcW w:w="1434" w:type="dxa"/>
           </w:tcPr>
-          <w:p/>
+          <w:p>
+            <w:r>
+              <w:t>2025-05-30</w:t>
+            </w:r>
+          </w:p>
         </w:tc>
         <w:tc>
           <w:tcPr>
             <w:tcW w:w="6399" w:type="dxa"/>
           </w:tcPr>
-          <w:p/>
+          <w:p>
+            <w:r>
+              <w:t>Minor formatting</w:t>
+            </w:r>
+            <w:r>
+              <w:t>.  Thermal image clarification.  Some additional verbiage for clarity</w:t>
+            </w:r>
+            <w:proofErr w:type="gramStart"/>
+            <w:r>
+              <w:t>.</w:t>
+            </w:r>
+            <w:r>
+              <w:t xml:space="preserve"> </w:t>
+            </w:r>
+            <w:proofErr w:type="gramEnd"/>
+          </w:p>
         </w:tc>
         <w:tc>
           <w:tcPr>
             <w:tcW w:w="1517" w:type="dxa"/>
           </w:tcPr>
-          <w:p/>
+          <w:p>
+            <w:r>
+              <w:t>HSC</w:t>
+            </w:r>
+          </w:p>
         </w:tc>
       </w:tr>
       <w:tr>
@@ -2156,7 +2270,7 @@
         <w:pStyle w:val="Heading1"/>
       </w:pPr>
       <w:bookmarkStart w:id="1" w:name="_Hlk199332212"/>
-      <w:bookmarkStart w:id="2" w:name="_Toc199399935"/>
+      <w:bookmarkStart w:id="2" w:name="_Toc199479079"/>
       <w:r>
         <w:lastRenderedPageBreak/>
         <w:t>INTRODUCTION</w:t>
@@ -2170,7 +2284,7 @@
       <w:pPr>
         <w:pStyle w:val="Heading2"/>
       </w:pPr>
-      <w:bookmarkStart w:id="3" w:name="_Toc199399936"/>
+      <w:bookmarkStart w:id="3" w:name="_Toc199479080"/>
       <w:r>
         <w:t xml:space="preserve">THE </w:t>
       </w:r>
@@ -2540,7 +2654,7 @@
         <w:pStyle w:val="Heading2"/>
         <w:jc w:val="both"/>
       </w:pPr>
-      <w:bookmarkStart w:id="4" w:name="_Toc199399937"/>
+      <w:bookmarkStart w:id="4" w:name="_Toc199479081"/>
       <w:r>
         <w:t xml:space="preserve">THE </w:t>
       </w:r>
@@ -2691,7 +2805,7 @@
         <w:pStyle w:val="Heading2"/>
         <w:jc w:val="both"/>
       </w:pPr>
-      <w:bookmarkStart w:id="5" w:name="_Toc199399938"/>
+      <w:bookmarkStart w:id="5" w:name="_Toc199479082"/>
       <w:r>
         <w:t>THE SOLUTION:</w:t>
       </w:r>
@@ -2938,7 +3052,7 @@
         <w:pStyle w:val="Heading1"/>
         <w:jc w:val="both"/>
       </w:pPr>
-      <w:bookmarkStart w:id="6" w:name="_Toc199399939"/>
+      <w:bookmarkStart w:id="6" w:name="_Toc199479083"/>
       <w:r>
         <w:t>AT A GLANCE</w:t>
       </w:r>
@@ -2952,7 +3066,7 @@
         <w:pStyle w:val="Heading2"/>
         <w:jc w:val="both"/>
       </w:pPr>
-      <w:bookmarkStart w:id="7" w:name="_Toc199399940"/>
+      <w:bookmarkStart w:id="7" w:name="_Toc199479084"/>
       <w:r>
         <w:t>FEATURES:</w:t>
       </w:r>
@@ -3204,7 +3318,7 @@
         <w:pStyle w:val="Heading2"/>
         <w:jc w:val="both"/>
       </w:pPr>
-      <w:bookmarkStart w:id="8" w:name="_Toc199399941"/>
+      <w:bookmarkStart w:id="8" w:name="_Toc199479085"/>
       <w:r>
         <w:t>APPLICATIONS:</w:t>
       </w:r>
@@ -3285,7 +3399,7 @@
         <w:pStyle w:val="Heading2"/>
         <w:jc w:val="both"/>
       </w:pPr>
-      <w:bookmarkStart w:id="9" w:name="_Toc199399942"/>
+      <w:bookmarkStart w:id="9" w:name="_Toc199479086"/>
       <w:r>
         <w:lastRenderedPageBreak/>
         <w:t>SIMPLIFIED BLOCK DIAGRAM</w:t>
@@ -3427,7 +3541,7 @@
       <w:pPr>
         <w:pStyle w:val="Heading1"/>
       </w:pPr>
-      <w:bookmarkStart w:id="10" w:name="_Toc199399943"/>
+      <w:bookmarkStart w:id="10" w:name="_Toc199479087"/>
       <w:r>
         <w:t>MODES OF OPERATION:</w:t>
       </w:r>
@@ -3509,7 +3623,7 @@
       <w:pPr>
         <w:pStyle w:val="Heading2"/>
       </w:pPr>
-      <w:bookmarkStart w:id="11" w:name="_Toc199399944"/>
+      <w:bookmarkStart w:id="11" w:name="_Toc199479088"/>
       <w:r>
         <w:t>SPLASH SCREEN</w:t>
       </w:r>
@@ -3656,7 +3770,7 @@
       <w:pPr>
         <w:pStyle w:val="Heading2"/>
       </w:pPr>
-      <w:bookmarkStart w:id="12" w:name="_Toc199399945"/>
+      <w:bookmarkStart w:id="12" w:name="_Toc199479089"/>
       <w:r>
         <w:t>MAIN SCREEN:</w:t>
       </w:r>
@@ -3922,19 +4036,46 @@
       <w:r>
         <w:t xml:space="preserve">This is the output </w:t>
       </w:r>
-      <w:proofErr w:type="gramStart"/>
-      <w:r>
-        <w:t>On</w:t>
-      </w:r>
-      <w:proofErr w:type="gramEnd"/>
-      <w:r>
-        <w:t xml:space="preserve"> / Off control.  Note the button only reads ON.  The background color gives context.  When the output is disabled (switched off) it will appear as the channel 1 indicator</w:t>
+      <w:r>
+        <w:t>o</w:t>
+      </w:r>
+      <w:r>
+        <w:t xml:space="preserve">n / </w:t>
+      </w:r>
+      <w:r>
+        <w:t>o</w:t>
+      </w:r>
+      <w:r>
+        <w:t xml:space="preserve">ff control.  Note the button only reads </w:t>
+      </w:r>
+      <w:r>
+        <w:t>“</w:t>
+      </w:r>
+      <w:r>
+        <w:t>ON</w:t>
+      </w:r>
+      <w:r>
+        <w:t>”</w:t>
+      </w:r>
+      <w:r>
+        <w:t>.  The background color gives context.  When the output is disabled (switched off) it will appear as the channel 1 indicator</w:t>
       </w:r>
       <w:r>
         <w:t xml:space="preserve"> pictured above</w:t>
       </w:r>
       <w:r>
         <w:t xml:space="preserve">.  When the output is enabled (switched on) it will appear as the channel 2 indicator.  </w:t>
+      </w:r>
+      <w:r>
+        <w:t xml:space="preserve">Fan on / off control is firmware driven – on when power dissipated by the output amplifier is greater than 3.5W and </w:t>
+      </w:r>
+      <w:proofErr w:type="spellStart"/>
+      <w:r>
+        <w:t>truns</w:t>
+      </w:r>
+      <w:proofErr w:type="spellEnd"/>
+      <w:r>
+        <w:t xml:space="preserve"> off 30s following the reduction of this value. </w:t>
       </w:r>
     </w:p>
     <w:p>
@@ -3962,7 +4103,18 @@
       </w:r>
       <w:proofErr w:type="gramEnd"/>
       <w:r>
-        <w:t xml:space="preserve"> then one or more system parameters are outside the specified tolerances.  Selecting this control will launch the configuration screen.</w:t>
+        <w:t xml:space="preserve"> then one or more system parameters are outside the specified </w:t>
+      </w:r>
+      <w:proofErr w:type="gramStart"/>
+      <w:r>
+        <w:t>tolerances</w:t>
+      </w:r>
+      <w:proofErr w:type="gramEnd"/>
+      <w:r>
+        <w:t xml:space="preserve"> and a system status correction is given.  </w:t>
+      </w:r>
+      <w:r>
+        <w:t>Selecting this control will launch the configuration screen.</w:t>
       </w:r>
     </w:p>
     <w:p>
@@ -3975,7 +4127,7 @@
       <w:pPr>
         <w:pStyle w:val="Heading2"/>
       </w:pPr>
-      <w:bookmarkStart w:id="13" w:name="_Toc199399946"/>
+      <w:bookmarkStart w:id="13" w:name="_Toc199479090"/>
       <w:r>
         <w:t>CONFIG SCREEN:</w:t>
       </w:r>
@@ -4049,6 +4201,7 @@
         <w:jc w:val="both"/>
       </w:pPr>
       <w:r>
+        <w:lastRenderedPageBreak/>
         <w:t>Reset:</w:t>
       </w:r>
     </w:p>
@@ -4066,7 +4219,6 @@
         <w:jc w:val="both"/>
       </w:pPr>
       <w:r>
-        <w:lastRenderedPageBreak/>
         <w:t>Home:</w:t>
       </w:r>
     </w:p>
@@ -4088,7 +4240,7 @@
       <w:pPr>
         <w:pStyle w:val="Heading2"/>
       </w:pPr>
-      <w:bookmarkStart w:id="14" w:name="_Toc199399947"/>
+      <w:bookmarkStart w:id="14" w:name="_Toc199479091"/>
       <w:r>
         <w:t>SET LIMITS SCREEN:</w:t>
       </w:r>
@@ -4256,8 +4408,9 @@
       <w:pPr>
         <w:pStyle w:val="Heading2"/>
       </w:pPr>
-      <w:bookmarkStart w:id="15" w:name="_Toc199399948"/>
-      <w:r>
+      <w:bookmarkStart w:id="15" w:name="_Toc199479092"/>
+      <w:r>
+        <w:lastRenderedPageBreak/>
         <w:t>PHYSICAL CONTROLS:</w:t>
       </w:r>
       <w:bookmarkEnd w:id="15"/>
@@ -4271,9 +4424,9 @@
           <w:noProof/>
         </w:rPr>
         <w:drawing>
-          <wp:inline distT="0" distB="0" distL="0" distR="0" wp14:anchorId="529B89C1" wp14:editId="119567A8">
-            <wp:extent cx="2258568" cy="1828800"/>
-            <wp:effectExtent l="0" t="0" r="8890" b="0"/>
+          <wp:inline distT="0" distB="0" distL="0" distR="0" wp14:anchorId="529B89C1" wp14:editId="2E4B9502">
+            <wp:extent cx="3392424" cy="2743200"/>
+            <wp:effectExtent l="0" t="0" r="0" b="0"/>
             <wp:docPr id="817613338" name="Picture 9"/>
             <wp:cNvGraphicFramePr>
               <a:graphicFrameLocks xmlns:a="http://schemas.openxmlformats.org/drawingml/2006/main" noChangeAspect="1"/>
@@ -4303,7 +4456,7 @@
                   <pic:spPr bwMode="auto">
                     <a:xfrm>
                       <a:off x="0" y="0"/>
-                      <a:ext cx="2258568" cy="1828800"/>
+                      <a:ext cx="3392424" cy="2743200"/>
                     </a:xfrm>
                     <a:prstGeom prst="rect">
                       <a:avLst/>
@@ -4330,7 +4483,10 @@
         <w:spacing w:after="160"/>
       </w:pPr>
       <w:r>
-        <w:t>ON / OFF Switch</w:t>
+        <w:t xml:space="preserve">ON / OFF </w:t>
+      </w:r>
+      <w:r>
+        <w:t>slide control</w:t>
       </w:r>
     </w:p>
     <w:p>
@@ -4349,6 +4505,15 @@
         <w:t xml:space="preserve"> (POR)</w:t>
       </w:r>
       <w:r>
+        <w:t xml:space="preserve"> </w:t>
+      </w:r>
+      <w:r>
+        <w:t xml:space="preserve">momentary push </w:t>
+      </w:r>
+      <w:r>
+        <w:t>tactile</w:t>
+      </w:r>
+      <w:r>
         <w:br w:type="page"/>
       </w:r>
     </w:p>
@@ -4356,7 +4521,7 @@
       <w:pPr>
         <w:pStyle w:val="Heading1"/>
       </w:pPr>
-      <w:bookmarkStart w:id="16" w:name="_Toc199399949"/>
+      <w:bookmarkStart w:id="16" w:name="_Toc199479093"/>
       <w:r>
         <w:lastRenderedPageBreak/>
         <w:t>TECHNICAL SPECIFICATIONS:</w:t>
@@ -4367,7 +4532,7 @@
       <w:pPr>
         <w:pStyle w:val="Heading2"/>
       </w:pPr>
-      <w:bookmarkStart w:id="17" w:name="_Toc199399950"/>
+      <w:bookmarkStart w:id="17" w:name="_Toc199479094"/>
       <w:r>
         <w:t>MEASURES</w:t>
       </w:r>
@@ -10146,7 +10311,15 @@
                 <w:sz w:val="16"/>
                 <w:szCs w:val="16"/>
               </w:rPr>
-              <w:t>10</w:t>
+              <w:t>20</w:t>
+            </w:r>
+            <w:r>
+              <w:rPr>
+                <w:rFonts w:cs="Arial"/>
+                <w:sz w:val="16"/>
+                <w:szCs w:val="16"/>
+              </w:rPr>
+              <w:t>0</w:t>
             </w:r>
           </w:p>
         </w:tc>
@@ -10354,7 +10527,7 @@
           <w:noProof/>
         </w:rPr>
       </w:pPr>
-      <w:bookmarkStart w:id="18" w:name="_Toc199399951"/>
+      <w:bookmarkStart w:id="18" w:name="_Toc199479095"/>
       <w:r>
         <w:rPr>
           <w:noProof/>
@@ -10390,8 +10563,8 @@
           <w:noProof/>
         </w:rPr>
         <w:drawing>
-          <wp:inline distT="0" distB="0" distL="0" distR="0" wp14:anchorId="11C08501" wp14:editId="5E70C52D">
-            <wp:extent cx="4270248" cy="3200400"/>
+          <wp:inline distT="0" distB="0" distL="0" distR="0" wp14:anchorId="11C08501" wp14:editId="44D34E35">
+            <wp:extent cx="3657600" cy="2743200"/>
             <wp:effectExtent l="0" t="0" r="0" b="0"/>
             <wp:docPr id="183081066" name="Picture 11"/>
             <wp:cNvGraphicFramePr>
@@ -10407,7 +10580,7 @@
                     </pic:cNvPicPr>
                   </pic:nvPicPr>
                   <pic:blipFill>
-                    <a:blip r:embed="rId17">
+                    <a:blip r:embed="rId17" cstate="print">
                       <a:extLst>
                         <a:ext uri="{28A0092B-C50C-407E-A947-70E740481C1C}">
                           <a14:useLocalDpi xmlns:a14="http://schemas.microsoft.com/office/drawing/2010/main" val="0"/>
@@ -10422,7 +10595,7 @@
                   <pic:spPr bwMode="auto">
                     <a:xfrm>
                       <a:off x="0" y="0"/>
-                      <a:ext cx="4270248" cy="3200400"/>
+                      <a:ext cx="3657600" cy="2743200"/>
                     </a:xfrm>
                     <a:prstGeom prst="rect">
                       <a:avLst/>
@@ -10507,8 +10680,8 @@
           <w:noProof/>
         </w:rPr>
         <w:drawing>
-          <wp:inline distT="0" distB="0" distL="0" distR="0" wp14:anchorId="748AB590" wp14:editId="27492B10">
-            <wp:extent cx="4270248" cy="3200400"/>
+          <wp:inline distT="0" distB="0" distL="0" distR="0" wp14:anchorId="748AB590" wp14:editId="4EB9B14A">
+            <wp:extent cx="3657600" cy="2743200"/>
             <wp:effectExtent l="0" t="0" r="0" b="0"/>
             <wp:docPr id="700508492" name="Picture 12"/>
             <wp:cNvGraphicFramePr>
@@ -10524,7 +10697,7 @@
                     </pic:cNvPicPr>
                   </pic:nvPicPr>
                   <pic:blipFill>
-                    <a:blip r:embed="rId18">
+                    <a:blip r:embed="rId18" cstate="print">
                       <a:extLst>
                         <a:ext uri="{28A0092B-C50C-407E-A947-70E740481C1C}">
                           <a14:useLocalDpi xmlns:a14="http://schemas.microsoft.com/office/drawing/2010/main" val="0"/>
@@ -10539,7 +10712,7 @@
                   <pic:spPr bwMode="auto">
                     <a:xfrm>
                       <a:off x="0" y="0"/>
-                      <a:ext cx="4270248" cy="3200400"/>
+                      <a:ext cx="3657600" cy="2743200"/>
                     </a:xfrm>
                     <a:prstGeom prst="rect">
                       <a:avLst/>
@@ -10612,7 +10785,14 @@
         <w:t>NO OUTPUT LOAD</w:t>
       </w:r>
     </w:p>
-    <w:p/>
+    <w:p>
+      <w:pPr>
+        <w:spacing w:after="160"/>
+      </w:pPr>
+      <w:r>
+        <w:br w:type="page"/>
+      </w:r>
+    </w:p>
     <w:p>
       <w:pPr>
         <w:pStyle w:val="Heading2"/>
@@ -10620,7 +10800,7 @@
           <w:noProof/>
         </w:rPr>
       </w:pPr>
-      <w:bookmarkStart w:id="19" w:name="_Toc199399952"/>
+      <w:bookmarkStart w:id="19" w:name="_Toc199479096"/>
       <w:r>
         <w:rPr>
           <w:noProof/>
@@ -10964,40 +11144,12 @@
       <w:pPr>
         <w:pStyle w:val="Heading2"/>
       </w:pPr>
-      <w:bookmarkStart w:id="20" w:name="_Toc199399953"/>
+      <w:bookmarkStart w:id="20" w:name="_Toc199479097"/>
       <w:r>
         <w:lastRenderedPageBreak/>
-        <w:t>THERMAL PERFORMANCE</w:t>
+        <w:t>Constant Current Mode Enable and Disable</w:t>
       </w:r>
       <w:bookmarkEnd w:id="20"/>
-    </w:p>
-    <w:p>
-      <w:pPr>
-        <w:rPr>
-          <w:sz w:val="16"/>
-          <w:szCs w:val="16"/>
-        </w:rPr>
-      </w:pPr>
-      <w:r>
-        <w:rPr>
-          <w:sz w:val="16"/>
-          <w:szCs w:val="16"/>
-        </w:rPr>
-        <w:t xml:space="preserve"> </w:t>
-      </w:r>
-    </w:p>
-    <w:p>
-      <w:pPr>
-        <w:rPr>
-          <w:sz w:val="16"/>
-          <w:szCs w:val="16"/>
-        </w:rPr>
-      </w:pPr>
-    </w:p>
-    <w:p>
-      <w:r>
-        <w:t>SETUP</w:t>
-      </w:r>
     </w:p>
     <w:p>
       <w:pPr>
@@ -11013,10 +11165,10 @@
           <w:szCs w:val="16"/>
         </w:rPr>
         <w:drawing>
-          <wp:inline distT="0" distB="0" distL="0" distR="0" wp14:anchorId="7CBDFDA9" wp14:editId="1FB928E5">
-            <wp:extent cx="2286000" cy="3048000"/>
+          <wp:inline distT="0" distB="0" distL="0" distR="0" wp14:anchorId="4E3BC37E" wp14:editId="32EC33EE">
+            <wp:extent cx="3657600" cy="2743200"/>
             <wp:effectExtent l="0" t="0" r="0" b="0"/>
-            <wp:docPr id="1526231373" name="Picture 15" descr="A close-up of a circuit board&#10;&#10;AI-generated content may be incorrect."/>
+            <wp:docPr id="317200079" name="Picture 17"/>
             <wp:cNvGraphicFramePr>
               <a:graphicFrameLocks xmlns:a="http://schemas.openxmlformats.org/drawingml/2006/main" noChangeAspect="1"/>
             </wp:cNvGraphicFramePr>
@@ -11024,13 +11176,13 @@
               <a:graphicData uri="http://schemas.openxmlformats.org/drawingml/2006/picture">
                 <pic:pic xmlns:pic="http://schemas.openxmlformats.org/drawingml/2006/picture">
                   <pic:nvPicPr>
-                    <pic:cNvPr id="1526231373" name="Picture 15" descr="A close-up of a circuit board&#10;&#10;AI-generated content may be incorrect."/>
+                    <pic:cNvPr id="0" name="Picture 17"/>
                     <pic:cNvPicPr>
                       <a:picLocks noChangeAspect="1" noChangeArrowheads="1"/>
                     </pic:cNvPicPr>
                   </pic:nvPicPr>
                   <pic:blipFill>
-                    <a:blip r:embed="rId21">
+                    <a:blip r:embed="rId21" cstate="print">
                       <a:extLst>
                         <a:ext uri="{28A0092B-C50C-407E-A947-70E740481C1C}">
                           <a14:useLocalDpi xmlns:a14="http://schemas.microsoft.com/office/drawing/2010/main" val="0"/>
@@ -11045,7 +11197,7 @@
                   <pic:spPr bwMode="auto">
                     <a:xfrm>
                       <a:off x="0" y="0"/>
-                      <a:ext cx="2286000" cy="3048000"/>
+                      <a:ext cx="3657600" cy="2743200"/>
                     </a:xfrm>
                     <a:prstGeom prst="rect">
                       <a:avLst/>
@@ -11067,7 +11219,7 @@
         <w:pStyle w:val="ListParagraph"/>
         <w:numPr>
           <w:ilvl w:val="0"/>
-          <w:numId w:val="32"/>
+          <w:numId w:val="33"/>
         </w:numPr>
         <w:rPr>
           <w:sz w:val="16"/>
@@ -11079,54 +11231,248 @@
           <w:sz w:val="16"/>
           <w:szCs w:val="16"/>
         </w:rPr>
-        <w:t xml:space="preserve">Connected to </w:t>
-      </w:r>
-      <w:r>
+        <w:t>CC Mode Limit set to 500mA</w:t>
+      </w:r>
+    </w:p>
+    <w:p>
+      <w:pPr>
+        <w:pStyle w:val="ListParagraph"/>
+        <w:numPr>
+          <w:ilvl w:val="0"/>
+          <w:numId w:val="33"/>
+        </w:numPr>
         <w:rPr>
           <w:sz w:val="16"/>
           <w:szCs w:val="16"/>
         </w:rPr>
-        <w:t xml:space="preserve">8Ω </w:t>
-      </w:r>
+      </w:pPr>
       <w:r>
         <w:rPr>
           <w:sz w:val="16"/>
           <w:szCs w:val="16"/>
         </w:rPr>
-        <w:t xml:space="preserve">100W resistor load not </w:t>
-      </w:r>
-      <w:proofErr w:type="gramStart"/>
-      <w:r>
+        <w:t>Vin 8V</w:t>
+      </w:r>
+    </w:p>
+    <w:p>
+      <w:pPr>
+        <w:pStyle w:val="ListParagraph"/>
+        <w:numPr>
+          <w:ilvl w:val="0"/>
+          <w:numId w:val="33"/>
+        </w:numPr>
         <w:rPr>
           <w:sz w:val="16"/>
           <w:szCs w:val="16"/>
         </w:rPr>
-        <w:t>shown</w:t>
-      </w:r>
-      <w:proofErr w:type="gramEnd"/>
-    </w:p>
-    <w:p>
-      <w:pPr>
+      </w:pPr>
+      <w:proofErr w:type="spellStart"/>
+      <w:r>
         <w:rPr>
           <w:sz w:val="16"/>
           <w:szCs w:val="16"/>
         </w:rPr>
-      </w:pPr>
-    </w:p>
-    <w:p>
-      <w:pPr>
+        <w:t>Vout</w:t>
+      </w:r>
+      <w:proofErr w:type="spellEnd"/>
+      <w:r>
         <w:rPr>
           <w:sz w:val="16"/>
           <w:szCs w:val="16"/>
         </w:rPr>
-      </w:pPr>
-    </w:p>
-    <w:p>
-      <w:r>
-        <w:t>THERMAL IMAGE</w:t>
-      </w:r>
-      <w:r>
-        <w:t xml:space="preserve"> CHANNEL 1</w:t>
+        <w:t xml:space="preserve"> adjusted based on CC PID to match limit set point of </w:t>
+      </w:r>
+      <w:proofErr w:type="gramStart"/>
+      <w:r>
+        <w:rPr>
+          <w:sz w:val="16"/>
+          <w:szCs w:val="16"/>
+        </w:rPr>
+        <w:t>500mA</w:t>
+      </w:r>
+      <w:proofErr w:type="gramEnd"/>
+    </w:p>
+    <w:p>
+      <w:pPr>
+        <w:pStyle w:val="ListParagraph"/>
+        <w:numPr>
+          <w:ilvl w:val="0"/>
+          <w:numId w:val="33"/>
+        </w:numPr>
+        <w:rPr>
+          <w:sz w:val="16"/>
+          <w:szCs w:val="16"/>
+        </w:rPr>
+      </w:pPr>
+      <w:r>
+        <w:rPr>
+          <w:sz w:val="16"/>
+          <w:szCs w:val="16"/>
+        </w:rPr>
+        <w:t>Enable:</w:t>
+      </w:r>
+    </w:p>
+    <w:p>
+      <w:pPr>
+        <w:pStyle w:val="ListParagraph"/>
+        <w:numPr>
+          <w:ilvl w:val="1"/>
+          <w:numId w:val="33"/>
+        </w:numPr>
+        <w:rPr>
+          <w:sz w:val="16"/>
+          <w:szCs w:val="16"/>
+        </w:rPr>
+      </w:pPr>
+      <w:r>
+        <w:rPr>
+          <w:sz w:val="16"/>
+          <w:szCs w:val="16"/>
+        </w:rPr>
+        <w:t>From a running load of 250mA a fault load of 1A is applied</w:t>
+      </w:r>
+    </w:p>
+    <w:p>
+      <w:pPr>
+        <w:pStyle w:val="ListParagraph"/>
+        <w:numPr>
+          <w:ilvl w:val="1"/>
+          <w:numId w:val="33"/>
+        </w:numPr>
+        <w:rPr>
+          <w:sz w:val="16"/>
+          <w:szCs w:val="16"/>
+        </w:rPr>
+      </w:pPr>
+      <w:r>
+        <w:rPr>
+          <w:sz w:val="16"/>
+          <w:szCs w:val="16"/>
+        </w:rPr>
+        <w:t>CC mode activates in 236ms (to 95%)</w:t>
+      </w:r>
+    </w:p>
+    <w:p>
+      <w:pPr>
+        <w:pStyle w:val="ListParagraph"/>
+        <w:numPr>
+          <w:ilvl w:val="0"/>
+          <w:numId w:val="33"/>
+        </w:numPr>
+        <w:rPr>
+          <w:sz w:val="16"/>
+          <w:szCs w:val="16"/>
+        </w:rPr>
+      </w:pPr>
+      <w:r>
+        <w:rPr>
+          <w:sz w:val="16"/>
+          <w:szCs w:val="16"/>
+        </w:rPr>
+        <w:t>Disable:</w:t>
+      </w:r>
+    </w:p>
+    <w:p>
+      <w:pPr>
+        <w:pStyle w:val="ListParagraph"/>
+        <w:numPr>
+          <w:ilvl w:val="1"/>
+          <w:numId w:val="33"/>
+        </w:numPr>
+        <w:rPr>
+          <w:sz w:val="16"/>
+          <w:szCs w:val="16"/>
+        </w:rPr>
+      </w:pPr>
+      <w:r>
+        <w:rPr>
+          <w:sz w:val="16"/>
+          <w:szCs w:val="16"/>
+        </w:rPr>
+        <w:t>From 500mA CC the fault load is reduced to 250mA</w:t>
+      </w:r>
+    </w:p>
+    <w:p>
+      <w:pPr>
+        <w:pStyle w:val="ListParagraph"/>
+        <w:numPr>
+          <w:ilvl w:val="1"/>
+          <w:numId w:val="33"/>
+        </w:numPr>
+        <w:rPr>
+          <w:sz w:val="16"/>
+          <w:szCs w:val="16"/>
+        </w:rPr>
+      </w:pPr>
+      <w:r>
+        <w:rPr>
+          <w:sz w:val="16"/>
+          <w:szCs w:val="16"/>
+        </w:rPr>
+        <w:t xml:space="preserve">CC mode </w:t>
+      </w:r>
+      <w:proofErr w:type="gramStart"/>
+      <w:r>
+        <w:rPr>
+          <w:sz w:val="16"/>
+          <w:szCs w:val="16"/>
+        </w:rPr>
+        <w:t>disable</w:t>
+      </w:r>
+      <w:proofErr w:type="gramEnd"/>
+      <w:r>
+        <w:rPr>
+          <w:sz w:val="16"/>
+          <w:szCs w:val="16"/>
+        </w:rPr>
+        <w:t xml:space="preserve"> (150ms)</w:t>
+      </w:r>
+    </w:p>
+    <w:p>
+      <w:pPr>
+        <w:spacing w:after="160"/>
+        <w:rPr>
+          <w:sz w:val="16"/>
+          <w:szCs w:val="16"/>
+        </w:rPr>
+      </w:pPr>
+    </w:p>
+    <w:p>
+      <w:pPr>
+        <w:pStyle w:val="Heading2"/>
+      </w:pPr>
+      <w:bookmarkStart w:id="21" w:name="_Toc199479098"/>
+      <w:r>
+        <w:t>THERMAL PERFORMANCE</w:t>
+      </w:r>
+      <w:bookmarkEnd w:id="21"/>
+    </w:p>
+    <w:p>
+      <w:pPr>
+        <w:rPr>
+          <w:sz w:val="16"/>
+          <w:szCs w:val="16"/>
+        </w:rPr>
+      </w:pPr>
+      <w:r>
+        <w:rPr>
+          <w:sz w:val="16"/>
+          <w:szCs w:val="16"/>
+        </w:rPr>
+        <w:t xml:space="preserve"> </w:t>
+      </w:r>
+    </w:p>
+    <w:p>
+      <w:pPr>
+        <w:rPr>
+          <w:sz w:val="16"/>
+          <w:szCs w:val="16"/>
+        </w:rPr>
+      </w:pPr>
+    </w:p>
+    <w:p>
+      <w:r>
+        <w:t>SETUP</w:t>
       </w:r>
     </w:p>
     <w:p>
@@ -11143,10 +11489,10 @@
           <w:szCs w:val="16"/>
         </w:rPr>
         <w:drawing>
-          <wp:inline distT="0" distB="0" distL="0" distR="0" wp14:anchorId="08D275AD" wp14:editId="409D3CAC">
+          <wp:inline distT="0" distB="0" distL="0" distR="0" wp14:anchorId="7CBDFDA9" wp14:editId="1FB928E5">
             <wp:extent cx="2286000" cy="3048000"/>
             <wp:effectExtent l="0" t="0" r="0" b="0"/>
-            <wp:docPr id="208867809" name="Picture 16"/>
+            <wp:docPr id="1526231373" name="Picture 15" descr="A close-up of a circuit board&#10;&#10;AI-generated content may be incorrect."/>
             <wp:cNvGraphicFramePr>
               <a:graphicFrameLocks xmlns:a="http://schemas.openxmlformats.org/drawingml/2006/main" noChangeAspect="1"/>
             </wp:cNvGraphicFramePr>
@@ -11154,7 +11500,7 @@
               <a:graphicData uri="http://schemas.openxmlformats.org/drawingml/2006/picture">
                 <pic:pic xmlns:pic="http://schemas.openxmlformats.org/drawingml/2006/picture">
                   <pic:nvPicPr>
-                    <pic:cNvPr id="0" name="Picture 16"/>
+                    <pic:cNvPr id="1526231373" name="Picture 15" descr="A close-up of a circuit board&#10;&#10;AI-generated content may be incorrect."/>
                     <pic:cNvPicPr>
                       <a:picLocks noChangeAspect="1" noChangeArrowheads="1"/>
                     </pic:cNvPicPr>
@@ -11197,7 +11543,7 @@
         <w:pStyle w:val="ListParagraph"/>
         <w:numPr>
           <w:ilvl w:val="0"/>
-          <w:numId w:val="31"/>
+          <w:numId w:val="32"/>
         </w:numPr>
         <w:rPr>
           <w:sz w:val="16"/>
@@ -11209,21 +11555,117 @@
           <w:sz w:val="16"/>
           <w:szCs w:val="16"/>
         </w:rPr>
-        <w:t>O</w:t>
+        <w:t xml:space="preserve">Connected to </w:t>
       </w:r>
       <w:r>
         <w:rPr>
           <w:sz w:val="16"/>
           <w:szCs w:val="16"/>
         </w:rPr>
-        <w:t>n Time</w:t>
+        <w:t xml:space="preserve">8Ω </w:t>
       </w:r>
       <w:r>
         <w:rPr>
           <w:sz w:val="16"/>
           <w:szCs w:val="16"/>
         </w:rPr>
-        <w:t xml:space="preserve"> = 20min</w:t>
+        <w:t xml:space="preserve">100W resistor load not </w:t>
+      </w:r>
+      <w:proofErr w:type="gramStart"/>
+      <w:r>
+        <w:rPr>
+          <w:sz w:val="16"/>
+          <w:szCs w:val="16"/>
+        </w:rPr>
+        <w:t>shown</w:t>
+      </w:r>
+      <w:proofErr w:type="gramEnd"/>
+    </w:p>
+    <w:p>
+      <w:pPr>
+        <w:rPr>
+          <w:sz w:val="16"/>
+          <w:szCs w:val="16"/>
+        </w:rPr>
+      </w:pPr>
+    </w:p>
+    <w:p>
+      <w:pPr>
+        <w:rPr>
+          <w:sz w:val="16"/>
+          <w:szCs w:val="16"/>
+        </w:rPr>
+      </w:pPr>
+    </w:p>
+    <w:p>
+      <w:r>
+        <w:t>THERMAL IMAGE</w:t>
+      </w:r>
+      <w:r>
+        <w:t xml:space="preserve"> CHANNEL 1</w:t>
+      </w:r>
+    </w:p>
+    <w:p>
+      <w:pPr>
+        <w:rPr>
+          <w:sz w:val="16"/>
+          <w:szCs w:val="16"/>
+        </w:rPr>
+      </w:pPr>
+      <w:r>
+        <w:rPr>
+          <w:noProof/>
+          <w:sz w:val="16"/>
+          <w:szCs w:val="16"/>
+        </w:rPr>
+        <w:drawing>
+          <wp:inline distT="0" distB="0" distL="0" distR="0" wp14:anchorId="08D275AD" wp14:editId="409D3CAC">
+            <wp:extent cx="2286000" cy="3048000"/>
+            <wp:effectExtent l="0" t="0" r="0" b="0"/>
+            <wp:docPr id="208867809" name="Picture 16"/>
+            <wp:cNvGraphicFramePr>
+              <a:graphicFrameLocks xmlns:a="http://schemas.openxmlformats.org/drawingml/2006/main" noChangeAspect="1"/>
+            </wp:cNvGraphicFramePr>
+            <a:graphic xmlns:a="http://schemas.openxmlformats.org/drawingml/2006/main">
+              <a:graphicData uri="http://schemas.openxmlformats.org/drawingml/2006/picture">
+                <pic:pic xmlns:pic="http://schemas.openxmlformats.org/drawingml/2006/picture">
+                  <pic:nvPicPr>
+                    <pic:cNvPr id="0" name="Picture 16"/>
+                    <pic:cNvPicPr>
+                      <a:picLocks noChangeAspect="1" noChangeArrowheads="1"/>
+                    </pic:cNvPicPr>
+                  </pic:nvPicPr>
+                  <pic:blipFill>
+                    <a:blip r:embed="rId23">
+                      <a:extLst>
+                        <a:ext uri="{28A0092B-C50C-407E-A947-70E740481C1C}">
+                          <a14:useLocalDpi xmlns:a14="http://schemas.microsoft.com/office/drawing/2010/main" val="0"/>
+                        </a:ext>
+                      </a:extLst>
+                    </a:blip>
+                    <a:srcRect/>
+                    <a:stretch>
+                      <a:fillRect/>
+                    </a:stretch>
+                  </pic:blipFill>
+                  <pic:spPr bwMode="auto">
+                    <a:xfrm>
+                      <a:off x="0" y="0"/>
+                      <a:ext cx="2286000" cy="3048000"/>
+                    </a:xfrm>
+                    <a:prstGeom prst="rect">
+                      <a:avLst/>
+                    </a:prstGeom>
+                    <a:noFill/>
+                    <a:ln>
+                      <a:noFill/>
+                    </a:ln>
+                  </pic:spPr>
+                </pic:pic>
+              </a:graphicData>
+            </a:graphic>
+          </wp:inline>
+        </w:drawing>
       </w:r>
     </w:p>
     <w:p>
@@ -11243,14 +11685,21 @@
           <w:sz w:val="16"/>
           <w:szCs w:val="16"/>
         </w:rPr>
-        <w:t xml:space="preserve">Output Current </w:t>
+        <w:t>O</w:t>
       </w:r>
       <w:r>
         <w:rPr>
           <w:sz w:val="16"/>
           <w:szCs w:val="16"/>
         </w:rPr>
-        <w:t>= 1.061Arms</w:t>
+        <w:t>n Time</w:t>
+      </w:r>
+      <w:r>
+        <w:rPr>
+          <w:sz w:val="16"/>
+          <w:szCs w:val="16"/>
+        </w:rPr>
+        <w:t xml:space="preserve"> = 20min</w:t>
       </w:r>
     </w:p>
     <w:p>
@@ -11270,14 +11719,14 @@
           <w:sz w:val="16"/>
           <w:szCs w:val="16"/>
         </w:rPr>
-        <w:t>Output Voltage</w:t>
+        <w:t xml:space="preserve">Output Current </w:t>
       </w:r>
       <w:r>
         <w:rPr>
           <w:sz w:val="16"/>
           <w:szCs w:val="16"/>
         </w:rPr>
-        <w:t xml:space="preserve"> = 8.92Vrms</w:t>
+        <w:t>= 1.061Arms</w:t>
       </w:r>
     </w:p>
     <w:p>
@@ -11297,18 +11746,65 @@
           <w:sz w:val="16"/>
           <w:szCs w:val="16"/>
         </w:rPr>
-        <w:t xml:space="preserve">PCB PLATED TO </w:t>
-      </w:r>
-      <w:proofErr w:type="gramStart"/>
+        <w:t>Output Voltage</w:t>
+      </w:r>
       <w:r>
         <w:rPr>
           <w:sz w:val="16"/>
           <w:szCs w:val="16"/>
         </w:rPr>
+        <w:t xml:space="preserve"> = 8.92Vrms</w:t>
+      </w:r>
+    </w:p>
+    <w:p>
+      <w:pPr>
+        <w:pStyle w:val="ListParagraph"/>
+        <w:numPr>
+          <w:ilvl w:val="0"/>
+          <w:numId w:val="31"/>
+        </w:numPr>
+        <w:rPr>
+          <w:sz w:val="16"/>
+          <w:szCs w:val="16"/>
+        </w:rPr>
+      </w:pPr>
+      <w:r>
+        <w:rPr>
+          <w:sz w:val="16"/>
+          <w:szCs w:val="16"/>
+        </w:rPr>
+        <w:t xml:space="preserve">PCB PLATED TO </w:t>
+      </w:r>
+      <w:proofErr w:type="gramStart"/>
+      <w:r>
+        <w:rPr>
+          <w:sz w:val="16"/>
+          <w:szCs w:val="16"/>
+        </w:rPr>
         <w:t>1Oz</w:t>
       </w:r>
       <w:proofErr w:type="gramEnd"/>
     </w:p>
+    <w:p>
+      <w:pPr>
+        <w:pStyle w:val="ListParagraph"/>
+        <w:numPr>
+          <w:ilvl w:val="0"/>
+          <w:numId w:val="31"/>
+        </w:numPr>
+        <w:rPr>
+          <w:sz w:val="16"/>
+          <w:szCs w:val="16"/>
+        </w:rPr>
+      </w:pPr>
+      <w:r>
+        <w:rPr>
+          <w:sz w:val="16"/>
+          <w:szCs w:val="16"/>
+        </w:rPr>
+        <w:t>Thermal camera not calibrated, temperature information is incorrect (not nearly that hot), but the image is useful in that you can see heat not being transferred to the heat sink – nothing here was hot to touch.</w:t>
+      </w:r>
+    </w:p>
     <w:p/>
     <w:p>
       <w:pPr>
@@ -11317,12 +11813,12 @@
       <w:r>
         <w:br w:type="page"/>
       </w:r>
-      <w:bookmarkStart w:id="21" w:name="_Toc199399954"/>
+      <w:bookmarkStart w:id="22" w:name="_Toc199479099"/>
       <w:r>
         <w:lastRenderedPageBreak/>
         <w:t>ACKNOWLEDGEMENT</w:t>
       </w:r>
-      <w:bookmarkEnd w:id="21"/>
+      <w:bookmarkEnd w:id="22"/>
     </w:p>
     <w:p>
       <w:pPr>
@@ -11563,7 +12059,12 @@
       </w:pPr>
     </w:p>
     <w:sectPr>
-      <w:footerReference w:type="default" r:id="rId23"/>
+      <w:headerReference w:type="even" r:id="rId24"/>
+      <w:headerReference w:type="default" r:id="rId25"/>
+      <w:footerReference w:type="even" r:id="rId26"/>
+      <w:footerReference w:type="default" r:id="rId27"/>
+      <w:headerReference w:type="first" r:id="rId28"/>
+      <w:footerReference w:type="first" r:id="rId29"/>
       <w:pgSz w:w="12240" w:h="15840"/>
       <w:pgMar w:top="1440" w:right="1440" w:bottom="1440" w:left="1440" w:header="720" w:footer="720" w:gutter="0"/>
       <w:cols w:space="720"/>
@@ -11599,6 +12100,16 @@
 </file>
 
 <file path=word/footer1.xml><?xml version="1.0" encoding="utf-8"?>
+<w:ftr xmlns:wpc="http://schemas.microsoft.com/office/word/2010/wordprocessingCanvas" xmlns:cx="http://schemas.microsoft.com/office/drawing/2014/chartex" xmlns:cx1="http://schemas.microsoft.com/office/drawing/2015/9/8/chartex" xmlns:cx2="http://schemas.microsoft.com/office/drawing/2015/10/21/chartex" xmlns:cx3="http://schemas.microsoft.com/office/drawing/2016/5/9/chartex" xmlns:cx4="http://schemas.microsoft.com/office/drawing/2016/5/10/chartex" xmlns:cx5="http://schemas.microsoft.com/office/drawing/2016/5/11/chartex" xmlns:cx6="http://schemas.microsoft.com/office/drawing/2016/5/12/chartex" xmlns:cx7="http://schemas.microsoft.com/office/drawing/2016/5/13/chartex" xmlns:cx8="http://schemas.microsoft.com/office/drawing/2016/5/14/chartex" xmlns:mc="http://schemas.openxmlformats.org/markup-compatibility/2006" xmlns:aink="http://schemas.microsoft.com/office/drawing/2016/ink" xmlns:am3d="http://schemas.microsoft.com/office/drawing/2017/model3d" xmlns:o="urn:schemas-microsoft-com:office:office" xmlns:oel="http://schemas.microsoft.com/office/2019/extlst" xmlns:r="http://schemas.openxmlformats.org/officeDocument/2006/relationships" xmlns:m="http://schemas.openxmlformats.org/officeDocument/2006/math" xmlns:v="urn:schemas-microsoft-com:vml" xmlns:wp14="http://schemas.microsoft.com/office/word/2010/wordprocessingDrawing" xmlns:wp="http://schemas.openxmlformats.org/drawingml/2006/wordprocessingDrawing" xmlns:w10="urn:schemas-microsoft-com:office:word" xmlns:w="http://schemas.openxmlformats.org/wordprocessingml/2006/main" xmlns:w14="http://schemas.microsoft.com/office/word/2010/wordml" xmlns:w15="http://schemas.microsoft.com/office/word/2012/wordml" xmlns:w16cex="http://schemas.microsoft.com/office/word/2018/wordml/cex" xmlns:w16cid="http://schemas.microsoft.com/office/word/2016/wordml/cid" xmlns:w16="http://schemas.microsoft.com/office/word/2018/wordml" xmlns:w16du="http://schemas.microsoft.com/office/word/2023/wordml/word16du" xmlns:w16sdtdh="http://schemas.microsoft.com/office/word/2020/wordml/sdtdatahash" xmlns:w16sdtfl="http://schemas.microsoft.com/office/word/2024/wordml/sdtformatlock" xmlns:w16se="http://schemas.microsoft.com/office/word/2015/wordml/symex" xmlns:wpg="http://schemas.microsoft.com/office/word/2010/wordprocessingGroup" xmlns:wpi="http://schemas.microsoft.com/office/word/2010/wordprocessingInk" xmlns:wne="http://schemas.microsoft.com/office/word/2006/wordml" xmlns:wps="http://schemas.microsoft.com/office/word/2010/wordprocessingShape" mc:Ignorable="w14 w15 w16se w16cid w16 w16cex w16sdtdh w16sdtfl w16du wp14">
+  <w:p>
+    <w:pPr>
+      <w:pStyle w:val="Footer"/>
+    </w:pPr>
+  </w:p>
+</w:ftr>
+</file>
+
+<file path=word/footer2.xml><?xml version="1.0" encoding="utf-8"?>
 <w:ftr xmlns:wpc="http://schemas.microsoft.com/office/word/2010/wordprocessingCanvas" xmlns:cx="http://schemas.microsoft.com/office/drawing/2014/chartex" xmlns:cx1="http://schemas.microsoft.com/office/drawing/2015/9/8/chartex" xmlns:cx2="http://schemas.microsoft.com/office/drawing/2015/10/21/chartex" xmlns:cx3="http://schemas.microsoft.com/office/drawing/2016/5/9/chartex" xmlns:cx4="http://schemas.microsoft.com/office/drawing/2016/5/10/chartex" xmlns:cx5="http://schemas.microsoft.com/office/drawing/2016/5/11/chartex" xmlns:cx6="http://schemas.microsoft.com/office/drawing/2016/5/12/chartex" xmlns:cx7="http://schemas.microsoft.com/office/drawing/2016/5/13/chartex" xmlns:cx8="http://schemas.microsoft.com/office/drawing/2016/5/14/chartex" xmlns:mc="http://schemas.openxmlformats.org/markup-compatibility/2006" xmlns:aink="http://schemas.microsoft.com/office/drawing/2016/ink" xmlns:am3d="http://schemas.microsoft.com/office/drawing/2017/model3d" xmlns:o="urn:schemas-microsoft-com:office:office" xmlns:oel="http://schemas.microsoft.com/office/2019/extlst" xmlns:r="http://schemas.openxmlformats.org/officeDocument/2006/relationships" xmlns:m="http://schemas.openxmlformats.org/officeDocument/2006/math" xmlns:v="urn:schemas-microsoft-com:vml" xmlns:wp14="http://schemas.microsoft.com/office/word/2010/wordprocessingDrawing" xmlns:wp="http://schemas.openxmlformats.org/drawingml/2006/wordprocessingDrawing" xmlns:w10="urn:schemas-microsoft-com:office:word" xmlns:w="http://schemas.openxmlformats.org/wordprocessingml/2006/main" xmlns:w14="http://schemas.microsoft.com/office/word/2010/wordml" xmlns:w15="http://schemas.microsoft.com/office/word/2012/wordml" xmlns:w16cex="http://schemas.microsoft.com/office/word/2018/wordml/cex" xmlns:w16cid="http://schemas.microsoft.com/office/word/2016/wordml/cid" xmlns:w16="http://schemas.microsoft.com/office/word/2018/wordml" xmlns:w16du="http://schemas.microsoft.com/office/word/2023/wordml/word16du" xmlns:w16sdtdh="http://schemas.microsoft.com/office/word/2020/wordml/sdtdatahash" xmlns:w16sdtfl="http://schemas.microsoft.com/office/word/2024/wordml/sdtformatlock" xmlns:w16se="http://schemas.microsoft.com/office/word/2015/wordml/symex" xmlns:wpg="http://schemas.microsoft.com/office/word/2010/wordprocessingGroup" xmlns:wpi="http://schemas.microsoft.com/office/word/2010/wordprocessingInk" xmlns:wne="http://schemas.microsoft.com/office/word/2006/wordml" xmlns:wps="http://schemas.microsoft.com/office/word/2010/wordprocessingShape" mc:Ignorable="w14 w15 w16se w16cid w16 w16cex w16sdtdh w16sdtfl w16du wp14">
   <w:p>
     <w:pPr>
@@ -11730,6 +12241,16 @@
 </w:ftr>
 </file>
 
+<file path=word/footer3.xml><?xml version="1.0" encoding="utf-8"?>
+<w:ftr xmlns:wpc="http://schemas.microsoft.com/office/word/2010/wordprocessingCanvas" xmlns:cx="http://schemas.microsoft.com/office/drawing/2014/chartex" xmlns:cx1="http://schemas.microsoft.com/office/drawing/2015/9/8/chartex" xmlns:cx2="http://schemas.microsoft.com/office/drawing/2015/10/21/chartex" xmlns:cx3="http://schemas.microsoft.com/office/drawing/2016/5/9/chartex" xmlns:cx4="http://schemas.microsoft.com/office/drawing/2016/5/10/chartex" xmlns:cx5="http://schemas.microsoft.com/office/drawing/2016/5/11/chartex" xmlns:cx6="http://schemas.microsoft.com/office/drawing/2016/5/12/chartex" xmlns:cx7="http://schemas.microsoft.com/office/drawing/2016/5/13/chartex" xmlns:cx8="http://schemas.microsoft.com/office/drawing/2016/5/14/chartex" xmlns:mc="http://schemas.openxmlformats.org/markup-compatibility/2006" xmlns:aink="http://schemas.microsoft.com/office/drawing/2016/ink" xmlns:am3d="http://schemas.microsoft.com/office/drawing/2017/model3d" xmlns:o="urn:schemas-microsoft-com:office:office" xmlns:oel="http://schemas.microsoft.com/office/2019/extlst" xmlns:r="http://schemas.openxmlformats.org/officeDocument/2006/relationships" xmlns:m="http://schemas.openxmlformats.org/officeDocument/2006/math" xmlns:v="urn:schemas-microsoft-com:vml" xmlns:wp14="http://schemas.microsoft.com/office/word/2010/wordprocessingDrawing" xmlns:wp="http://schemas.openxmlformats.org/drawingml/2006/wordprocessingDrawing" xmlns:w10="urn:schemas-microsoft-com:office:word" xmlns:w="http://schemas.openxmlformats.org/wordprocessingml/2006/main" xmlns:w14="http://schemas.microsoft.com/office/word/2010/wordml" xmlns:w15="http://schemas.microsoft.com/office/word/2012/wordml" xmlns:w16cex="http://schemas.microsoft.com/office/word/2018/wordml/cex" xmlns:w16cid="http://schemas.microsoft.com/office/word/2016/wordml/cid" xmlns:w16="http://schemas.microsoft.com/office/word/2018/wordml" xmlns:w16du="http://schemas.microsoft.com/office/word/2023/wordml/word16du" xmlns:w16sdtdh="http://schemas.microsoft.com/office/word/2020/wordml/sdtdatahash" xmlns:w16sdtfl="http://schemas.microsoft.com/office/word/2024/wordml/sdtformatlock" xmlns:w16se="http://schemas.microsoft.com/office/word/2015/wordml/symex" xmlns:wpg="http://schemas.microsoft.com/office/word/2010/wordprocessingGroup" xmlns:wpi="http://schemas.microsoft.com/office/word/2010/wordprocessingInk" xmlns:wne="http://schemas.microsoft.com/office/word/2006/wordml" xmlns:wps="http://schemas.microsoft.com/office/word/2010/wordprocessingShape" mc:Ignorable="w14 w15 w16se w16cid w16 w16cex w16sdtdh w16sdtfl w16du wp14">
+  <w:p>
+    <w:pPr>
+      <w:pStyle w:val="Footer"/>
+    </w:pPr>
+  </w:p>
+</w:ftr>
+</file>
+
 <file path=word/footnotes.xml><?xml version="1.0" encoding="utf-8"?>
 <w:footnotes xmlns:wpc="http://schemas.microsoft.com/office/word/2010/wordprocessingCanvas" xmlns:cx="http://schemas.microsoft.com/office/drawing/2014/chartex" xmlns:cx1="http://schemas.microsoft.com/office/drawing/2015/9/8/chartex" xmlns:cx2="http://schemas.microsoft.com/office/drawing/2015/10/21/chartex" xmlns:cx3="http://schemas.microsoft.com/office/drawing/2016/5/9/chartex" xmlns:cx4="http://schemas.microsoft.com/office/drawing/2016/5/10/chartex" xmlns:cx5="http://schemas.microsoft.com/office/drawing/2016/5/11/chartex" xmlns:cx6="http://schemas.microsoft.com/office/drawing/2016/5/12/chartex" xmlns:cx7="http://schemas.microsoft.com/office/drawing/2016/5/13/chartex" xmlns:cx8="http://schemas.microsoft.com/office/drawing/2016/5/14/chartex" xmlns:mc="http://schemas.openxmlformats.org/markup-compatibility/2006" xmlns:aink="http://schemas.microsoft.com/office/drawing/2016/ink" xmlns:am3d="http://schemas.microsoft.com/office/drawing/2017/model3d" xmlns:o="urn:schemas-microsoft-com:office:office" xmlns:oel="http://schemas.microsoft.com/office/2019/extlst" xmlns:r="http://schemas.openxmlformats.org/officeDocument/2006/relationships" xmlns:m="http://schemas.openxmlformats.org/officeDocument/2006/math" xmlns:v="urn:schemas-microsoft-com:vml" xmlns:wp14="http://schemas.microsoft.com/office/word/2010/wordprocessingDrawing" xmlns:wp="http://schemas.openxmlformats.org/drawingml/2006/wordprocessingDrawing" xmlns:w10="urn:schemas-microsoft-com:office:word" xmlns:w="http://schemas.openxmlformats.org/wordprocessingml/2006/main" xmlns:w14="http://schemas.microsoft.com/office/word/2010/wordml" xmlns:w15="http://schemas.microsoft.com/office/word/2012/wordml" xmlns:w16cex="http://schemas.microsoft.com/office/word/2018/wordml/cex" xmlns:w16cid="http://schemas.microsoft.com/office/word/2016/wordml/cid" xmlns:w16="http://schemas.microsoft.com/office/word/2018/wordml" xmlns:w16du="http://schemas.microsoft.com/office/word/2023/wordml/word16du" xmlns:w16sdtdh="http://schemas.microsoft.com/office/word/2020/wordml/sdtdatahash" xmlns:w16sdtfl="http://schemas.microsoft.com/office/word/2024/wordml/sdtformatlock" xmlns:w16se="http://schemas.microsoft.com/office/word/2015/wordml/symex" xmlns:wpg="http://schemas.microsoft.com/office/word/2010/wordprocessingGroup" xmlns:wpi="http://schemas.microsoft.com/office/word/2010/wordprocessingInk" xmlns:wne="http://schemas.microsoft.com/office/word/2006/wordml" xmlns:wps="http://schemas.microsoft.com/office/word/2010/wordprocessingShape" mc:Ignorable="w14 w15 w16se w16cid w16 w16cex w16sdtdh w16sdtfl w16du wp14">
   <w:footnote w:type="separator" w:id="-1">
@@ -11753,6 +12274,141 @@
     </w:p>
   </w:footnote>
 </w:footnotes>
+</file>
+
+<file path=word/header1.xml><?xml version="1.0" encoding="utf-8"?>
+<w:hdr xmlns:wpc="http://schemas.microsoft.com/office/word/2010/wordprocessingCanvas" xmlns:cx="http://schemas.microsoft.com/office/drawing/2014/chartex" xmlns:cx1="http://schemas.microsoft.com/office/drawing/2015/9/8/chartex" xmlns:cx2="http://schemas.microsoft.com/office/drawing/2015/10/21/chartex" xmlns:cx3="http://schemas.microsoft.com/office/drawing/2016/5/9/chartex" xmlns:cx4="http://schemas.microsoft.com/office/drawing/2016/5/10/chartex" xmlns:cx5="http://schemas.microsoft.com/office/drawing/2016/5/11/chartex" xmlns:cx6="http://schemas.microsoft.com/office/drawing/2016/5/12/chartex" xmlns:cx7="http://schemas.microsoft.com/office/drawing/2016/5/13/chartex" xmlns:cx8="http://schemas.microsoft.com/office/drawing/2016/5/14/chartex" xmlns:mc="http://schemas.openxmlformats.org/markup-compatibility/2006" xmlns:aink="http://schemas.microsoft.com/office/drawing/2016/ink" xmlns:am3d="http://schemas.microsoft.com/office/drawing/2017/model3d" xmlns:o="urn:schemas-microsoft-com:office:office" xmlns:oel="http://schemas.microsoft.com/office/2019/extlst" xmlns:r="http://schemas.openxmlformats.org/officeDocument/2006/relationships" xmlns:m="http://schemas.openxmlformats.org/officeDocument/2006/math" xmlns:v="urn:schemas-microsoft-com:vml" xmlns:wp14="http://schemas.microsoft.com/office/word/2010/wordprocessingDrawing" xmlns:wp="http://schemas.openxmlformats.org/drawingml/2006/wordprocessingDrawing" xmlns:w10="urn:schemas-microsoft-com:office:word" xmlns:w="http://schemas.openxmlformats.org/wordprocessingml/2006/main" xmlns:w14="http://schemas.microsoft.com/office/word/2010/wordml" xmlns:w15="http://schemas.microsoft.com/office/word/2012/wordml" xmlns:w16cex="http://schemas.microsoft.com/office/word/2018/wordml/cex" xmlns:w16cid="http://schemas.microsoft.com/office/word/2016/wordml/cid" xmlns:w16="http://schemas.microsoft.com/office/word/2018/wordml" xmlns:w16du="http://schemas.microsoft.com/office/word/2023/wordml/word16du" xmlns:w16sdtdh="http://schemas.microsoft.com/office/word/2020/wordml/sdtdatahash" xmlns:w16sdtfl="http://schemas.microsoft.com/office/word/2024/wordml/sdtformatlock" xmlns:w16se="http://schemas.microsoft.com/office/word/2015/wordml/symex" xmlns:wpg="http://schemas.microsoft.com/office/word/2010/wordprocessingGroup" xmlns:wpi="http://schemas.microsoft.com/office/word/2010/wordprocessingInk" xmlns:wne="http://schemas.microsoft.com/office/word/2006/wordml" xmlns:wps="http://schemas.microsoft.com/office/word/2010/wordprocessingShape" mc:Ignorable="w14 w15 w16se w16cid w16 w16cex w16sdtdh w16sdtfl w16du wp14">
+  <w:p>
+    <w:pPr>
+      <w:pStyle w:val="Header"/>
+    </w:pPr>
+    <w:r>
+      <w:rPr>
+        <w:noProof/>
+      </w:rPr>
+      <w:pict w14:anchorId="5D23B9B0">
+        <v:shapetype id="_x0000_t136" coordsize="21600,21600" o:spt="136" adj="10800" path="m@7,l@8,m@5,21600l@6,21600e">
+          <v:formulas>
+            <v:f eqn="sum #0 0 10800"/>
+            <v:f eqn="prod #0 2 1"/>
+            <v:f eqn="sum 21600 0 @1"/>
+            <v:f eqn="sum 0 0 @2"/>
+            <v:f eqn="sum 21600 0 @3"/>
+            <v:f eqn="if @0 @3 0"/>
+            <v:f eqn="if @0 21600 @1"/>
+            <v:f eqn="if @0 0 @2"/>
+            <v:f eqn="if @0 @4 21600"/>
+            <v:f eqn="mid @5 @6"/>
+            <v:f eqn="mid @8 @5"/>
+            <v:f eqn="mid @7 @8"/>
+            <v:f eqn="mid @6 @7"/>
+            <v:f eqn="sum @6 0 @5"/>
+          </v:formulas>
+          <v:path textpathok="t" o:connecttype="custom" o:connectlocs="@9,0;@10,10800;@11,21600;@12,10800" o:connectangles="270,180,90,0"/>
+          <v:textpath on="t" fitshape="t"/>
+          <v:handles>
+            <v:h position="#0,bottomRight" xrange="6629,14971"/>
+          </v:handles>
+          <o:lock v:ext="edit" text="t" shapetype="t"/>
+        </v:shapetype>
+        <v:shape id="PowerPlusWaterMarkObject429924782" o:spid="_x0000_s1026" type="#_x0000_t136" style="position:absolute;margin-left:0;margin-top:0;width:615.7pt;height:43.95pt;rotation:315;z-index:-251655168;mso-position-horizontal:center;mso-position-horizontal-relative:margin;mso-position-vertical:center;mso-position-vertical-relative:margin" o:allowincell="f" fillcolor="#666" stroked="f">
+          <v:fill opacity=".5"/>
+          <v:textpath style="font-family:&quot;Century Gothic&quot;;font-size:1pt" string="PRELIMINARY - BETA TEST ONLY"/>
+        </v:shape>
+      </w:pict>
+    </w:r>
+  </w:p>
+</w:hdr>
+</file>
+
+<file path=word/header2.xml><?xml version="1.0" encoding="utf-8"?>
+<w:hdr xmlns:wpc="http://schemas.microsoft.com/office/word/2010/wordprocessingCanvas" xmlns:cx="http://schemas.microsoft.com/office/drawing/2014/chartex" xmlns:cx1="http://schemas.microsoft.com/office/drawing/2015/9/8/chartex" xmlns:cx2="http://schemas.microsoft.com/office/drawing/2015/10/21/chartex" xmlns:cx3="http://schemas.microsoft.com/office/drawing/2016/5/9/chartex" xmlns:cx4="http://schemas.microsoft.com/office/drawing/2016/5/10/chartex" xmlns:cx5="http://schemas.microsoft.com/office/drawing/2016/5/11/chartex" xmlns:cx6="http://schemas.microsoft.com/office/drawing/2016/5/12/chartex" xmlns:cx7="http://schemas.microsoft.com/office/drawing/2016/5/13/chartex" xmlns:cx8="http://schemas.microsoft.com/office/drawing/2016/5/14/chartex" xmlns:mc="http://schemas.openxmlformats.org/markup-compatibility/2006" xmlns:aink="http://schemas.microsoft.com/office/drawing/2016/ink" xmlns:am3d="http://schemas.microsoft.com/office/drawing/2017/model3d" xmlns:o="urn:schemas-microsoft-com:office:office" xmlns:oel="http://schemas.microsoft.com/office/2019/extlst" xmlns:r="http://schemas.openxmlformats.org/officeDocument/2006/relationships" xmlns:m="http://schemas.openxmlformats.org/officeDocument/2006/math" xmlns:v="urn:schemas-microsoft-com:vml" xmlns:wp14="http://schemas.microsoft.com/office/word/2010/wordprocessingDrawing" xmlns:wp="http://schemas.openxmlformats.org/drawingml/2006/wordprocessingDrawing" xmlns:w10="urn:schemas-microsoft-com:office:word" xmlns:w="http://schemas.openxmlformats.org/wordprocessingml/2006/main" xmlns:w14="http://schemas.microsoft.com/office/word/2010/wordml" xmlns:w15="http://schemas.microsoft.com/office/word/2012/wordml" xmlns:w16cex="http://schemas.microsoft.com/office/word/2018/wordml/cex" xmlns:w16cid="http://schemas.microsoft.com/office/word/2016/wordml/cid" xmlns:w16="http://schemas.microsoft.com/office/word/2018/wordml" xmlns:w16du="http://schemas.microsoft.com/office/word/2023/wordml/word16du" xmlns:w16sdtdh="http://schemas.microsoft.com/office/word/2020/wordml/sdtdatahash" xmlns:w16sdtfl="http://schemas.microsoft.com/office/word/2024/wordml/sdtformatlock" xmlns:w16se="http://schemas.microsoft.com/office/word/2015/wordml/symex" xmlns:wpg="http://schemas.microsoft.com/office/word/2010/wordprocessingGroup" xmlns:wpi="http://schemas.microsoft.com/office/word/2010/wordprocessingInk" xmlns:wne="http://schemas.microsoft.com/office/word/2006/wordml" xmlns:wps="http://schemas.microsoft.com/office/word/2010/wordprocessingShape" mc:Ignorable="w14 w15 w16se w16cid w16 w16cex w16sdtdh w16sdtfl w16du wp14">
+  <w:p>
+    <w:pPr>
+      <w:pStyle w:val="Header"/>
+    </w:pPr>
+    <w:r>
+      <w:rPr>
+        <w:noProof/>
+      </w:rPr>
+      <w:pict w14:anchorId="1B221B1D">
+        <v:shapetype id="_x0000_t136" coordsize="21600,21600" o:spt="136" adj="10800" path="m@7,l@8,m@5,21600l@6,21600e">
+          <v:formulas>
+            <v:f eqn="sum #0 0 10800"/>
+            <v:f eqn="prod #0 2 1"/>
+            <v:f eqn="sum 21600 0 @1"/>
+            <v:f eqn="sum 0 0 @2"/>
+            <v:f eqn="sum 21600 0 @3"/>
+            <v:f eqn="if @0 @3 0"/>
+            <v:f eqn="if @0 21600 @1"/>
+            <v:f eqn="if @0 0 @2"/>
+            <v:f eqn="if @0 @4 21600"/>
+            <v:f eqn="mid @5 @6"/>
+            <v:f eqn="mid @8 @5"/>
+            <v:f eqn="mid @7 @8"/>
+            <v:f eqn="mid @6 @7"/>
+            <v:f eqn="sum @6 0 @5"/>
+          </v:formulas>
+          <v:path textpathok="t" o:connecttype="custom" o:connectlocs="@9,0;@10,10800;@11,21600;@12,10800" o:connectangles="270,180,90,0"/>
+          <v:textpath on="t" fitshape="t"/>
+          <v:handles>
+            <v:h position="#0,bottomRight" xrange="6629,14971"/>
+          </v:handles>
+          <o:lock v:ext="edit" text="t" shapetype="t"/>
+        </v:shapetype>
+        <v:shape id="PowerPlusWaterMarkObject429924783" o:spid="_x0000_s1027" type="#_x0000_t136" style="position:absolute;margin-left:0;margin-top:0;width:615.7pt;height:43.95pt;rotation:315;z-index:-251653120;mso-position-horizontal:center;mso-position-horizontal-relative:margin;mso-position-vertical:center;mso-position-vertical-relative:margin" o:allowincell="f" fillcolor="#666" stroked="f">
+          <v:fill opacity=".5"/>
+          <v:textpath style="font-family:&quot;Century Gothic&quot;;font-size:1pt" string="PRELIMINARY - BETA TEST ONLY"/>
+        </v:shape>
+      </w:pict>
+    </w:r>
+  </w:p>
+</w:hdr>
+</file>
+
+<file path=word/header3.xml><?xml version="1.0" encoding="utf-8"?>
+<w:hdr xmlns:wpc="http://schemas.microsoft.com/office/word/2010/wordprocessingCanvas" xmlns:cx="http://schemas.microsoft.com/office/drawing/2014/chartex" xmlns:cx1="http://schemas.microsoft.com/office/drawing/2015/9/8/chartex" xmlns:cx2="http://schemas.microsoft.com/office/drawing/2015/10/21/chartex" xmlns:cx3="http://schemas.microsoft.com/office/drawing/2016/5/9/chartex" xmlns:cx4="http://schemas.microsoft.com/office/drawing/2016/5/10/chartex" xmlns:cx5="http://schemas.microsoft.com/office/drawing/2016/5/11/chartex" xmlns:cx6="http://schemas.microsoft.com/office/drawing/2016/5/12/chartex" xmlns:cx7="http://schemas.microsoft.com/office/drawing/2016/5/13/chartex" xmlns:cx8="http://schemas.microsoft.com/office/drawing/2016/5/14/chartex" xmlns:mc="http://schemas.openxmlformats.org/markup-compatibility/2006" xmlns:aink="http://schemas.microsoft.com/office/drawing/2016/ink" xmlns:am3d="http://schemas.microsoft.com/office/drawing/2017/model3d" xmlns:o="urn:schemas-microsoft-com:office:office" xmlns:oel="http://schemas.microsoft.com/office/2019/extlst" xmlns:r="http://schemas.openxmlformats.org/officeDocument/2006/relationships" xmlns:m="http://schemas.openxmlformats.org/officeDocument/2006/math" xmlns:v="urn:schemas-microsoft-com:vml" xmlns:wp14="http://schemas.microsoft.com/office/word/2010/wordprocessingDrawing" xmlns:wp="http://schemas.openxmlformats.org/drawingml/2006/wordprocessingDrawing" xmlns:w10="urn:schemas-microsoft-com:office:word" xmlns:w="http://schemas.openxmlformats.org/wordprocessingml/2006/main" xmlns:w14="http://schemas.microsoft.com/office/word/2010/wordml" xmlns:w15="http://schemas.microsoft.com/office/word/2012/wordml" xmlns:w16cex="http://schemas.microsoft.com/office/word/2018/wordml/cex" xmlns:w16cid="http://schemas.microsoft.com/office/word/2016/wordml/cid" xmlns:w16="http://schemas.microsoft.com/office/word/2018/wordml" xmlns:w16du="http://schemas.microsoft.com/office/word/2023/wordml/word16du" xmlns:w16sdtdh="http://schemas.microsoft.com/office/word/2020/wordml/sdtdatahash" xmlns:w16sdtfl="http://schemas.microsoft.com/office/word/2024/wordml/sdtformatlock" xmlns:w16se="http://schemas.microsoft.com/office/word/2015/wordml/symex" xmlns:wpg="http://schemas.microsoft.com/office/word/2010/wordprocessingGroup" xmlns:wpi="http://schemas.microsoft.com/office/word/2010/wordprocessingInk" xmlns:wne="http://schemas.microsoft.com/office/word/2006/wordml" xmlns:wps="http://schemas.microsoft.com/office/word/2010/wordprocessingShape" mc:Ignorable="w14 w15 w16se w16cid w16 w16cex w16sdtdh w16sdtfl w16du wp14">
+  <w:p>
+    <w:pPr>
+      <w:pStyle w:val="Header"/>
+    </w:pPr>
+    <w:r>
+      <w:rPr>
+        <w:noProof/>
+      </w:rPr>
+      <w:pict w14:anchorId="1C48FC63">
+        <v:shapetype id="_x0000_t136" coordsize="21600,21600" o:spt="136" adj="10800" path="m@7,l@8,m@5,21600l@6,21600e">
+          <v:formulas>
+            <v:f eqn="sum #0 0 10800"/>
+            <v:f eqn="prod #0 2 1"/>
+            <v:f eqn="sum 21600 0 @1"/>
+            <v:f eqn="sum 0 0 @2"/>
+            <v:f eqn="sum 21600 0 @3"/>
+            <v:f eqn="if @0 @3 0"/>
+            <v:f eqn="if @0 21600 @1"/>
+            <v:f eqn="if @0 0 @2"/>
+            <v:f eqn="if @0 @4 21600"/>
+            <v:f eqn="mid @5 @6"/>
+            <v:f eqn="mid @8 @5"/>
+            <v:f eqn="mid @7 @8"/>
+            <v:f eqn="mid @6 @7"/>
+            <v:f eqn="sum @6 0 @5"/>
+          </v:formulas>
+          <v:path textpathok="t" o:connecttype="custom" o:connectlocs="@9,0;@10,10800;@11,21600;@12,10800" o:connectangles="270,180,90,0"/>
+          <v:textpath on="t" fitshape="t"/>
+          <v:handles>
+            <v:h position="#0,bottomRight" xrange="6629,14971"/>
+          </v:handles>
+          <o:lock v:ext="edit" text="t" shapetype="t"/>
+        </v:shapetype>
+        <v:shape id="PowerPlusWaterMarkObject429924781" o:spid="_x0000_s1025" type="#_x0000_t136" style="position:absolute;margin-left:0;margin-top:0;width:615.7pt;height:43.95pt;rotation:315;z-index:-251657216;mso-position-horizontal:center;mso-position-horizontal-relative:margin;mso-position-vertical:center;mso-position-vertical-relative:margin" o:allowincell="f" fillcolor="#666" stroked="f">
+          <v:fill opacity=".5"/>
+          <v:textpath style="font-family:&quot;Century Gothic&quot;;font-size:1pt" string="PRELIMINARY - BETA TEST ONLY"/>
+        </v:shape>
+      </w:pict>
+    </w:r>
+  </w:p>
+</w:hdr>
 </file>
 
 <file path=word/numbering.xml><?xml version="1.0" encoding="utf-8"?>
@@ -13259,6 +13915,119 @@
     </w:lvl>
   </w:abstractNum>
   <w:abstractNum w:abstractNumId="14" w15:restartNumberingAfterBreak="0">
+    <w:nsid w:val="3DEE15C6"/>
+    <w:multiLevelType w:val="hybridMultilevel"/>
+    <w:tmpl w:val="17626926"/>
+    <w:lvl w:ilvl="0" w:tplc="04090001">
+      <w:start w:val="1"/>
+      <w:numFmt w:val="bullet"/>
+      <w:lvlText w:val=""/>
+      <w:lvlJc w:val="left"/>
+      <w:pPr>
+        <w:ind w:left="720" w:hanging="360"/>
+      </w:pPr>
+      <w:rPr>
+        <w:rFonts w:ascii="Symbol" w:hAnsi="Symbol" w:hint="default"/>
+      </w:rPr>
+    </w:lvl>
+    <w:lvl w:ilvl="1" w:tplc="04090003">
+      <w:start w:val="1"/>
+      <w:numFmt w:val="bullet"/>
+      <w:lvlText w:val="o"/>
+      <w:lvlJc w:val="left"/>
+      <w:pPr>
+        <w:ind w:left="1440" w:hanging="360"/>
+      </w:pPr>
+      <w:rPr>
+        <w:rFonts w:ascii="Courier New" w:hAnsi="Courier New" w:cs="Courier New" w:hint="default"/>
+      </w:rPr>
+    </w:lvl>
+    <w:lvl w:ilvl="2" w:tplc="04090005" w:tentative="1">
+      <w:start w:val="1"/>
+      <w:numFmt w:val="bullet"/>
+      <w:lvlText w:val=""/>
+      <w:lvlJc w:val="left"/>
+      <w:pPr>
+        <w:ind w:left="2160" w:hanging="360"/>
+      </w:pPr>
+      <w:rPr>
+        <w:rFonts w:ascii="Wingdings" w:hAnsi="Wingdings" w:hint="default"/>
+      </w:rPr>
+    </w:lvl>
+    <w:lvl w:ilvl="3" w:tplc="04090001" w:tentative="1">
+      <w:start w:val="1"/>
+      <w:numFmt w:val="bullet"/>
+      <w:lvlText w:val=""/>
+      <w:lvlJc w:val="left"/>
+      <w:pPr>
+        <w:ind w:left="2880" w:hanging="360"/>
+      </w:pPr>
+      <w:rPr>
+        <w:rFonts w:ascii="Symbol" w:hAnsi="Symbol" w:hint="default"/>
+      </w:rPr>
+    </w:lvl>
+    <w:lvl w:ilvl="4" w:tplc="04090003" w:tentative="1">
+      <w:start w:val="1"/>
+      <w:numFmt w:val="bullet"/>
+      <w:lvlText w:val="o"/>
+      <w:lvlJc w:val="left"/>
+      <w:pPr>
+        <w:ind w:left="3600" w:hanging="360"/>
+      </w:pPr>
+      <w:rPr>
+        <w:rFonts w:ascii="Courier New" w:hAnsi="Courier New" w:cs="Courier New" w:hint="default"/>
+      </w:rPr>
+    </w:lvl>
+    <w:lvl w:ilvl="5" w:tplc="04090005" w:tentative="1">
+      <w:start w:val="1"/>
+      <w:numFmt w:val="bullet"/>
+      <w:lvlText w:val=""/>
+      <w:lvlJc w:val="left"/>
+      <w:pPr>
+        <w:ind w:left="4320" w:hanging="360"/>
+      </w:pPr>
+      <w:rPr>
+        <w:rFonts w:ascii="Wingdings" w:hAnsi="Wingdings" w:hint="default"/>
+      </w:rPr>
+    </w:lvl>
+    <w:lvl w:ilvl="6" w:tplc="04090001" w:tentative="1">
+      <w:start w:val="1"/>
+      <w:numFmt w:val="bullet"/>
+      <w:lvlText w:val=""/>
+      <w:lvlJc w:val="left"/>
+      <w:pPr>
+        <w:ind w:left="5040" w:hanging="360"/>
+      </w:pPr>
+      <w:rPr>
+        <w:rFonts w:ascii="Symbol" w:hAnsi="Symbol" w:hint="default"/>
+      </w:rPr>
+    </w:lvl>
+    <w:lvl w:ilvl="7" w:tplc="04090003" w:tentative="1">
+      <w:start w:val="1"/>
+      <w:numFmt w:val="bullet"/>
+      <w:lvlText w:val="o"/>
+      <w:lvlJc w:val="left"/>
+      <w:pPr>
+        <w:ind w:left="5760" w:hanging="360"/>
+      </w:pPr>
+      <w:rPr>
+        <w:rFonts w:ascii="Courier New" w:hAnsi="Courier New" w:cs="Courier New" w:hint="default"/>
+      </w:rPr>
+    </w:lvl>
+    <w:lvl w:ilvl="8" w:tplc="04090005" w:tentative="1">
+      <w:start w:val="1"/>
+      <w:numFmt w:val="bullet"/>
+      <w:lvlText w:val=""/>
+      <w:lvlJc w:val="left"/>
+      <w:pPr>
+        <w:ind w:left="6480" w:hanging="360"/>
+      </w:pPr>
+      <w:rPr>
+        <w:rFonts w:ascii="Wingdings" w:hAnsi="Wingdings" w:hint="default"/>
+      </w:rPr>
+    </w:lvl>
+  </w:abstractNum>
+  <w:abstractNum w:abstractNumId="15" w15:restartNumberingAfterBreak="0">
     <w:nsid w:val="4A5D133B"/>
     <w:multiLevelType w:val="multilevel"/>
     <w:tmpl w:val="B6E297B6"/>
@@ -13371,7 +14140,7 @@
       </w:rPr>
     </w:lvl>
   </w:abstractNum>
-  <w:abstractNum w:abstractNumId="15" w15:restartNumberingAfterBreak="0">
+  <w:abstractNum w:abstractNumId="16" w15:restartNumberingAfterBreak="0">
     <w:nsid w:val="50DC601A"/>
     <w:multiLevelType w:val="hybridMultilevel"/>
     <w:tmpl w:val="3F76FB24"/>
@@ -13484,7 +14253,7 @@
       </w:rPr>
     </w:lvl>
   </w:abstractNum>
-  <w:abstractNum w:abstractNumId="16" w15:restartNumberingAfterBreak="0">
+  <w:abstractNum w:abstractNumId="17" w15:restartNumberingAfterBreak="0">
     <w:nsid w:val="529C7D77"/>
     <w:multiLevelType w:val="hybridMultilevel"/>
     <w:tmpl w:val="45541F72"/>
@@ -13597,7 +14366,7 @@
       </w:rPr>
     </w:lvl>
   </w:abstractNum>
-  <w:abstractNum w:abstractNumId="17" w15:restartNumberingAfterBreak="0">
+  <w:abstractNum w:abstractNumId="18" w15:restartNumberingAfterBreak="0">
     <w:nsid w:val="586851BD"/>
     <w:multiLevelType w:val="hybridMultilevel"/>
     <w:tmpl w:val="2C2ABC2A"/>
@@ -13710,7 +14479,7 @@
       </w:rPr>
     </w:lvl>
   </w:abstractNum>
-  <w:abstractNum w:abstractNumId="18" w15:restartNumberingAfterBreak="0">
+  <w:abstractNum w:abstractNumId="19" w15:restartNumberingAfterBreak="0">
     <w:nsid w:val="5E4703D3"/>
     <w:multiLevelType w:val="multilevel"/>
     <w:tmpl w:val="B6E297B6"/>
@@ -13823,7 +14592,7 @@
       </w:rPr>
     </w:lvl>
   </w:abstractNum>
-  <w:abstractNum w:abstractNumId="19" w15:restartNumberingAfterBreak="0">
+  <w:abstractNum w:abstractNumId="20" w15:restartNumberingAfterBreak="0">
     <w:nsid w:val="600F5DFB"/>
     <w:multiLevelType w:val="multilevel"/>
     <w:tmpl w:val="EE34C0F0"/>
@@ -13936,7 +14705,7 @@
       </w:rPr>
     </w:lvl>
   </w:abstractNum>
-  <w:abstractNum w:abstractNumId="20" w15:restartNumberingAfterBreak="0">
+  <w:abstractNum w:abstractNumId="21" w15:restartNumberingAfterBreak="0">
     <w:nsid w:val="613E431F"/>
     <w:multiLevelType w:val="hybridMultilevel"/>
     <w:tmpl w:val="947288AC"/>
@@ -14049,7 +14818,7 @@
       </w:rPr>
     </w:lvl>
   </w:abstractNum>
-  <w:abstractNum w:abstractNumId="21" w15:restartNumberingAfterBreak="0">
+  <w:abstractNum w:abstractNumId="22" w15:restartNumberingAfterBreak="0">
     <w:nsid w:val="61C76519"/>
     <w:multiLevelType w:val="multilevel"/>
     <w:tmpl w:val="B6E297B6"/>
@@ -14162,7 +14931,7 @@
       </w:rPr>
     </w:lvl>
   </w:abstractNum>
-  <w:abstractNum w:abstractNumId="22" w15:restartNumberingAfterBreak="0">
+  <w:abstractNum w:abstractNumId="23" w15:restartNumberingAfterBreak="0">
     <w:nsid w:val="630C03F6"/>
     <w:multiLevelType w:val="hybridMultilevel"/>
     <w:tmpl w:val="33D24A52"/>
@@ -14275,7 +15044,7 @@
       </w:rPr>
     </w:lvl>
   </w:abstractNum>
-  <w:abstractNum w:abstractNumId="23" w15:restartNumberingAfterBreak="0">
+  <w:abstractNum w:abstractNumId="24" w15:restartNumberingAfterBreak="0">
     <w:nsid w:val="670A432A"/>
     <w:multiLevelType w:val="multilevel"/>
     <w:tmpl w:val="6D3632E2"/>
@@ -14390,7 +15159,7 @@
       </w:rPr>
     </w:lvl>
   </w:abstractNum>
-  <w:abstractNum w:abstractNumId="24" w15:restartNumberingAfterBreak="0">
+  <w:abstractNum w:abstractNumId="25" w15:restartNumberingAfterBreak="0">
     <w:nsid w:val="78343E8B"/>
     <w:multiLevelType w:val="hybridMultilevel"/>
     <w:tmpl w:val="12AC9322"/>
@@ -14476,7 +15245,7 @@
       </w:pPr>
     </w:lvl>
   </w:abstractNum>
-  <w:abstractNum w:abstractNumId="25" w15:restartNumberingAfterBreak="0">
+  <w:abstractNum w:abstractNumId="26" w15:restartNumberingAfterBreak="0">
     <w:nsid w:val="79CE1A77"/>
     <w:multiLevelType w:val="hybridMultilevel"/>
     <w:tmpl w:val="F3ACA182"/>
@@ -14590,10 +15359,10 @@
     </w:lvl>
   </w:abstractNum>
   <w:num w:numId="1" w16cid:durableId="1470593915">
-    <w:abstractNumId w:val="20"/>
+    <w:abstractNumId w:val="21"/>
   </w:num>
   <w:num w:numId="2" w16cid:durableId="1947225195">
-    <w:abstractNumId w:val="22"/>
+    <w:abstractNumId w:val="23"/>
   </w:num>
   <w:num w:numId="3" w16cid:durableId="1113747797">
     <w:abstractNumId w:val="9"/>
@@ -14608,7 +15377,7 @@
     <w:abstractNumId w:val="12"/>
   </w:num>
   <w:num w:numId="7" w16cid:durableId="537934060">
-    <w:abstractNumId w:val="24"/>
+    <w:abstractNumId w:val="25"/>
   </w:num>
   <w:num w:numId="8" w16cid:durableId="1606571030">
     <w:abstractNumId w:val="0"/>
@@ -15074,31 +15843,31 @@
     <w:abstractNumId w:val="11"/>
   </w:num>
   <w:num w:numId="18" w16cid:durableId="794714631">
-    <w:abstractNumId w:val="23"/>
+    <w:abstractNumId w:val="24"/>
   </w:num>
   <w:num w:numId="19" w16cid:durableId="1414203514">
-    <w:abstractNumId w:val="19"/>
+    <w:abstractNumId w:val="20"/>
   </w:num>
   <w:num w:numId="20" w16cid:durableId="1108354377">
     <w:abstractNumId w:val="6"/>
   </w:num>
   <w:num w:numId="21" w16cid:durableId="1057974007">
-    <w:abstractNumId w:val="21"/>
+    <w:abstractNumId w:val="22"/>
   </w:num>
   <w:num w:numId="22" w16cid:durableId="573928594">
-    <w:abstractNumId w:val="14"/>
+    <w:abstractNumId w:val="15"/>
   </w:num>
   <w:num w:numId="23" w16cid:durableId="1439256484">
     <w:abstractNumId w:val="1"/>
   </w:num>
   <w:num w:numId="24" w16cid:durableId="1892184490">
-    <w:abstractNumId w:val="18"/>
+    <w:abstractNumId w:val="19"/>
   </w:num>
   <w:num w:numId="25" w16cid:durableId="723718604">
-    <w:abstractNumId w:val="25"/>
+    <w:abstractNumId w:val="26"/>
   </w:num>
   <w:num w:numId="26" w16cid:durableId="901524507">
-    <w:abstractNumId w:val="16"/>
+    <w:abstractNumId w:val="17"/>
   </w:num>
   <w:num w:numId="27" w16cid:durableId="1075316827">
     <w:abstractNumId w:val="10"/>
@@ -15107,7 +15876,7 @@
     <w:abstractNumId w:val="3"/>
   </w:num>
   <w:num w:numId="29" w16cid:durableId="581572417">
-    <w:abstractNumId w:val="15"/>
+    <w:abstractNumId w:val="16"/>
   </w:num>
   <w:num w:numId="30" w16cid:durableId="1944144031">
     <w:abstractNumId w:val="13"/>
@@ -15116,7 +15885,10 @@
     <w:abstractNumId w:val="7"/>
   </w:num>
   <w:num w:numId="32" w16cid:durableId="760639544">
-    <w:abstractNumId w:val="17"/>
+    <w:abstractNumId w:val="18"/>
+  </w:num>
+  <w:num w:numId="33" w16cid:durableId="434256490">
+    <w:abstractNumId w:val="14"/>
   </w:num>
 </w:numbering>
 </file>

</xml_diff>

<commit_message>
Bug fix in channel 2 current offset. Calibration of Ch2. Updated specs in user manual. Updated FW REV
</commit_message>
<xml_diff>
--- a/Documents/UserManual_Specification/Arbitrary Power Booster UMTS.docx
+++ b/Documents/UserManual_Specification/Arbitrary Power Booster UMTS.docx
@@ -150,13 +150,7 @@
           <w:rPr>
             <w:rStyle w:val="Hyperlink"/>
           </w:rPr>
-          <w:t>http://imrengineering.co</w:t>
-        </w:r>
-        <w:r>
-          <w:rPr>
-            <w:rStyle w:val="Hyperlink"/>
-          </w:rPr>
-          <w:t>m</w:t>
+          <w:t>http://imrengineering.com</w:t>
         </w:r>
       </w:hyperlink>
     </w:p>
@@ -167,6 +161,14 @@
     </w:p>
     <w:sdt>
       <w:sdtPr>
+        <w:rPr>
+          <w:rFonts w:ascii="Century Gothic" w:eastAsiaTheme="minorHAnsi" w:hAnsi="Century Gothic" w:cstheme="minorBidi"/>
+          <w:color w:val="auto"/>
+          <w:kern w:val="2"/>
+          <w:sz w:val="22"/>
+          <w:szCs w:val="22"/>
+          <w14:ligatures w14:val="standardContextual"/>
+        </w:rPr>
         <w:id w:val="-2134786895"/>
         <w:docPartObj>
           <w:docPartGallery w:val="Table of Contents"/>
@@ -175,15 +177,9 @@
       </w:sdtPr>
       <w:sdtEndPr>
         <w:rPr>
-          <w:rFonts w:ascii="Century Gothic" w:eastAsiaTheme="minorHAnsi" w:hAnsi="Century Gothic" w:cstheme="minorBidi"/>
           <w:b/>
           <w:bCs/>
           <w:noProof/>
-          <w:color w:val="auto"/>
-          <w:kern w:val="2"/>
-          <w:sz w:val="22"/>
-          <w:szCs w:val="22"/>
-          <w14:ligatures w14:val="standardContextual"/>
         </w:rPr>
       </w:sdtEndPr>
       <w:sdtContent>
@@ -218,7 +214,7 @@
           <w:r>
             <w:fldChar w:fldCharType="separate"/>
           </w:r>
-          <w:hyperlink w:anchor="_Toc199479079" w:history="1">
+          <w:hyperlink w:anchor="_Toc199835827" w:history="1">
             <w:r>
               <w:rPr>
                 <w:rStyle w:val="Hyperlink"/>
@@ -261,7 +257,7 @@
                 <w:noProof/>
                 <w:webHidden/>
               </w:rPr>
-              <w:instrText xml:space="preserve"> PAGEREF _Toc199479079 \h </w:instrText>
+              <w:instrText xml:space="preserve"> PAGEREF _Toc199835827 \h </w:instrText>
             </w:r>
             <w:r>
               <w:rPr>
@@ -306,7 +302,7 @@
               <w:szCs w:val="24"/>
             </w:rPr>
           </w:pPr>
-          <w:hyperlink w:anchor="_Toc199479080" w:history="1">
+          <w:hyperlink w:anchor="_Toc199835828" w:history="1">
             <w:r>
               <w:rPr>
                 <w:rStyle w:val="Hyperlink"/>
@@ -349,7 +345,7 @@
                 <w:noProof/>
                 <w:webHidden/>
               </w:rPr>
-              <w:instrText xml:space="preserve"> PAGEREF _Toc199479080 \h </w:instrText>
+              <w:instrText xml:space="preserve"> PAGEREF _Toc199835828 \h </w:instrText>
             </w:r>
             <w:r>
               <w:rPr>
@@ -394,7 +390,7 @@
               <w:szCs w:val="24"/>
             </w:rPr>
           </w:pPr>
-          <w:hyperlink w:anchor="_Toc199479081" w:history="1">
+          <w:hyperlink w:anchor="_Toc199835829" w:history="1">
             <w:r>
               <w:rPr>
                 <w:rStyle w:val="Hyperlink"/>
@@ -437,7 +433,7 @@
                 <w:noProof/>
                 <w:webHidden/>
               </w:rPr>
-              <w:instrText xml:space="preserve"> PAGEREF _Toc199479081 \h </w:instrText>
+              <w:instrText xml:space="preserve"> PAGEREF _Toc199835829 \h </w:instrText>
             </w:r>
             <w:r>
               <w:rPr>
@@ -482,7 +478,7 @@
               <w:szCs w:val="24"/>
             </w:rPr>
           </w:pPr>
-          <w:hyperlink w:anchor="_Toc199479082" w:history="1">
+          <w:hyperlink w:anchor="_Toc199835830" w:history="1">
             <w:r>
               <w:rPr>
                 <w:rStyle w:val="Hyperlink"/>
@@ -525,7 +521,7 @@
                 <w:noProof/>
                 <w:webHidden/>
               </w:rPr>
-              <w:instrText xml:space="preserve"> PAGEREF _Toc199479082 \h </w:instrText>
+              <w:instrText xml:space="preserve"> PAGEREF _Toc199835830 \h </w:instrText>
             </w:r>
             <w:r>
               <w:rPr>
@@ -570,7 +566,7 @@
               <w:szCs w:val="24"/>
             </w:rPr>
           </w:pPr>
-          <w:hyperlink w:anchor="_Toc199479083" w:history="1">
+          <w:hyperlink w:anchor="_Toc199835831" w:history="1">
             <w:r>
               <w:rPr>
                 <w:rStyle w:val="Hyperlink"/>
@@ -613,7 +609,7 @@
                 <w:noProof/>
                 <w:webHidden/>
               </w:rPr>
-              <w:instrText xml:space="preserve"> PAGEREF _Toc199479083 \h </w:instrText>
+              <w:instrText xml:space="preserve"> PAGEREF _Toc199835831 \h </w:instrText>
             </w:r>
             <w:r>
               <w:rPr>
@@ -658,7 +654,7 @@
               <w:szCs w:val="24"/>
             </w:rPr>
           </w:pPr>
-          <w:hyperlink w:anchor="_Toc199479084" w:history="1">
+          <w:hyperlink w:anchor="_Toc199835832" w:history="1">
             <w:r>
               <w:rPr>
                 <w:rStyle w:val="Hyperlink"/>
@@ -701,7 +697,7 @@
                 <w:noProof/>
                 <w:webHidden/>
               </w:rPr>
-              <w:instrText xml:space="preserve"> PAGEREF _Toc199479084 \h </w:instrText>
+              <w:instrText xml:space="preserve"> PAGEREF _Toc199835832 \h </w:instrText>
             </w:r>
             <w:r>
               <w:rPr>
@@ -746,7 +742,7 @@
               <w:szCs w:val="24"/>
             </w:rPr>
           </w:pPr>
-          <w:hyperlink w:anchor="_Toc199479085" w:history="1">
+          <w:hyperlink w:anchor="_Toc199835833" w:history="1">
             <w:r>
               <w:rPr>
                 <w:rStyle w:val="Hyperlink"/>
@@ -789,7 +785,7 @@
                 <w:noProof/>
                 <w:webHidden/>
               </w:rPr>
-              <w:instrText xml:space="preserve"> PAGEREF _Toc199479085 \h </w:instrText>
+              <w:instrText xml:space="preserve"> PAGEREF _Toc199835833 \h </w:instrText>
             </w:r>
             <w:r>
               <w:rPr>
@@ -834,7 +830,7 @@
               <w:szCs w:val="24"/>
             </w:rPr>
           </w:pPr>
-          <w:hyperlink w:anchor="_Toc199479086" w:history="1">
+          <w:hyperlink w:anchor="_Toc199835834" w:history="1">
             <w:r>
               <w:rPr>
                 <w:rStyle w:val="Hyperlink"/>
@@ -877,7 +873,7 @@
                 <w:noProof/>
                 <w:webHidden/>
               </w:rPr>
-              <w:instrText xml:space="preserve"> PAGEREF _Toc199479086 \h </w:instrText>
+              <w:instrText xml:space="preserve"> PAGEREF _Toc199835834 \h </w:instrText>
             </w:r>
             <w:r>
               <w:rPr>
@@ -922,7 +918,7 @@
               <w:szCs w:val="24"/>
             </w:rPr>
           </w:pPr>
-          <w:hyperlink w:anchor="_Toc199479087" w:history="1">
+          <w:hyperlink w:anchor="_Toc199835835" w:history="1">
             <w:r>
               <w:rPr>
                 <w:rStyle w:val="Hyperlink"/>
@@ -965,7 +961,7 @@
                 <w:noProof/>
                 <w:webHidden/>
               </w:rPr>
-              <w:instrText xml:space="preserve"> PAGEREF _Toc199479087 \h </w:instrText>
+              <w:instrText xml:space="preserve"> PAGEREF _Toc199835835 \h </w:instrText>
             </w:r>
             <w:r>
               <w:rPr>
@@ -1010,7 +1006,7 @@
               <w:szCs w:val="24"/>
             </w:rPr>
           </w:pPr>
-          <w:hyperlink w:anchor="_Toc199479088" w:history="1">
+          <w:hyperlink w:anchor="_Toc199835836" w:history="1">
             <w:r>
               <w:rPr>
                 <w:rStyle w:val="Hyperlink"/>
@@ -1053,7 +1049,7 @@
                 <w:noProof/>
                 <w:webHidden/>
               </w:rPr>
-              <w:instrText xml:space="preserve"> PAGEREF _Toc199479088 \h </w:instrText>
+              <w:instrText xml:space="preserve"> PAGEREF _Toc199835836 \h </w:instrText>
             </w:r>
             <w:r>
               <w:rPr>
@@ -1098,7 +1094,7 @@
               <w:szCs w:val="24"/>
             </w:rPr>
           </w:pPr>
-          <w:hyperlink w:anchor="_Toc199479089" w:history="1">
+          <w:hyperlink w:anchor="_Toc199835837" w:history="1">
             <w:r>
               <w:rPr>
                 <w:rStyle w:val="Hyperlink"/>
@@ -1141,7 +1137,7 @@
                 <w:noProof/>
                 <w:webHidden/>
               </w:rPr>
-              <w:instrText xml:space="preserve"> PAGEREF _Toc199479089 \h </w:instrText>
+              <w:instrText xml:space="preserve"> PAGEREF _Toc199835837 \h </w:instrText>
             </w:r>
             <w:r>
               <w:rPr>
@@ -1186,7 +1182,7 @@
               <w:szCs w:val="24"/>
             </w:rPr>
           </w:pPr>
-          <w:hyperlink w:anchor="_Toc199479090" w:history="1">
+          <w:hyperlink w:anchor="_Toc199835838" w:history="1">
             <w:r>
               <w:rPr>
                 <w:rStyle w:val="Hyperlink"/>
@@ -1229,7 +1225,7 @@
                 <w:noProof/>
                 <w:webHidden/>
               </w:rPr>
-              <w:instrText xml:space="preserve"> PAGEREF _Toc199479090 \h </w:instrText>
+              <w:instrText xml:space="preserve"> PAGEREF _Toc199835838 \h </w:instrText>
             </w:r>
             <w:r>
               <w:rPr>
@@ -1274,7 +1270,7 @@
               <w:szCs w:val="24"/>
             </w:rPr>
           </w:pPr>
-          <w:hyperlink w:anchor="_Toc199479091" w:history="1">
+          <w:hyperlink w:anchor="_Toc199835839" w:history="1">
             <w:r>
               <w:rPr>
                 <w:rStyle w:val="Hyperlink"/>
@@ -1317,7 +1313,7 @@
                 <w:noProof/>
                 <w:webHidden/>
               </w:rPr>
-              <w:instrText xml:space="preserve"> PAGEREF _Toc199479091 \h </w:instrText>
+              <w:instrText xml:space="preserve"> PAGEREF _Toc199835839 \h </w:instrText>
             </w:r>
             <w:r>
               <w:rPr>
@@ -1362,7 +1358,7 @@
               <w:szCs w:val="24"/>
             </w:rPr>
           </w:pPr>
-          <w:hyperlink w:anchor="_Toc199479092" w:history="1">
+          <w:hyperlink w:anchor="_Toc199835840" w:history="1">
             <w:r>
               <w:rPr>
                 <w:rStyle w:val="Hyperlink"/>
@@ -1405,7 +1401,7 @@
                 <w:noProof/>
                 <w:webHidden/>
               </w:rPr>
-              <w:instrText xml:space="preserve"> PAGEREF _Toc199479092 \h </w:instrText>
+              <w:instrText xml:space="preserve"> PAGEREF _Toc199835840 \h </w:instrText>
             </w:r>
             <w:r>
               <w:rPr>
@@ -1450,7 +1446,7 @@
               <w:szCs w:val="24"/>
             </w:rPr>
           </w:pPr>
-          <w:hyperlink w:anchor="_Toc199479093" w:history="1">
+          <w:hyperlink w:anchor="_Toc199835841" w:history="1">
             <w:r>
               <w:rPr>
                 <w:rStyle w:val="Hyperlink"/>
@@ -1493,7 +1489,7 @@
                 <w:noProof/>
                 <w:webHidden/>
               </w:rPr>
-              <w:instrText xml:space="preserve"> PAGEREF _Toc199479093 \h </w:instrText>
+              <w:instrText xml:space="preserve"> PAGEREF _Toc199835841 \h </w:instrText>
             </w:r>
             <w:r>
               <w:rPr>
@@ -1538,7 +1534,7 @@
               <w:szCs w:val="24"/>
             </w:rPr>
           </w:pPr>
-          <w:hyperlink w:anchor="_Toc199479094" w:history="1">
+          <w:hyperlink w:anchor="_Toc199835842" w:history="1">
             <w:r>
               <w:rPr>
                 <w:rStyle w:val="Hyperlink"/>
@@ -1581,7 +1577,7 @@
                 <w:noProof/>
                 <w:webHidden/>
               </w:rPr>
-              <w:instrText xml:space="preserve"> PAGEREF _Toc199479094 \h </w:instrText>
+              <w:instrText xml:space="preserve"> PAGEREF _Toc199835842 \h </w:instrText>
             </w:r>
             <w:r>
               <w:rPr>
@@ -1626,7 +1622,7 @@
               <w:szCs w:val="24"/>
             </w:rPr>
           </w:pPr>
-          <w:hyperlink w:anchor="_Toc199479095" w:history="1">
+          <w:hyperlink w:anchor="_Toc199835843" w:history="1">
             <w:r>
               <w:rPr>
                 <w:rStyle w:val="Hyperlink"/>
@@ -1669,7 +1665,7 @@
                 <w:noProof/>
                 <w:webHidden/>
               </w:rPr>
-              <w:instrText xml:space="preserve"> PAGEREF _Toc199479095 \h </w:instrText>
+              <w:instrText xml:space="preserve"> PAGEREF _Toc199835843 \h </w:instrText>
             </w:r>
             <w:r>
               <w:rPr>
@@ -1714,7 +1710,7 @@
               <w:szCs w:val="24"/>
             </w:rPr>
           </w:pPr>
-          <w:hyperlink w:anchor="_Toc199479096" w:history="1">
+          <w:hyperlink w:anchor="_Toc199835844" w:history="1">
             <w:r>
               <w:rPr>
                 <w:rStyle w:val="Hyperlink"/>
@@ -1757,7 +1753,7 @@
                 <w:noProof/>
                 <w:webHidden/>
               </w:rPr>
-              <w:instrText xml:space="preserve"> PAGEREF _Toc199479096 \h </w:instrText>
+              <w:instrText xml:space="preserve"> PAGEREF _Toc199835844 \h </w:instrText>
             </w:r>
             <w:r>
               <w:rPr>
@@ -1802,7 +1798,7 @@
               <w:szCs w:val="24"/>
             </w:rPr>
           </w:pPr>
-          <w:hyperlink w:anchor="_Toc199479097" w:history="1">
+          <w:hyperlink w:anchor="_Toc199835845" w:history="1">
             <w:r>
               <w:rPr>
                 <w:rStyle w:val="Hyperlink"/>
@@ -1845,7 +1841,7 @@
                 <w:noProof/>
                 <w:webHidden/>
               </w:rPr>
-              <w:instrText xml:space="preserve"> PAGEREF _Toc199479097 \h </w:instrText>
+              <w:instrText xml:space="preserve"> PAGEREF _Toc199835845 \h </w:instrText>
             </w:r>
             <w:r>
               <w:rPr>
@@ -1890,7 +1886,7 @@
               <w:szCs w:val="24"/>
             </w:rPr>
           </w:pPr>
-          <w:hyperlink w:anchor="_Toc199479098" w:history="1">
+          <w:hyperlink w:anchor="_Toc199835846" w:history="1">
             <w:r>
               <w:rPr>
                 <w:rStyle w:val="Hyperlink"/>
@@ -1933,7 +1929,7 @@
                 <w:noProof/>
                 <w:webHidden/>
               </w:rPr>
-              <w:instrText xml:space="preserve"> PAGEREF _Toc199479098 \h </w:instrText>
+              <w:instrText xml:space="preserve"> PAGEREF _Toc199835846 \h </w:instrText>
             </w:r>
             <w:r>
               <w:rPr>
@@ -1978,7 +1974,7 @@
               <w:szCs w:val="24"/>
             </w:rPr>
           </w:pPr>
-          <w:hyperlink w:anchor="_Toc199479099" w:history="1">
+          <w:hyperlink w:anchor="_Toc199835847" w:history="1">
             <w:r>
               <w:rPr>
                 <w:rStyle w:val="Hyperlink"/>
@@ -2021,7 +2017,7 @@
                 <w:noProof/>
                 <w:webHidden/>
               </w:rPr>
-              <w:instrText xml:space="preserve"> PAGEREF _Toc199479099 \h </w:instrText>
+              <w:instrText xml:space="preserve"> PAGEREF _Toc199835847 \h </w:instrText>
             </w:r>
             <w:r>
               <w:rPr>
@@ -2244,19 +2240,39 @@
           <w:tcPr>
             <w:tcW w:w="1434" w:type="dxa"/>
           </w:tcPr>
-          <w:p/>
+          <w:p>
+            <w:r>
+              <w:t>2025-06-03</w:t>
+            </w:r>
+          </w:p>
         </w:tc>
         <w:tc>
           <w:tcPr>
             <w:tcW w:w="6399" w:type="dxa"/>
           </w:tcPr>
-          <w:p/>
+          <w:p>
+            <w:r>
+              <w:t xml:space="preserve">Correction to </w:t>
+            </w:r>
+            <w:proofErr w:type="gramStart"/>
+            <w:r>
+              <w:t>accuracy</w:t>
+            </w:r>
+            <w:proofErr w:type="gramEnd"/>
+            <w:r>
+              <w:t xml:space="preserve"> statement</w:t>
+            </w:r>
+          </w:p>
         </w:tc>
         <w:tc>
           <w:tcPr>
             <w:tcW w:w="1517" w:type="dxa"/>
           </w:tcPr>
-          <w:p/>
+          <w:p>
+            <w:r>
+              <w:t>HSC</w:t>
+            </w:r>
+          </w:p>
         </w:tc>
       </w:tr>
     </w:tbl>
@@ -2270,7 +2286,7 @@
         <w:pStyle w:val="Heading1"/>
       </w:pPr>
       <w:bookmarkStart w:id="1" w:name="_Hlk199332212"/>
-      <w:bookmarkStart w:id="2" w:name="_Toc199479079"/>
+      <w:bookmarkStart w:id="2" w:name="_Toc199835827"/>
       <w:r>
         <w:lastRenderedPageBreak/>
         <w:t>INTRODUCTION</w:t>
@@ -2284,7 +2300,7 @@
       <w:pPr>
         <w:pStyle w:val="Heading2"/>
       </w:pPr>
-      <w:bookmarkStart w:id="3" w:name="_Toc199479080"/>
+      <w:bookmarkStart w:id="3" w:name="_Toc199835828"/>
       <w:r>
         <w:t xml:space="preserve">THE </w:t>
       </w:r>
@@ -2321,19 +2337,7 @@
       </w:r>
       <w:proofErr w:type="gramEnd"/>
       <w:r>
-        <w:t xml:space="preserve"> its power source</w:t>
-      </w:r>
-      <w:r>
-        <w:t xml:space="preserve">.  </w:t>
-      </w:r>
-      <w:r>
-        <w:t xml:space="preserve">It receives </w:t>
-      </w:r>
-      <w:r>
-        <w:t>power</w:t>
-      </w:r>
-      <w:r>
-        <w:t xml:space="preserve"> from a parent platform: a drone, a vehicle, </w:t>
+        <w:t xml:space="preserve"> its power source.  It receives power from a parent platform: a drone, a vehicle, </w:t>
       </w:r>
       <w:r>
         <w:t>modular device</w:t>
@@ -2342,19 +2346,7 @@
         <w:t>, or trailer</w:t>
       </w:r>
       <w:r>
-        <w:t>.</w:t>
-      </w:r>
-      <w:r>
-        <w:t xml:space="preserve">  W</w:t>
-      </w:r>
-      <w:r>
-        <w:t>hile you may have scoped the rails for ripple and noise, what you</w:t>
-      </w:r>
-      <w:r>
-        <w:t xml:space="preserve"> are</w:t>
-      </w:r>
-      <w:r>
-        <w:t xml:space="preserve"> </w:t>
+        <w:t xml:space="preserve">.  While you may have scoped the rails for ripple and noise, what you are </w:t>
       </w:r>
       <w:proofErr w:type="gramStart"/>
       <w:r>
@@ -2374,19 +2366,13 @@
         <w:t>,</w:t>
       </w:r>
       <w:r>
-        <w:t xml:space="preserve"> </w:t>
-      </w:r>
-      <w:r>
-        <w:t>in fact</w:t>
+        <w:t xml:space="preserve"> in fact</w:t>
       </w:r>
       <w:r>
         <w:t>,</w:t>
       </w:r>
       <w:r>
-        <w:t xml:space="preserve"> more impactful on your embedded DUT</w:t>
-      </w:r>
-      <w:r>
-        <w:t>.</w:t>
+        <w:t xml:space="preserve"> more impactful on your embedded DUT.</w:t>
       </w:r>
     </w:p>
     <w:p>
@@ -2654,7 +2640,7 @@
         <w:pStyle w:val="Heading2"/>
         <w:jc w:val="both"/>
       </w:pPr>
-      <w:bookmarkStart w:id="4" w:name="_Toc199479081"/>
+      <w:bookmarkStart w:id="4" w:name="_Toc199835829"/>
       <w:r>
         <w:t xml:space="preserve">THE </w:t>
       </w:r>
@@ -2805,7 +2791,7 @@
         <w:pStyle w:val="Heading2"/>
         <w:jc w:val="both"/>
       </w:pPr>
-      <w:bookmarkStart w:id="5" w:name="_Toc199479082"/>
+      <w:bookmarkStart w:id="5" w:name="_Toc199835830"/>
       <w:r>
         <w:t>THE SOLUTION:</w:t>
       </w:r>
@@ -3052,7 +3038,7 @@
         <w:pStyle w:val="Heading1"/>
         <w:jc w:val="both"/>
       </w:pPr>
-      <w:bookmarkStart w:id="6" w:name="_Toc199479083"/>
+      <w:bookmarkStart w:id="6" w:name="_Toc199835831"/>
       <w:r>
         <w:t>AT A GLANCE</w:t>
       </w:r>
@@ -3066,7 +3052,7 @@
         <w:pStyle w:val="Heading2"/>
         <w:jc w:val="both"/>
       </w:pPr>
-      <w:bookmarkStart w:id="7" w:name="_Toc199479084"/>
+      <w:bookmarkStart w:id="7" w:name="_Toc199835832"/>
       <w:r>
         <w:t>FEATURES:</w:t>
       </w:r>
@@ -3318,7 +3304,7 @@
         <w:pStyle w:val="Heading2"/>
         <w:jc w:val="both"/>
       </w:pPr>
-      <w:bookmarkStart w:id="8" w:name="_Toc199479085"/>
+      <w:bookmarkStart w:id="8" w:name="_Toc199835833"/>
       <w:r>
         <w:t>APPLICATIONS:</w:t>
       </w:r>
@@ -3399,7 +3385,7 @@
         <w:pStyle w:val="Heading2"/>
         <w:jc w:val="both"/>
       </w:pPr>
-      <w:bookmarkStart w:id="9" w:name="_Toc199479086"/>
+      <w:bookmarkStart w:id="9" w:name="_Toc199835834"/>
       <w:r>
         <w:lastRenderedPageBreak/>
         <w:t>SIMPLIFIED BLOCK DIAGRAM</w:t>
@@ -3541,7 +3527,7 @@
       <w:pPr>
         <w:pStyle w:val="Heading1"/>
       </w:pPr>
-      <w:bookmarkStart w:id="10" w:name="_Toc199479087"/>
+      <w:bookmarkStart w:id="10" w:name="_Toc199835835"/>
       <w:r>
         <w:t>MODES OF OPERATION:</w:t>
       </w:r>
@@ -3623,7 +3609,7 @@
       <w:pPr>
         <w:pStyle w:val="Heading2"/>
       </w:pPr>
-      <w:bookmarkStart w:id="11" w:name="_Toc199479088"/>
+      <w:bookmarkStart w:id="11" w:name="_Toc199835836"/>
       <w:r>
         <w:t>SPLASH SCREEN</w:t>
       </w:r>
@@ -3770,7 +3756,7 @@
       <w:pPr>
         <w:pStyle w:val="Heading2"/>
       </w:pPr>
-      <w:bookmarkStart w:id="12" w:name="_Toc199479089"/>
+      <w:bookmarkStart w:id="12" w:name="_Toc199835837"/>
       <w:r>
         <w:t>MAIN SCREEN:</w:t>
       </w:r>
@@ -3883,13 +3869,7 @@
         <w:t xml:space="preserve"> indicator</w:t>
       </w:r>
       <w:r>
-        <w:t xml:space="preserve"> (next to</w:t>
-      </w:r>
-      <w:r>
-        <w:t xml:space="preserve"> the set current limit</w:t>
-      </w:r>
-      <w:r>
-        <w:t>)</w:t>
+        <w:t xml:space="preserve"> (next to the set current limit)</w:t>
       </w:r>
       <w:r>
         <w:t>.</w:t>
@@ -4127,7 +4107,7 @@
       <w:pPr>
         <w:pStyle w:val="Heading2"/>
       </w:pPr>
-      <w:bookmarkStart w:id="13" w:name="_Toc199479090"/>
+      <w:bookmarkStart w:id="13" w:name="_Toc199835838"/>
       <w:r>
         <w:t>CONFIG SCREEN:</w:t>
       </w:r>
@@ -4240,7 +4220,7 @@
       <w:pPr>
         <w:pStyle w:val="Heading2"/>
       </w:pPr>
-      <w:bookmarkStart w:id="14" w:name="_Toc199479091"/>
+      <w:bookmarkStart w:id="14" w:name="_Toc199835839"/>
       <w:r>
         <w:t>SET LIMITS SCREEN:</w:t>
       </w:r>
@@ -4408,7 +4388,7 @@
       <w:pPr>
         <w:pStyle w:val="Heading2"/>
       </w:pPr>
-      <w:bookmarkStart w:id="15" w:name="_Toc199479092"/>
+      <w:bookmarkStart w:id="15" w:name="_Toc199835840"/>
       <w:r>
         <w:lastRenderedPageBreak/>
         <w:t>PHYSICAL CONTROLS:</w:t>
@@ -4505,13 +4485,7 @@
         <w:t xml:space="preserve"> (POR)</w:t>
       </w:r>
       <w:r>
-        <w:t xml:space="preserve"> </w:t>
-      </w:r>
-      <w:r>
-        <w:t xml:space="preserve">momentary push </w:t>
-      </w:r>
-      <w:r>
-        <w:t>tactile</w:t>
+        <w:t xml:space="preserve"> momentary push tactile</w:t>
       </w:r>
       <w:r>
         <w:br w:type="page"/>
@@ -4521,7 +4495,7 @@
       <w:pPr>
         <w:pStyle w:val="Heading1"/>
       </w:pPr>
-      <w:bookmarkStart w:id="16" w:name="_Toc199479093"/>
+      <w:bookmarkStart w:id="16" w:name="_Toc199835841"/>
       <w:r>
         <w:lastRenderedPageBreak/>
         <w:t>TECHNICAL SPECIFICATIONS:</w:t>
@@ -4532,7 +4506,7 @@
       <w:pPr>
         <w:pStyle w:val="Heading2"/>
       </w:pPr>
-      <w:bookmarkStart w:id="17" w:name="_Toc199479094"/>
+      <w:bookmarkStart w:id="17" w:name="_Toc199835842"/>
       <w:r>
         <w:t>MEASURES</w:t>
       </w:r>
@@ -5599,15 +5573,7 @@
                 <w:sz w:val="18"/>
                 <w:szCs w:val="18"/>
               </w:rPr>
-              <w:t>-</w:t>
-            </w:r>
-            <w:r>
-              <w:rPr>
-                <w:rFonts w:cs="Arial"/>
-                <w:sz w:val="18"/>
-                <w:szCs w:val="18"/>
-              </w:rPr>
-              <w:t>VS Supply rail</w:t>
+              <w:t>-VS Supply rail</w:t>
             </w:r>
           </w:p>
         </w:tc>
@@ -7499,15 +7465,15 @@
                 <w:sz w:val="18"/>
                 <w:szCs w:val="18"/>
               </w:rPr>
-              <w:t xml:space="preserve">Voltage </w:t>
-            </w:r>
-            <w:r>
-              <w:rPr>
-                <w:rFonts w:cs="Arial"/>
-                <w:sz w:val="18"/>
-                <w:szCs w:val="18"/>
-              </w:rPr>
-              <w:t>Measure</w:t>
+              <w:t>Voltage Measure</w:t>
+            </w:r>
+            <w:r>
+              <w:rPr>
+                <w:rFonts w:cs="Arial"/>
+                <w:sz w:val="18"/>
+                <w:szCs w:val="18"/>
+              </w:rPr>
+              <w:t xml:space="preserve"> (Reading)</w:t>
             </w:r>
           </w:p>
         </w:tc>
@@ -7575,7 +7541,7 @@
                 <w:sz w:val="16"/>
                 <w:szCs w:val="16"/>
               </w:rPr>
-              <w:t>-1.</w:t>
+              <w:t>-</w:t>
             </w:r>
             <w:r>
               <w:rPr>
@@ -7585,63 +7551,95 @@
               </w:rPr>
               <w:t>0</w:t>
             </w:r>
-          </w:p>
-        </w:tc>
-        <w:tc>
-          <w:tcPr>
-            <w:tcW w:w="720" w:type="dxa"/>
-            <w:tcBorders>
-              <w:top w:val="single" w:sz="4" w:space="0" w:color="auto"/>
-              <w:left w:val="single" w:sz="4" w:space="0" w:color="auto"/>
-              <w:bottom w:val="single" w:sz="4" w:space="0" w:color="auto"/>
-              <w:right w:val="single" w:sz="4" w:space="0" w:color="auto"/>
-            </w:tcBorders>
-          </w:tcPr>
-          <w:p>
-            <w:pPr>
-              <w:jc w:val="both"/>
+            <w:r>
               <w:rPr>
                 <w:rFonts w:cs="Arial"/>
                 <w:sz w:val="16"/>
                 <w:szCs w:val="16"/>
               </w:rPr>
-            </w:pPr>
-          </w:p>
-        </w:tc>
-        <w:tc>
-          <w:tcPr>
-            <w:tcW w:w="720" w:type="dxa"/>
-            <w:tcBorders>
-              <w:top w:val="single" w:sz="4" w:space="0" w:color="auto"/>
-              <w:left w:val="single" w:sz="4" w:space="0" w:color="auto"/>
-              <w:bottom w:val="single" w:sz="4" w:space="0" w:color="auto"/>
-              <w:right w:val="single" w:sz="4" w:space="0" w:color="auto"/>
-            </w:tcBorders>
-          </w:tcPr>
-          <w:p>
-            <w:pPr>
-              <w:jc w:val="both"/>
+              <w:t>.</w:t>
+            </w:r>
+            <w:r>
               <w:rPr>
                 <w:rFonts w:cs="Arial"/>
                 <w:sz w:val="16"/>
                 <w:szCs w:val="16"/>
               </w:rPr>
-            </w:pPr>
-            <w:r>
+              <w:t>5</w:t>
+            </w:r>
+          </w:p>
+        </w:tc>
+        <w:tc>
+          <w:tcPr>
+            <w:tcW w:w="720" w:type="dxa"/>
+            <w:tcBorders>
+              <w:top w:val="single" w:sz="4" w:space="0" w:color="auto"/>
+              <w:left w:val="single" w:sz="4" w:space="0" w:color="auto"/>
+              <w:bottom w:val="single" w:sz="4" w:space="0" w:color="auto"/>
+              <w:right w:val="single" w:sz="4" w:space="0" w:color="auto"/>
+            </w:tcBorders>
+          </w:tcPr>
+          <w:p>
+            <w:pPr>
+              <w:jc w:val="both"/>
               <w:rPr>
                 <w:rFonts w:cs="Arial"/>
                 <w:sz w:val="16"/>
                 <w:szCs w:val="16"/>
               </w:rPr>
-              <w:t>+1.</w:t>
-            </w:r>
-            <w:r>
+            </w:pPr>
+          </w:p>
+        </w:tc>
+        <w:tc>
+          <w:tcPr>
+            <w:tcW w:w="720" w:type="dxa"/>
+            <w:tcBorders>
+              <w:top w:val="single" w:sz="4" w:space="0" w:color="auto"/>
+              <w:left w:val="single" w:sz="4" w:space="0" w:color="auto"/>
+              <w:bottom w:val="single" w:sz="4" w:space="0" w:color="auto"/>
+              <w:right w:val="single" w:sz="4" w:space="0" w:color="auto"/>
+            </w:tcBorders>
+          </w:tcPr>
+          <w:p>
+            <w:pPr>
+              <w:jc w:val="both"/>
               <w:rPr>
                 <w:rFonts w:cs="Arial"/>
                 <w:sz w:val="16"/>
                 <w:szCs w:val="16"/>
               </w:rPr>
+            </w:pPr>
+            <w:r>
+              <w:rPr>
+                <w:rFonts w:cs="Arial"/>
+                <w:sz w:val="16"/>
+                <w:szCs w:val="16"/>
+              </w:rPr>
+              <w:t>+</w:t>
+            </w:r>
+            <w:r>
+              <w:rPr>
+                <w:rFonts w:cs="Arial"/>
+                <w:sz w:val="16"/>
+                <w:szCs w:val="16"/>
+              </w:rPr>
               <w:t>0</w:t>
+            </w:r>
+            <w:r>
+              <w:rPr>
+                <w:rFonts w:cs="Arial"/>
+                <w:sz w:val="16"/>
+                <w:szCs w:val="16"/>
+              </w:rPr>
+              <w:t>.</w:t>
+            </w:r>
+            <w:r>
+              <w:rPr>
+                <w:rFonts w:cs="Arial"/>
+                <w:sz w:val="16"/>
+                <w:szCs w:val="16"/>
+              </w:rPr>
+              <w:t>5</w:t>
             </w:r>
           </w:p>
         </w:tc>
@@ -8112,15 +8110,7 @@
                 <w:sz w:val="18"/>
                 <w:szCs w:val="18"/>
               </w:rPr>
-              <w:t>Continuous</w:t>
-            </w:r>
-            <w:r>
-              <w:rPr>
-                <w:rFonts w:cs="Arial"/>
-                <w:sz w:val="18"/>
-                <w:szCs w:val="18"/>
-              </w:rPr>
-              <w:t xml:space="preserve"> Current</w:t>
+              <w:t>Continuous Current</w:t>
             </w:r>
           </w:p>
         </w:tc>
@@ -8658,15 +8648,53 @@
                 <w:sz w:val="18"/>
                 <w:szCs w:val="18"/>
               </w:rPr>
-              <w:t>Current</w:t>
-            </w:r>
-            <w:r>
-              <w:rPr>
-                <w:rFonts w:cs="Arial"/>
-                <w:sz w:val="18"/>
-                <w:szCs w:val="18"/>
-              </w:rPr>
-              <w:t xml:space="preserve"> Measure</w:t>
+              <w:t>Current Measure</w:t>
+            </w:r>
+            <w:r>
+              <w:rPr>
+                <w:rFonts w:cs="Arial"/>
+                <w:sz w:val="18"/>
+                <w:szCs w:val="18"/>
+              </w:rPr>
+              <w:t xml:space="preserve"> (Reading)</w:t>
+            </w:r>
+          </w:p>
+          <w:p>
+            <w:pPr>
+              <w:jc w:val="both"/>
+              <w:rPr>
+                <w:rFonts w:cs="Arial"/>
+                <w:sz w:val="18"/>
+                <w:szCs w:val="18"/>
+              </w:rPr>
+            </w:pPr>
+            <w:r>
+              <w:rPr>
+                <w:rFonts w:cs="Arial"/>
+                <w:sz w:val="18"/>
+                <w:szCs w:val="18"/>
+              </w:rPr>
+              <w:t xml:space="preserve">     </w:t>
+            </w:r>
+            <w:proofErr w:type="spellStart"/>
+            <w:proofErr w:type="gramStart"/>
+            <w:r>
+              <w:rPr>
+                <w:rFonts w:cs="Arial"/>
+                <w:sz w:val="18"/>
+                <w:szCs w:val="18"/>
+              </w:rPr>
+              <w:t>Iout</w:t>
+            </w:r>
+            <w:proofErr w:type="spellEnd"/>
+            <w:proofErr w:type="gramEnd"/>
+            <w:r>
+              <w:rPr>
+                <w:rFonts w:cs="Arial"/>
+                <w:sz w:val="18"/>
+                <w:szCs w:val="18"/>
+              </w:rPr>
+              <w:t xml:space="preserve"> = Output Current</w:t>
             </w:r>
           </w:p>
         </w:tc>
@@ -8694,8 +8722,18 @@
                 <w:rFonts w:cs="Arial"/>
                 <w:sz w:val="18"/>
                 <w:szCs w:val="18"/>
-              </w:rPr>
-              <w:t xml:space="preserve">Measured as % </w:t>
+                <w:vertAlign w:val="superscript"/>
+              </w:rPr>
+              <w:t>4</w:t>
+            </w:r>
+            <w:r>
+              <w:rPr>
+                <w:rFonts w:cs="Arial"/>
+                <w:sz w:val="18"/>
+                <w:szCs w:val="18"/>
+                <w:vertAlign w:val="superscript"/>
+              </w:rPr>
+              <w:t xml:space="preserve"> </w:t>
             </w:r>
             <w:proofErr w:type="spellStart"/>
             <w:r>
@@ -8704,9 +8742,131 @@
                 <w:sz w:val="18"/>
                 <w:szCs w:val="18"/>
               </w:rPr>
-              <w:t>Vrms</w:t>
+              <w:t>Iout</w:t>
             </w:r>
             <w:proofErr w:type="spellEnd"/>
+            <w:r>
+              <w:rPr>
+                <w:rFonts w:cs="Arial"/>
+                <w:sz w:val="18"/>
+                <w:szCs w:val="18"/>
+              </w:rPr>
+              <w:t xml:space="preserve"> &gt;</w:t>
+            </w:r>
+            <w:r>
+              <w:rPr>
+                <w:rFonts w:cs="Arial"/>
+                <w:sz w:val="18"/>
+                <w:szCs w:val="18"/>
+              </w:rPr>
+              <w:t xml:space="preserve"> 100mArms to limit</w:t>
+            </w:r>
+          </w:p>
+          <w:p>
+            <w:pPr>
+              <w:jc w:val="both"/>
+              <w:rPr>
+                <w:rFonts w:cs="Arial"/>
+                <w:sz w:val="18"/>
+                <w:szCs w:val="18"/>
+              </w:rPr>
+            </w:pPr>
+            <w:r>
+              <w:rPr>
+                <w:rFonts w:cs="Arial"/>
+                <w:sz w:val="18"/>
+                <w:szCs w:val="18"/>
+                <w:vertAlign w:val="superscript"/>
+              </w:rPr>
+              <w:t>4</w:t>
+            </w:r>
+            <w:r>
+              <w:rPr>
+                <w:rFonts w:cs="Arial"/>
+                <w:sz w:val="18"/>
+                <w:szCs w:val="18"/>
+                <w:vertAlign w:val="superscript"/>
+              </w:rPr>
+              <w:t xml:space="preserve"> </w:t>
+            </w:r>
+            <w:r>
+              <w:rPr>
+                <w:rFonts w:cs="Arial"/>
+                <w:sz w:val="18"/>
+                <w:szCs w:val="18"/>
+              </w:rPr>
+              <w:t xml:space="preserve">30mA </w:t>
+            </w:r>
+            <w:r>
+              <w:rPr>
+                <w:rFonts w:cs="Arial"/>
+                <w:sz w:val="18"/>
+                <w:szCs w:val="18"/>
+              </w:rPr>
+              <w:t xml:space="preserve">&lt; </w:t>
+            </w:r>
+            <w:proofErr w:type="spellStart"/>
+            <w:r>
+              <w:rPr>
+                <w:rFonts w:cs="Arial"/>
+                <w:sz w:val="18"/>
+                <w:szCs w:val="18"/>
+              </w:rPr>
+              <w:t>Iout</w:t>
+            </w:r>
+            <w:proofErr w:type="spellEnd"/>
+            <w:r>
+              <w:rPr>
+                <w:rFonts w:cs="Arial"/>
+                <w:sz w:val="18"/>
+                <w:szCs w:val="18"/>
+              </w:rPr>
+              <w:t xml:space="preserve"> &lt;</w:t>
+            </w:r>
+            <w:r>
+              <w:rPr>
+                <w:rFonts w:cs="Arial"/>
+                <w:sz w:val="18"/>
+                <w:szCs w:val="18"/>
+              </w:rPr>
+              <w:t xml:space="preserve"> 100mArms </w:t>
+            </w:r>
+          </w:p>
+          <w:p>
+            <w:pPr>
+              <w:jc w:val="both"/>
+              <w:rPr>
+                <w:rFonts w:cs="Arial"/>
+                <w:sz w:val="18"/>
+                <w:szCs w:val="18"/>
+              </w:rPr>
+            </w:pPr>
+            <w:r>
+              <w:rPr>
+                <w:rFonts w:cs="Arial"/>
+                <w:sz w:val="18"/>
+                <w:szCs w:val="18"/>
+                <w:vertAlign w:val="superscript"/>
+              </w:rPr>
+              <w:t>4</w:t>
+            </w:r>
+            <w:r>
+              <w:rPr>
+                <w:rFonts w:cs="Arial"/>
+                <w:sz w:val="18"/>
+                <w:szCs w:val="18"/>
+                <w:vertAlign w:val="superscript"/>
+              </w:rPr>
+              <w:t xml:space="preserve"> </w:t>
+            </w:r>
+            <w:r>
+              <w:rPr>
+                <w:rFonts w:cs="Arial"/>
+                <w:sz w:val="18"/>
+                <w:szCs w:val="18"/>
+              </w:rPr>
+              <w:t>Below 30mArms no statement</w:t>
+            </w:r>
           </w:p>
         </w:tc>
         <w:tc>
@@ -8745,17 +8905,6 @@
               <w:t>0</w:t>
             </w:r>
           </w:p>
-        </w:tc>
-        <w:tc>
-          <w:tcPr>
-            <w:tcW w:w="720" w:type="dxa"/>
-            <w:tcBorders>
-              <w:top w:val="single" w:sz="4" w:space="0" w:color="auto"/>
-              <w:left w:val="single" w:sz="4" w:space="0" w:color="auto"/>
-              <w:bottom w:val="single" w:sz="4" w:space="0" w:color="auto"/>
-              <w:right w:val="single" w:sz="4" w:space="0" w:color="auto"/>
-            </w:tcBorders>
-          </w:tcPr>
           <w:p>
             <w:pPr>
               <w:jc w:val="both"/>
@@ -8765,44 +8914,155 @@
                 <w:szCs w:val="16"/>
               </w:rPr>
             </w:pPr>
-          </w:p>
-        </w:tc>
-        <w:tc>
-          <w:tcPr>
-            <w:tcW w:w="720" w:type="dxa"/>
-            <w:tcBorders>
-              <w:top w:val="single" w:sz="4" w:space="0" w:color="auto"/>
-              <w:left w:val="single" w:sz="4" w:space="0" w:color="auto"/>
-              <w:bottom w:val="single" w:sz="4" w:space="0" w:color="auto"/>
-              <w:right w:val="single" w:sz="4" w:space="0" w:color="auto"/>
-            </w:tcBorders>
-          </w:tcPr>
-          <w:p>
-            <w:pPr>
-              <w:jc w:val="both"/>
+            <w:r>
               <w:rPr>
                 <w:rFonts w:cs="Arial"/>
                 <w:sz w:val="16"/>
                 <w:szCs w:val="16"/>
               </w:rPr>
-            </w:pPr>
-            <w:r>
+              <w:t>-10m</w:t>
+            </w:r>
+          </w:p>
+          <w:p>
+            <w:pPr>
+              <w:jc w:val="both"/>
               <w:rPr>
                 <w:rFonts w:cs="Arial"/>
                 <w:sz w:val="16"/>
                 <w:szCs w:val="16"/>
               </w:rPr>
-              <w:t>+1.</w:t>
-            </w:r>
+            </w:pPr>
             <w:r>
               <w:rPr>
                 <w:rFonts w:cs="Arial"/>
                 <w:sz w:val="16"/>
                 <w:szCs w:val="16"/>
               </w:rPr>
+              <w:t>NA</w:t>
+            </w:r>
+          </w:p>
+        </w:tc>
+        <w:tc>
+          <w:tcPr>
+            <w:tcW w:w="720" w:type="dxa"/>
+            <w:tcBorders>
+              <w:top w:val="single" w:sz="4" w:space="0" w:color="auto"/>
+              <w:left w:val="single" w:sz="4" w:space="0" w:color="auto"/>
+              <w:bottom w:val="single" w:sz="4" w:space="0" w:color="auto"/>
+              <w:right w:val="single" w:sz="4" w:space="0" w:color="auto"/>
+            </w:tcBorders>
+          </w:tcPr>
+          <w:p>
+            <w:pPr>
+              <w:jc w:val="both"/>
+              <w:rPr>
+                <w:rFonts w:cs="Arial"/>
+                <w:sz w:val="16"/>
+                <w:szCs w:val="16"/>
+              </w:rPr>
+            </w:pPr>
+          </w:p>
+          <w:p>
+            <w:pPr>
+              <w:jc w:val="both"/>
+              <w:rPr>
+                <w:rFonts w:cs="Arial"/>
+                <w:sz w:val="16"/>
+                <w:szCs w:val="16"/>
+              </w:rPr>
+            </w:pPr>
+          </w:p>
+          <w:p>
+            <w:pPr>
+              <w:jc w:val="both"/>
+              <w:rPr>
+                <w:rFonts w:cs="Arial"/>
+                <w:sz w:val="16"/>
+                <w:szCs w:val="16"/>
+              </w:rPr>
+            </w:pPr>
+            <w:r>
+              <w:rPr>
+                <w:rFonts w:cs="Arial"/>
+                <w:sz w:val="16"/>
+                <w:szCs w:val="16"/>
+              </w:rPr>
+              <w:t>NA</w:t>
+            </w:r>
+          </w:p>
+        </w:tc>
+        <w:tc>
+          <w:tcPr>
+            <w:tcW w:w="720" w:type="dxa"/>
+            <w:tcBorders>
+              <w:top w:val="single" w:sz="4" w:space="0" w:color="auto"/>
+              <w:left w:val="single" w:sz="4" w:space="0" w:color="auto"/>
+              <w:bottom w:val="single" w:sz="4" w:space="0" w:color="auto"/>
+              <w:right w:val="single" w:sz="4" w:space="0" w:color="auto"/>
+            </w:tcBorders>
+          </w:tcPr>
+          <w:p>
+            <w:pPr>
+              <w:jc w:val="both"/>
+              <w:rPr>
+                <w:rFonts w:cs="Arial"/>
+                <w:sz w:val="16"/>
+                <w:szCs w:val="16"/>
+              </w:rPr>
+            </w:pPr>
+            <w:r>
+              <w:rPr>
+                <w:rFonts w:cs="Arial"/>
+                <w:sz w:val="16"/>
+                <w:szCs w:val="16"/>
+              </w:rPr>
+              <w:t>+1.</w:t>
+            </w:r>
+            <w:r>
+              <w:rPr>
+                <w:rFonts w:cs="Arial"/>
+                <w:sz w:val="16"/>
+                <w:szCs w:val="16"/>
+              </w:rPr>
               <w:t>0</w:t>
             </w:r>
           </w:p>
+          <w:p>
+            <w:pPr>
+              <w:jc w:val="both"/>
+              <w:rPr>
+                <w:rFonts w:cs="Arial"/>
+                <w:sz w:val="16"/>
+                <w:szCs w:val="16"/>
+              </w:rPr>
+            </w:pPr>
+            <w:r>
+              <w:rPr>
+                <w:rFonts w:cs="Arial"/>
+                <w:sz w:val="16"/>
+                <w:szCs w:val="16"/>
+              </w:rPr>
+              <w:t>+10m</w:t>
+            </w:r>
+          </w:p>
+          <w:p>
+            <w:pPr>
+              <w:jc w:val="both"/>
+              <w:rPr>
+                <w:rFonts w:cs="Arial"/>
+                <w:sz w:val="16"/>
+                <w:szCs w:val="16"/>
+              </w:rPr>
+            </w:pPr>
+            <w:r>
+              <w:rPr>
+                <w:rFonts w:cs="Arial"/>
+                <w:sz w:val="16"/>
+                <w:szCs w:val="16"/>
+              </w:rPr>
+              <w:t>NA</w:t>
+            </w:r>
+          </w:p>
         </w:tc>
         <w:tc>
           <w:tcPr>
@@ -8830,6 +9090,24 @@
                 <w:szCs w:val="18"/>
               </w:rPr>
               <w:t>%</w:t>
+            </w:r>
+          </w:p>
+          <w:p>
+            <w:pPr>
+              <w:jc w:val="both"/>
+              <w:rPr>
+                <w:rFonts w:cs="Arial"/>
+                <w:sz w:val="18"/>
+                <w:szCs w:val="18"/>
+              </w:rPr>
+            </w:pPr>
+            <w:r>
+              <w:rPr>
+                <w:rFonts w:cs="Arial"/>
+                <w:sz w:val="18"/>
+                <w:szCs w:val="18"/>
+              </w:rPr>
+              <w:t>Arms</w:t>
             </w:r>
           </w:p>
         </w:tc>
@@ -9099,23 +9377,7 @@
                 <w:sz w:val="18"/>
                 <w:szCs w:val="18"/>
               </w:rPr>
-              <w:t xml:space="preserve">Load on </w:t>
-            </w:r>
-            <w:r>
-              <w:rPr>
-                <w:rFonts w:cs="Arial"/>
-                <w:sz w:val="18"/>
-                <w:szCs w:val="18"/>
-              </w:rPr>
-              <w:t>+</w:t>
-            </w:r>
-            <w:r>
-              <w:rPr>
-                <w:rFonts w:cs="Arial"/>
-                <w:sz w:val="18"/>
-                <w:szCs w:val="18"/>
-              </w:rPr>
-              <w:t>VS supply rail</w:t>
+              <w:t>Load on +VS supply rail</w:t>
             </w:r>
           </w:p>
         </w:tc>
@@ -9662,23 +9924,7 @@
                 <w:sz w:val="18"/>
                 <w:szCs w:val="18"/>
               </w:rPr>
-              <w:t xml:space="preserve">     </w:t>
-            </w:r>
-            <w:r>
-              <w:rPr>
-                <w:rFonts w:cs="Arial"/>
-                <w:sz w:val="18"/>
-                <w:szCs w:val="18"/>
-              </w:rPr>
-              <w:t xml:space="preserve">Sample Rate </w:t>
-            </w:r>
-            <w:r>
-              <w:rPr>
-                <w:rFonts w:cs="Arial"/>
-                <w:sz w:val="18"/>
-                <w:szCs w:val="18"/>
-              </w:rPr>
-              <w:t>±VS, Vin, Output Amps</w:t>
+              <w:t xml:space="preserve">     Sample Rate ±VS, Vin, Output Amps</w:t>
             </w:r>
           </w:p>
         </w:tc>
@@ -10203,15 +10449,7 @@
                 <w:sz w:val="18"/>
                 <w:szCs w:val="18"/>
               </w:rPr>
-              <w:t xml:space="preserve">Time to </w:t>
-            </w:r>
-            <w:r>
-              <w:rPr>
-                <w:rFonts w:cs="Arial"/>
-                <w:sz w:val="18"/>
-                <w:szCs w:val="18"/>
-              </w:rPr>
-              <w:t>CC mode deactivated</w:t>
+              <w:t>Time to CC mode deactivated</w:t>
             </w:r>
           </w:p>
         </w:tc>
@@ -10366,6 +10604,8 @@
         <w:jc w:val="both"/>
         <w:rPr>
           <w:rFonts w:cs="Arial"/>
+          <w:b/>
+          <w:bCs/>
           <w:sz w:val="16"/>
           <w:szCs w:val="16"/>
         </w:rPr>
@@ -10373,6 +10613,8 @@
       <w:r>
         <w:rPr>
           <w:rFonts w:cs="Arial"/>
+          <w:b/>
+          <w:bCs/>
           <w:sz w:val="16"/>
           <w:szCs w:val="16"/>
         </w:rPr>
@@ -10501,6 +10743,7 @@
           <w:szCs w:val="16"/>
           <w:vertAlign w:val="superscript"/>
         </w:rPr>
+        <w:lastRenderedPageBreak/>
         <w:t>3</w:t>
       </w:r>
       <w:r>
@@ -10522,17 +10765,69 @@
     </w:p>
     <w:p>
       <w:pPr>
+        <w:jc w:val="both"/>
+        <w:rPr>
+          <w:rFonts w:cs="Arial"/>
+          <w:sz w:val="16"/>
+          <w:szCs w:val="16"/>
+        </w:rPr>
+      </w:pPr>
+      <w:r>
+        <w:rPr>
+          <w:rFonts w:cs="Arial"/>
+          <w:sz w:val="16"/>
+          <w:szCs w:val="16"/>
+          <w:vertAlign w:val="superscript"/>
+        </w:rPr>
+        <w:t>4</w:t>
+      </w:r>
+      <w:r>
+        <w:rPr>
+          <w:rFonts w:cs="Arial"/>
+          <w:sz w:val="16"/>
+          <w:szCs w:val="16"/>
+        </w:rPr>
+        <w:t xml:space="preserve">Below 30mArms current what is displayed is the mean not RMS current.  </w:t>
+      </w:r>
+      <w:r>
+        <w:rPr>
+          <w:rFonts w:cs="Arial"/>
+          <w:sz w:val="16"/>
+          <w:szCs w:val="16"/>
+        </w:rPr>
+        <w:t>Two different ranges for accuracy are given, below and above 100mArms.</w:t>
+      </w:r>
+    </w:p>
+    <w:p>
+      <w:pPr>
+        <w:jc w:val="both"/>
+        <w:rPr>
+          <w:rFonts w:cs="Arial"/>
+          <w:sz w:val="16"/>
+          <w:szCs w:val="16"/>
+        </w:rPr>
+      </w:pPr>
+      <w:r>
+        <w:rPr>
+          <w:rFonts w:cs="Arial"/>
+          <w:sz w:val="16"/>
+          <w:szCs w:val="16"/>
+        </w:rPr>
+        <w:t xml:space="preserve"> </w:t>
+      </w:r>
+    </w:p>
+    <w:p>
+      <w:pPr>
         <w:pStyle w:val="Heading2"/>
         <w:rPr>
           <w:noProof/>
         </w:rPr>
       </w:pPr>
-      <w:bookmarkStart w:id="18" w:name="_Toc199479095"/>
+      <w:bookmarkStart w:id="18" w:name="_Toc199835843"/>
       <w:r>
         <w:rPr>
           <w:noProof/>
         </w:rPr>
-        <w:lastRenderedPageBreak/>
         <w:t>±VS CURRENT INRUSH MEASURE</w:t>
       </w:r>
       <w:bookmarkEnd w:id="18"/>
@@ -10563,7 +10858,7 @@
           <w:noProof/>
         </w:rPr>
         <w:drawing>
-          <wp:inline distT="0" distB="0" distL="0" distR="0" wp14:anchorId="11C08501" wp14:editId="44D34E35">
+          <wp:inline distT="0" distB="0" distL="0" distR="0" wp14:anchorId="11C08501" wp14:editId="32F08FBC">
             <wp:extent cx="3657600" cy="2743200"/>
             <wp:effectExtent l="0" t="0" r="0" b="0"/>
             <wp:docPr id="183081066" name="Picture 11"/>
@@ -10680,7 +10975,7 @@
           <w:noProof/>
         </w:rPr>
         <w:drawing>
-          <wp:inline distT="0" distB="0" distL="0" distR="0" wp14:anchorId="748AB590" wp14:editId="4EB9B14A">
+          <wp:inline distT="0" distB="0" distL="0" distR="0" wp14:anchorId="748AB590" wp14:editId="50644D26">
             <wp:extent cx="3657600" cy="2743200"/>
             <wp:effectExtent l="0" t="0" r="0" b="0"/>
             <wp:docPr id="700508492" name="Picture 12"/>
@@ -10800,7 +11095,7 @@
           <w:noProof/>
         </w:rPr>
       </w:pPr>
-      <w:bookmarkStart w:id="19" w:name="_Toc199479096"/>
+      <w:bookmarkStart w:id="19" w:name="_Toc199835844"/>
       <w:r>
         <w:rPr>
           <w:noProof/>
@@ -10828,7 +11123,7 @@
           <w:noProof/>
         </w:rPr>
         <w:drawing>
-          <wp:inline distT="0" distB="0" distL="0" distR="0" wp14:anchorId="5CDE1316" wp14:editId="215EAAD5">
+          <wp:inline distT="0" distB="0" distL="0" distR="0" wp14:anchorId="5CDE1316" wp14:editId="4DC66D84">
             <wp:extent cx="3657600" cy="2743200"/>
             <wp:effectExtent l="0" t="0" r="0" b="0"/>
             <wp:docPr id="149713584" name="Picture 13" descr="A screen shot of a computer&#10;&#10;AI-generated content may be incorrect."/>
@@ -10904,26 +11199,23 @@
           <w:ilvl w:val="0"/>
           <w:numId w:val="29"/>
         </w:numPr>
+      </w:pPr>
+      <w:r>
         <w:rPr>
           <w:sz w:val="16"/>
           <w:szCs w:val="16"/>
         </w:rPr>
-      </w:pPr>
-      <w:r>
-        <w:rPr>
-          <w:sz w:val="16"/>
-          <w:szCs w:val="16"/>
-        </w:rPr>
-        <w:t>Vin as measured by ARB = 8.93 (0.90% accuracy)</w:t>
-      </w:r>
-    </w:p>
-    <w:p/>
-    <w:p>
-      <w:r>
-        <w:t xml:space="preserve">Input Output Response 5KHz </w:t>
-      </w:r>
-      <w:r>
-        <w:t xml:space="preserve">to 8Ω </w:t>
+        <w:t xml:space="preserve">Vin as measured by ARB = 8.93 </w:t>
+      </w:r>
+    </w:p>
+    <w:p>
+      <w:pPr>
+        <w:pStyle w:val="ListParagraph"/>
+      </w:pPr>
+    </w:p>
+    <w:p>
+      <w:r>
+        <w:t xml:space="preserve">Input Output Response 5KHz to 8Ω </w:t>
       </w:r>
       <w:proofErr w:type="gramStart"/>
       <w:r>
@@ -10937,7 +11229,7 @@
           <w:noProof/>
         </w:rPr>
         <w:drawing>
-          <wp:inline distT="0" distB="0" distL="0" distR="0" wp14:anchorId="59723841" wp14:editId="3D05C4E0">
+          <wp:inline distT="0" distB="0" distL="0" distR="0" wp14:anchorId="59723841" wp14:editId="4222D807">
             <wp:extent cx="3657600" cy="2743200"/>
             <wp:effectExtent l="0" t="0" r="0" b="0"/>
             <wp:docPr id="72049690" name="Picture 14"/>
@@ -11023,21 +11315,7 @@
           <w:sz w:val="16"/>
           <w:szCs w:val="16"/>
         </w:rPr>
-        <w:t>Vin as measured by ARB = 8.9</w:t>
-      </w:r>
-      <w:r>
-        <w:rPr>
-          <w:sz w:val="16"/>
-          <w:szCs w:val="16"/>
-        </w:rPr>
-        <w:t>2Vrms</w:t>
-      </w:r>
-      <w:r>
-        <w:rPr>
-          <w:sz w:val="16"/>
-          <w:szCs w:val="16"/>
-        </w:rPr>
-        <w:t xml:space="preserve"> (0.90% accuracy)</w:t>
+        <w:t xml:space="preserve">Vin as measured by ARB = 8.92Vrms </w:t>
       </w:r>
     </w:p>
     <w:p>
@@ -11068,14 +11346,7 @@
           <w:sz w:val="16"/>
           <w:szCs w:val="16"/>
         </w:rPr>
-        <w:t xml:space="preserve"> as measured by ARB = 1.061Irms (</w:t>
-      </w:r>
-      <w:r>
-        <w:rPr>
-          <w:sz w:val="16"/>
-          <w:szCs w:val="16"/>
-        </w:rPr>
-        <w:t>0.95% accuracy)</w:t>
+        <w:t xml:space="preserve"> as measured by ARB = 1.061Irms</w:t>
       </w:r>
     </w:p>
     <w:p>
@@ -11144,7 +11415,7 @@
       <w:pPr>
         <w:pStyle w:val="Heading2"/>
       </w:pPr>
-      <w:bookmarkStart w:id="20" w:name="_Toc199479097"/>
+      <w:bookmarkStart w:id="20" w:name="_Toc199835845"/>
       <w:r>
         <w:lastRenderedPageBreak/>
         <w:t>Constant Current Mode Enable and Disable</w:t>
@@ -11165,7 +11436,7 @@
           <w:szCs w:val="16"/>
         </w:rPr>
         <w:drawing>
-          <wp:inline distT="0" distB="0" distL="0" distR="0" wp14:anchorId="4E3BC37E" wp14:editId="32EC33EE">
+          <wp:inline distT="0" distB="0" distL="0" distR="0" wp14:anchorId="4E3BC37E" wp14:editId="149F6643">
             <wp:extent cx="3657600" cy="2743200"/>
             <wp:effectExtent l="0" t="0" r="0" b="0"/>
             <wp:docPr id="317200079" name="Picture 17"/>
@@ -11441,7 +11712,7 @@
       <w:pPr>
         <w:pStyle w:val="Heading2"/>
       </w:pPr>
-      <w:bookmarkStart w:id="21" w:name="_Toc199479098"/>
+      <w:bookmarkStart w:id="21" w:name="_Toc199835846"/>
       <w:r>
         <w:t>THERMAL PERFORMANCE</w:t>
       </w:r>
@@ -11813,7 +12084,7 @@
       <w:r>
         <w:br w:type="page"/>
       </w:r>
-      <w:bookmarkStart w:id="22" w:name="_Toc199479099"/>
+      <w:bookmarkStart w:id="22" w:name="_Toc199835847"/>
       <w:r>
         <w:lastRenderedPageBreak/>
         <w:t>ACKNOWLEDGEMENT</w:t>
@@ -12314,6 +12585,7 @@
         <v:shape id="PowerPlusWaterMarkObject429924782" o:spid="_x0000_s1026" type="#_x0000_t136" style="position:absolute;margin-left:0;margin-top:0;width:615.7pt;height:43.95pt;rotation:315;z-index:-251655168;mso-position-horizontal:center;mso-position-horizontal-relative:margin;mso-position-vertical:center;mso-position-vertical-relative:margin" o:allowincell="f" fillcolor="#666" stroked="f">
           <v:fill opacity=".5"/>
           <v:textpath style="font-family:&quot;Century Gothic&quot;;font-size:1pt" string="PRELIMINARY - BETA TEST ONLY"/>
+          <w10:wrap anchorx="margin" anchory="margin"/>
         </v:shape>
       </w:pict>
     </w:r>
@@ -12359,6 +12631,7 @@
         <v:shape id="PowerPlusWaterMarkObject429924783" o:spid="_x0000_s1027" type="#_x0000_t136" style="position:absolute;margin-left:0;margin-top:0;width:615.7pt;height:43.95pt;rotation:315;z-index:-251653120;mso-position-horizontal:center;mso-position-horizontal-relative:margin;mso-position-vertical:center;mso-position-vertical-relative:margin" o:allowincell="f" fillcolor="#666" stroked="f">
           <v:fill opacity=".5"/>
           <v:textpath style="font-family:&quot;Century Gothic&quot;;font-size:1pt" string="PRELIMINARY - BETA TEST ONLY"/>
+          <w10:wrap anchorx="margin" anchory="margin"/>
         </v:shape>
       </w:pict>
     </w:r>
@@ -12404,6 +12677,7 @@
         <v:shape id="PowerPlusWaterMarkObject429924781" o:spid="_x0000_s1025" type="#_x0000_t136" style="position:absolute;margin-left:0;margin-top:0;width:615.7pt;height:43.95pt;rotation:315;z-index:-251657216;mso-position-horizontal:center;mso-position-horizontal-relative:margin;mso-position-vertical:center;mso-position-vertical-relative:margin" o:allowincell="f" fillcolor="#666" stroked="f">
           <v:fill opacity=".5"/>
           <v:textpath style="font-family:&quot;Century Gothic&quot;;font-size:1pt" string="PRELIMINARY - BETA TEST ONLY"/>
+          <w10:wrap anchorx="margin" anchory="margin"/>
         </v:shape>
       </w:pict>
     </w:r>
@@ -16504,6 +16778,7 @@
   <w:style w:type="character" w:default="1" w:styleId="DefaultParagraphFont">
     <w:name w:val="Default Paragraph Font"/>
     <w:uiPriority w:val="1"/>
+    <w:semiHidden/>
     <w:unhideWhenUsed/>
   </w:style>
   <w:style w:type="table" w:default="1" w:styleId="TableNormal">

</xml_diff>

<commit_message>
Updated acknolwdegement in UMTS doc
</commit_message>
<xml_diff>
--- a/Documents/UserManual_Specification/Arbitrary Power Booster UMTS.docx
+++ b/Documents/UserManual_Specification/Arbitrary Power Booster UMTS.docx
@@ -214,7 +214,7 @@
           <w:r>
             <w:fldChar w:fldCharType="separate"/>
           </w:r>
-          <w:hyperlink w:anchor="_Toc199835827" w:history="1">
+          <w:hyperlink w:anchor="_Toc200172964" w:history="1">
             <w:r>
               <w:rPr>
                 <w:rStyle w:val="Hyperlink"/>
@@ -257,7 +257,7 @@
                 <w:noProof/>
                 <w:webHidden/>
               </w:rPr>
-              <w:instrText xml:space="preserve"> PAGEREF _Toc199835827 \h </w:instrText>
+              <w:instrText xml:space="preserve"> PAGEREF _Toc200172964 \h </w:instrText>
             </w:r>
             <w:r>
               <w:rPr>
@@ -302,7 +302,7 @@
               <w:szCs w:val="24"/>
             </w:rPr>
           </w:pPr>
-          <w:hyperlink w:anchor="_Toc199835828" w:history="1">
+          <w:hyperlink w:anchor="_Toc200172965" w:history="1">
             <w:r>
               <w:rPr>
                 <w:rStyle w:val="Hyperlink"/>
@@ -345,7 +345,7 @@
                 <w:noProof/>
                 <w:webHidden/>
               </w:rPr>
-              <w:instrText xml:space="preserve"> PAGEREF _Toc199835828 \h </w:instrText>
+              <w:instrText xml:space="preserve"> PAGEREF _Toc200172965 \h </w:instrText>
             </w:r>
             <w:r>
               <w:rPr>
@@ -390,7 +390,7 @@
               <w:szCs w:val="24"/>
             </w:rPr>
           </w:pPr>
-          <w:hyperlink w:anchor="_Toc199835829" w:history="1">
+          <w:hyperlink w:anchor="_Toc200172966" w:history="1">
             <w:r>
               <w:rPr>
                 <w:rStyle w:val="Hyperlink"/>
@@ -433,7 +433,7 @@
                 <w:noProof/>
                 <w:webHidden/>
               </w:rPr>
-              <w:instrText xml:space="preserve"> PAGEREF _Toc199835829 \h </w:instrText>
+              <w:instrText xml:space="preserve"> PAGEREF _Toc200172966 \h </w:instrText>
             </w:r>
             <w:r>
               <w:rPr>
@@ -478,7 +478,7 @@
               <w:szCs w:val="24"/>
             </w:rPr>
           </w:pPr>
-          <w:hyperlink w:anchor="_Toc199835830" w:history="1">
+          <w:hyperlink w:anchor="_Toc200172967" w:history="1">
             <w:r>
               <w:rPr>
                 <w:rStyle w:val="Hyperlink"/>
@@ -521,7 +521,7 @@
                 <w:noProof/>
                 <w:webHidden/>
               </w:rPr>
-              <w:instrText xml:space="preserve"> PAGEREF _Toc199835830 \h </w:instrText>
+              <w:instrText xml:space="preserve"> PAGEREF _Toc200172967 \h </w:instrText>
             </w:r>
             <w:r>
               <w:rPr>
@@ -566,7 +566,7 @@
               <w:szCs w:val="24"/>
             </w:rPr>
           </w:pPr>
-          <w:hyperlink w:anchor="_Toc199835831" w:history="1">
+          <w:hyperlink w:anchor="_Toc200172968" w:history="1">
             <w:r>
               <w:rPr>
                 <w:rStyle w:val="Hyperlink"/>
@@ -609,7 +609,7 @@
                 <w:noProof/>
                 <w:webHidden/>
               </w:rPr>
-              <w:instrText xml:space="preserve"> PAGEREF _Toc199835831 \h </w:instrText>
+              <w:instrText xml:space="preserve"> PAGEREF _Toc200172968 \h </w:instrText>
             </w:r>
             <w:r>
               <w:rPr>
@@ -654,7 +654,7 @@
               <w:szCs w:val="24"/>
             </w:rPr>
           </w:pPr>
-          <w:hyperlink w:anchor="_Toc199835832" w:history="1">
+          <w:hyperlink w:anchor="_Toc200172969" w:history="1">
             <w:r>
               <w:rPr>
                 <w:rStyle w:val="Hyperlink"/>
@@ -697,7 +697,7 @@
                 <w:noProof/>
                 <w:webHidden/>
               </w:rPr>
-              <w:instrText xml:space="preserve"> PAGEREF _Toc199835832 \h </w:instrText>
+              <w:instrText xml:space="preserve"> PAGEREF _Toc200172969 \h </w:instrText>
             </w:r>
             <w:r>
               <w:rPr>
@@ -742,7 +742,7 @@
               <w:szCs w:val="24"/>
             </w:rPr>
           </w:pPr>
-          <w:hyperlink w:anchor="_Toc199835833" w:history="1">
+          <w:hyperlink w:anchor="_Toc200172970" w:history="1">
             <w:r>
               <w:rPr>
                 <w:rStyle w:val="Hyperlink"/>
@@ -785,7 +785,7 @@
                 <w:noProof/>
                 <w:webHidden/>
               </w:rPr>
-              <w:instrText xml:space="preserve"> PAGEREF _Toc199835833 \h </w:instrText>
+              <w:instrText xml:space="preserve"> PAGEREF _Toc200172970 \h </w:instrText>
             </w:r>
             <w:r>
               <w:rPr>
@@ -830,7 +830,7 @@
               <w:szCs w:val="24"/>
             </w:rPr>
           </w:pPr>
-          <w:hyperlink w:anchor="_Toc199835834" w:history="1">
+          <w:hyperlink w:anchor="_Toc200172971" w:history="1">
             <w:r>
               <w:rPr>
                 <w:rStyle w:val="Hyperlink"/>
@@ -873,7 +873,7 @@
                 <w:noProof/>
                 <w:webHidden/>
               </w:rPr>
-              <w:instrText xml:space="preserve"> PAGEREF _Toc199835834 \h </w:instrText>
+              <w:instrText xml:space="preserve"> PAGEREF _Toc200172971 \h </w:instrText>
             </w:r>
             <w:r>
               <w:rPr>
@@ -918,7 +918,7 @@
               <w:szCs w:val="24"/>
             </w:rPr>
           </w:pPr>
-          <w:hyperlink w:anchor="_Toc199835835" w:history="1">
+          <w:hyperlink w:anchor="_Toc200172972" w:history="1">
             <w:r>
               <w:rPr>
                 <w:rStyle w:val="Hyperlink"/>
@@ -961,7 +961,7 @@
                 <w:noProof/>
                 <w:webHidden/>
               </w:rPr>
-              <w:instrText xml:space="preserve"> PAGEREF _Toc199835835 \h </w:instrText>
+              <w:instrText xml:space="preserve"> PAGEREF _Toc200172972 \h </w:instrText>
             </w:r>
             <w:r>
               <w:rPr>
@@ -1006,7 +1006,7 @@
               <w:szCs w:val="24"/>
             </w:rPr>
           </w:pPr>
-          <w:hyperlink w:anchor="_Toc199835836" w:history="1">
+          <w:hyperlink w:anchor="_Toc200172973" w:history="1">
             <w:r>
               <w:rPr>
                 <w:rStyle w:val="Hyperlink"/>
@@ -1049,7 +1049,7 @@
                 <w:noProof/>
                 <w:webHidden/>
               </w:rPr>
-              <w:instrText xml:space="preserve"> PAGEREF _Toc199835836 \h </w:instrText>
+              <w:instrText xml:space="preserve"> PAGEREF _Toc200172973 \h </w:instrText>
             </w:r>
             <w:r>
               <w:rPr>
@@ -1094,7 +1094,7 @@
               <w:szCs w:val="24"/>
             </w:rPr>
           </w:pPr>
-          <w:hyperlink w:anchor="_Toc199835837" w:history="1">
+          <w:hyperlink w:anchor="_Toc200172974" w:history="1">
             <w:r>
               <w:rPr>
                 <w:rStyle w:val="Hyperlink"/>
@@ -1137,7 +1137,7 @@
                 <w:noProof/>
                 <w:webHidden/>
               </w:rPr>
-              <w:instrText xml:space="preserve"> PAGEREF _Toc199835837 \h </w:instrText>
+              <w:instrText xml:space="preserve"> PAGEREF _Toc200172974 \h </w:instrText>
             </w:r>
             <w:r>
               <w:rPr>
@@ -1182,7 +1182,7 @@
               <w:szCs w:val="24"/>
             </w:rPr>
           </w:pPr>
-          <w:hyperlink w:anchor="_Toc199835838" w:history="1">
+          <w:hyperlink w:anchor="_Toc200172975" w:history="1">
             <w:r>
               <w:rPr>
                 <w:rStyle w:val="Hyperlink"/>
@@ -1225,7 +1225,7 @@
                 <w:noProof/>
                 <w:webHidden/>
               </w:rPr>
-              <w:instrText xml:space="preserve"> PAGEREF _Toc199835838 \h </w:instrText>
+              <w:instrText xml:space="preserve"> PAGEREF _Toc200172975 \h </w:instrText>
             </w:r>
             <w:r>
               <w:rPr>
@@ -1270,7 +1270,7 @@
               <w:szCs w:val="24"/>
             </w:rPr>
           </w:pPr>
-          <w:hyperlink w:anchor="_Toc199835839" w:history="1">
+          <w:hyperlink w:anchor="_Toc200172976" w:history="1">
             <w:r>
               <w:rPr>
                 <w:rStyle w:val="Hyperlink"/>
@@ -1313,7 +1313,7 @@
                 <w:noProof/>
                 <w:webHidden/>
               </w:rPr>
-              <w:instrText xml:space="preserve"> PAGEREF _Toc199835839 \h </w:instrText>
+              <w:instrText xml:space="preserve"> PAGEREF _Toc200172976 \h </w:instrText>
             </w:r>
             <w:r>
               <w:rPr>
@@ -1358,7 +1358,7 @@
               <w:szCs w:val="24"/>
             </w:rPr>
           </w:pPr>
-          <w:hyperlink w:anchor="_Toc199835840" w:history="1">
+          <w:hyperlink w:anchor="_Toc200172977" w:history="1">
             <w:r>
               <w:rPr>
                 <w:rStyle w:val="Hyperlink"/>
@@ -1401,7 +1401,7 @@
                 <w:noProof/>
                 <w:webHidden/>
               </w:rPr>
-              <w:instrText xml:space="preserve"> PAGEREF _Toc199835840 \h </w:instrText>
+              <w:instrText xml:space="preserve"> PAGEREF _Toc200172977 \h </w:instrText>
             </w:r>
             <w:r>
               <w:rPr>
@@ -1446,7 +1446,7 @@
               <w:szCs w:val="24"/>
             </w:rPr>
           </w:pPr>
-          <w:hyperlink w:anchor="_Toc199835841" w:history="1">
+          <w:hyperlink w:anchor="_Toc200172978" w:history="1">
             <w:r>
               <w:rPr>
                 <w:rStyle w:val="Hyperlink"/>
@@ -1489,7 +1489,7 @@
                 <w:noProof/>
                 <w:webHidden/>
               </w:rPr>
-              <w:instrText xml:space="preserve"> PAGEREF _Toc199835841 \h </w:instrText>
+              <w:instrText xml:space="preserve"> PAGEREF _Toc200172978 \h </w:instrText>
             </w:r>
             <w:r>
               <w:rPr>
@@ -1534,7 +1534,7 @@
               <w:szCs w:val="24"/>
             </w:rPr>
           </w:pPr>
-          <w:hyperlink w:anchor="_Toc199835842" w:history="1">
+          <w:hyperlink w:anchor="_Toc200172979" w:history="1">
             <w:r>
               <w:rPr>
                 <w:rStyle w:val="Hyperlink"/>
@@ -1577,7 +1577,7 @@
                 <w:noProof/>
                 <w:webHidden/>
               </w:rPr>
-              <w:instrText xml:space="preserve"> PAGEREF _Toc199835842 \h </w:instrText>
+              <w:instrText xml:space="preserve"> PAGEREF _Toc200172979 \h </w:instrText>
             </w:r>
             <w:r>
               <w:rPr>
@@ -1622,7 +1622,7 @@
               <w:szCs w:val="24"/>
             </w:rPr>
           </w:pPr>
-          <w:hyperlink w:anchor="_Toc199835843" w:history="1">
+          <w:hyperlink w:anchor="_Toc200172980" w:history="1">
             <w:r>
               <w:rPr>
                 <w:rStyle w:val="Hyperlink"/>
@@ -1665,7 +1665,7 @@
                 <w:noProof/>
                 <w:webHidden/>
               </w:rPr>
-              <w:instrText xml:space="preserve"> PAGEREF _Toc199835843 \h </w:instrText>
+              <w:instrText xml:space="preserve"> PAGEREF _Toc200172980 \h </w:instrText>
             </w:r>
             <w:r>
               <w:rPr>
@@ -1710,7 +1710,7 @@
               <w:szCs w:val="24"/>
             </w:rPr>
           </w:pPr>
-          <w:hyperlink w:anchor="_Toc199835844" w:history="1">
+          <w:hyperlink w:anchor="_Toc200172981" w:history="1">
             <w:r>
               <w:rPr>
                 <w:rStyle w:val="Hyperlink"/>
@@ -1753,7 +1753,7 @@
                 <w:noProof/>
                 <w:webHidden/>
               </w:rPr>
-              <w:instrText xml:space="preserve"> PAGEREF _Toc199835844 \h </w:instrText>
+              <w:instrText xml:space="preserve"> PAGEREF _Toc200172981 \h </w:instrText>
             </w:r>
             <w:r>
               <w:rPr>
@@ -1798,7 +1798,7 @@
               <w:szCs w:val="24"/>
             </w:rPr>
           </w:pPr>
-          <w:hyperlink w:anchor="_Toc199835845" w:history="1">
+          <w:hyperlink w:anchor="_Toc200172982" w:history="1">
             <w:r>
               <w:rPr>
                 <w:rStyle w:val="Hyperlink"/>
@@ -1841,7 +1841,7 @@
                 <w:noProof/>
                 <w:webHidden/>
               </w:rPr>
-              <w:instrText xml:space="preserve"> PAGEREF _Toc199835845 \h </w:instrText>
+              <w:instrText xml:space="preserve"> PAGEREF _Toc200172982 \h </w:instrText>
             </w:r>
             <w:r>
               <w:rPr>
@@ -1886,7 +1886,7 @@
               <w:szCs w:val="24"/>
             </w:rPr>
           </w:pPr>
-          <w:hyperlink w:anchor="_Toc199835846" w:history="1">
+          <w:hyperlink w:anchor="_Toc200172983" w:history="1">
             <w:r>
               <w:rPr>
                 <w:rStyle w:val="Hyperlink"/>
@@ -1929,7 +1929,7 @@
                 <w:noProof/>
                 <w:webHidden/>
               </w:rPr>
-              <w:instrText xml:space="preserve"> PAGEREF _Toc199835846 \h </w:instrText>
+              <w:instrText xml:space="preserve"> PAGEREF _Toc200172983 \h </w:instrText>
             </w:r>
             <w:r>
               <w:rPr>
@@ -1974,7 +1974,7 @@
               <w:szCs w:val="24"/>
             </w:rPr>
           </w:pPr>
-          <w:hyperlink w:anchor="_Toc199835847" w:history="1">
+          <w:hyperlink w:anchor="_Toc200172984" w:history="1">
             <w:r>
               <w:rPr>
                 <w:rStyle w:val="Hyperlink"/>
@@ -2017,7 +2017,7 @@
                 <w:noProof/>
                 <w:webHidden/>
               </w:rPr>
-              <w:instrText xml:space="preserve"> PAGEREF _Toc199835847 \h </w:instrText>
+              <w:instrText xml:space="preserve"> PAGEREF _Toc200172984 \h </w:instrText>
             </w:r>
             <w:r>
               <w:rPr>
@@ -2275,6 +2275,38 @@
           </w:p>
         </w:tc>
       </w:tr>
+      <w:tr>
+        <w:tc>
+          <w:tcPr>
+            <w:tcW w:w="1434" w:type="dxa"/>
+          </w:tcPr>
+          <w:p>
+            <w:r>
+              <w:t>2025-06-07</w:t>
+            </w:r>
+          </w:p>
+        </w:tc>
+        <w:tc>
+          <w:tcPr>
+            <w:tcW w:w="6399" w:type="dxa"/>
+          </w:tcPr>
+          <w:p>
+            <w:r>
+              <w:t>Amendment to acknowledgement</w:t>
+            </w:r>
+          </w:p>
+        </w:tc>
+        <w:tc>
+          <w:tcPr>
+            <w:tcW w:w="1517" w:type="dxa"/>
+          </w:tcPr>
+          <w:p>
+            <w:r>
+              <w:t>HSC</w:t>
+            </w:r>
+          </w:p>
+        </w:tc>
+      </w:tr>
     </w:tbl>
     <w:p>
       <w:r>
@@ -2286,7 +2318,7 @@
         <w:pStyle w:val="Heading1"/>
       </w:pPr>
       <w:bookmarkStart w:id="1" w:name="_Hlk199332212"/>
-      <w:bookmarkStart w:id="2" w:name="_Toc199835827"/>
+      <w:bookmarkStart w:id="2" w:name="_Toc200172964"/>
       <w:r>
         <w:lastRenderedPageBreak/>
         <w:t>INTRODUCTION</w:t>
@@ -2300,7 +2332,7 @@
       <w:pPr>
         <w:pStyle w:val="Heading2"/>
       </w:pPr>
-      <w:bookmarkStart w:id="3" w:name="_Toc199835828"/>
+      <w:bookmarkStart w:id="3" w:name="_Toc200172965"/>
       <w:r>
         <w:t xml:space="preserve">THE </w:t>
       </w:r>
@@ -2640,7 +2672,7 @@
         <w:pStyle w:val="Heading2"/>
         <w:jc w:val="both"/>
       </w:pPr>
-      <w:bookmarkStart w:id="4" w:name="_Toc199835829"/>
+      <w:bookmarkStart w:id="4" w:name="_Toc200172966"/>
       <w:r>
         <w:t xml:space="preserve">THE </w:t>
       </w:r>
@@ -2791,7 +2823,7 @@
         <w:pStyle w:val="Heading2"/>
         <w:jc w:val="both"/>
       </w:pPr>
-      <w:bookmarkStart w:id="5" w:name="_Toc199835830"/>
+      <w:bookmarkStart w:id="5" w:name="_Toc200172967"/>
       <w:r>
         <w:t>THE SOLUTION:</w:t>
       </w:r>
@@ -3038,7 +3070,7 @@
         <w:pStyle w:val="Heading1"/>
         <w:jc w:val="both"/>
       </w:pPr>
-      <w:bookmarkStart w:id="6" w:name="_Toc199835831"/>
+      <w:bookmarkStart w:id="6" w:name="_Toc200172968"/>
       <w:r>
         <w:t>AT A GLANCE</w:t>
       </w:r>
@@ -3052,7 +3084,7 @@
         <w:pStyle w:val="Heading2"/>
         <w:jc w:val="both"/>
       </w:pPr>
-      <w:bookmarkStart w:id="7" w:name="_Toc199835832"/>
+      <w:bookmarkStart w:id="7" w:name="_Toc200172969"/>
       <w:r>
         <w:t>FEATURES:</w:t>
       </w:r>
@@ -3304,7 +3336,7 @@
         <w:pStyle w:val="Heading2"/>
         <w:jc w:val="both"/>
       </w:pPr>
-      <w:bookmarkStart w:id="8" w:name="_Toc199835833"/>
+      <w:bookmarkStart w:id="8" w:name="_Toc200172970"/>
       <w:r>
         <w:t>APPLICATIONS:</w:t>
       </w:r>
@@ -3385,7 +3417,7 @@
         <w:pStyle w:val="Heading2"/>
         <w:jc w:val="both"/>
       </w:pPr>
-      <w:bookmarkStart w:id="9" w:name="_Toc199835834"/>
+      <w:bookmarkStart w:id="9" w:name="_Toc200172971"/>
       <w:r>
         <w:lastRenderedPageBreak/>
         <w:t>SIMPLIFIED BLOCK DIAGRAM</w:t>
@@ -3527,7 +3559,7 @@
       <w:pPr>
         <w:pStyle w:val="Heading1"/>
       </w:pPr>
-      <w:bookmarkStart w:id="10" w:name="_Toc199835835"/>
+      <w:bookmarkStart w:id="10" w:name="_Toc200172972"/>
       <w:r>
         <w:t>MODES OF OPERATION:</w:t>
       </w:r>
@@ -3609,7 +3641,7 @@
       <w:pPr>
         <w:pStyle w:val="Heading2"/>
       </w:pPr>
-      <w:bookmarkStart w:id="11" w:name="_Toc199835836"/>
+      <w:bookmarkStart w:id="11" w:name="_Toc200172973"/>
       <w:r>
         <w:t>SPLASH SCREEN</w:t>
       </w:r>
@@ -3756,7 +3788,7 @@
       <w:pPr>
         <w:pStyle w:val="Heading2"/>
       </w:pPr>
-      <w:bookmarkStart w:id="12" w:name="_Toc199835837"/>
+      <w:bookmarkStart w:id="12" w:name="_Toc200172974"/>
       <w:r>
         <w:t>MAIN SCREEN:</w:t>
       </w:r>
@@ -4107,7 +4139,7 @@
       <w:pPr>
         <w:pStyle w:val="Heading2"/>
       </w:pPr>
-      <w:bookmarkStart w:id="13" w:name="_Toc199835838"/>
+      <w:bookmarkStart w:id="13" w:name="_Toc200172975"/>
       <w:r>
         <w:t>CONFIG SCREEN:</w:t>
       </w:r>
@@ -4220,7 +4252,7 @@
       <w:pPr>
         <w:pStyle w:val="Heading2"/>
       </w:pPr>
-      <w:bookmarkStart w:id="14" w:name="_Toc199835839"/>
+      <w:bookmarkStart w:id="14" w:name="_Toc200172976"/>
       <w:r>
         <w:t>SET LIMITS SCREEN:</w:t>
       </w:r>
@@ -4388,7 +4420,7 @@
       <w:pPr>
         <w:pStyle w:val="Heading2"/>
       </w:pPr>
-      <w:bookmarkStart w:id="15" w:name="_Toc199835840"/>
+      <w:bookmarkStart w:id="15" w:name="_Toc200172977"/>
       <w:r>
         <w:lastRenderedPageBreak/>
         <w:t>PHYSICAL CONTROLS:</w:t>
@@ -4495,7 +4527,7 @@
       <w:pPr>
         <w:pStyle w:val="Heading1"/>
       </w:pPr>
-      <w:bookmarkStart w:id="16" w:name="_Toc199835841"/>
+      <w:bookmarkStart w:id="16" w:name="_Toc200172978"/>
       <w:r>
         <w:lastRenderedPageBreak/>
         <w:t>TECHNICAL SPECIFICATIONS:</w:t>
@@ -4506,7 +4538,7 @@
       <w:pPr>
         <w:pStyle w:val="Heading2"/>
       </w:pPr>
-      <w:bookmarkStart w:id="17" w:name="_Toc199835842"/>
+      <w:bookmarkStart w:id="17" w:name="_Toc200172979"/>
       <w:r>
         <w:t>MEASURES</w:t>
       </w:r>
@@ -10823,7 +10855,7 @@
           <w:noProof/>
         </w:rPr>
       </w:pPr>
-      <w:bookmarkStart w:id="18" w:name="_Toc199835843"/>
+      <w:bookmarkStart w:id="18" w:name="_Toc200172980"/>
       <w:r>
         <w:rPr>
           <w:noProof/>
@@ -10858,7 +10890,7 @@
           <w:noProof/>
         </w:rPr>
         <w:drawing>
-          <wp:inline distT="0" distB="0" distL="0" distR="0" wp14:anchorId="11C08501" wp14:editId="32F08FBC">
+          <wp:inline distT="0" distB="0" distL="0" distR="0" wp14:anchorId="11C08501" wp14:editId="050E793E">
             <wp:extent cx="3657600" cy="2743200"/>
             <wp:effectExtent l="0" t="0" r="0" b="0"/>
             <wp:docPr id="183081066" name="Picture 11"/>
@@ -10975,7 +11007,7 @@
           <w:noProof/>
         </w:rPr>
         <w:drawing>
-          <wp:inline distT="0" distB="0" distL="0" distR="0" wp14:anchorId="748AB590" wp14:editId="50644D26">
+          <wp:inline distT="0" distB="0" distL="0" distR="0" wp14:anchorId="748AB590" wp14:editId="66F94D11">
             <wp:extent cx="3657600" cy="2743200"/>
             <wp:effectExtent l="0" t="0" r="0" b="0"/>
             <wp:docPr id="700508492" name="Picture 12"/>
@@ -11095,7 +11127,7 @@
           <w:noProof/>
         </w:rPr>
       </w:pPr>
-      <w:bookmarkStart w:id="19" w:name="_Toc199835844"/>
+      <w:bookmarkStart w:id="19" w:name="_Toc200172981"/>
       <w:r>
         <w:rPr>
           <w:noProof/>
@@ -11123,7 +11155,7 @@
           <w:noProof/>
         </w:rPr>
         <w:drawing>
-          <wp:inline distT="0" distB="0" distL="0" distR="0" wp14:anchorId="5CDE1316" wp14:editId="4DC66D84">
+          <wp:inline distT="0" distB="0" distL="0" distR="0" wp14:anchorId="5CDE1316" wp14:editId="68F054FD">
             <wp:extent cx="3657600" cy="2743200"/>
             <wp:effectExtent l="0" t="0" r="0" b="0"/>
             <wp:docPr id="149713584" name="Picture 13" descr="A screen shot of a computer&#10;&#10;AI-generated content may be incorrect."/>
@@ -11229,7 +11261,7 @@
           <w:noProof/>
         </w:rPr>
         <w:drawing>
-          <wp:inline distT="0" distB="0" distL="0" distR="0" wp14:anchorId="59723841" wp14:editId="4222D807">
+          <wp:inline distT="0" distB="0" distL="0" distR="0" wp14:anchorId="59723841" wp14:editId="33E81166">
             <wp:extent cx="3657600" cy="2743200"/>
             <wp:effectExtent l="0" t="0" r="0" b="0"/>
             <wp:docPr id="72049690" name="Picture 14"/>
@@ -11415,7 +11447,7 @@
       <w:pPr>
         <w:pStyle w:val="Heading2"/>
       </w:pPr>
-      <w:bookmarkStart w:id="20" w:name="_Toc199835845"/>
+      <w:bookmarkStart w:id="20" w:name="_Toc200172982"/>
       <w:r>
         <w:lastRenderedPageBreak/>
         <w:t>Constant Current Mode Enable and Disable</w:t>
@@ -11436,7 +11468,7 @@
           <w:szCs w:val="16"/>
         </w:rPr>
         <w:drawing>
-          <wp:inline distT="0" distB="0" distL="0" distR="0" wp14:anchorId="4E3BC37E" wp14:editId="149F6643">
+          <wp:inline distT="0" distB="0" distL="0" distR="0" wp14:anchorId="4E3BC37E" wp14:editId="0A713417">
             <wp:extent cx="3657600" cy="2743200"/>
             <wp:effectExtent l="0" t="0" r="0" b="0"/>
             <wp:docPr id="317200079" name="Picture 17"/>
@@ -11712,7 +11744,7 @@
       <w:pPr>
         <w:pStyle w:val="Heading2"/>
       </w:pPr>
-      <w:bookmarkStart w:id="21" w:name="_Toc199835846"/>
+      <w:bookmarkStart w:id="21" w:name="_Toc200172983"/>
       <w:r>
         <w:t>THERMAL PERFORMANCE</w:t>
       </w:r>
@@ -12084,7 +12116,7 @@
       <w:r>
         <w:br w:type="page"/>
       </w:r>
-      <w:bookmarkStart w:id="22" w:name="_Toc199835847"/>
+      <w:bookmarkStart w:id="22" w:name="_Toc200172984"/>
       <w:r>
         <w:lastRenderedPageBreak/>
         <w:t>ACKNOWLEDGEMENT</w:t>
@@ -12115,210 +12147,226 @@
           <w:rFonts w:cs="Arial"/>
           <w:i/>
         </w:rPr>
-        <w:t xml:space="preserve">To the keeper of me, my beloved wife, I share everything with you.  You are my strength in weakness, clarity in uncertainty and applause in victory.  I accomplish nothing without your support, nor is </w:t>
-      </w:r>
-      <w:proofErr w:type="gramStart"/>
-      <w:r>
+        <w:t>FAMILY:</w:t>
+      </w:r>
+    </w:p>
+    <w:p>
+      <w:pPr>
+        <w:jc w:val="both"/>
         <w:rPr>
           <w:rFonts w:cs="Arial"/>
           <w:i/>
         </w:rPr>
-        <w:t>anything of worth unless</w:t>
-      </w:r>
-      <w:proofErr w:type="gramEnd"/>
+      </w:pPr>
       <w:r>
         <w:rPr>
           <w:rFonts w:cs="Arial"/>
           <w:i/>
         </w:rPr>
-        <w:t xml:space="preserve"> I can share it with you.  I love you.</w:t>
-      </w:r>
-    </w:p>
-    <w:p>
-      <w:pPr>
-        <w:jc w:val="both"/>
+        <w:t xml:space="preserve">To the keeper of me, my beloved wife, I share everything with you.  You are my strength in weakness, clarity in uncertainty and applause in victory.  I accomplish nothing without your support, nor is </w:t>
+      </w:r>
+      <w:proofErr w:type="gramStart"/>
+      <w:r>
         <w:rPr>
           <w:rFonts w:cs="Arial"/>
           <w:i/>
         </w:rPr>
-      </w:pPr>
-    </w:p>
-    <w:p>
-      <w:pPr>
-        <w:jc w:val="both"/>
+        <w:t>anything of worth unless</w:t>
+      </w:r>
+      <w:proofErr w:type="gramEnd"/>
+      <w:r>
         <w:rPr>
           <w:rFonts w:cs="Arial"/>
           <w:i/>
         </w:rPr>
-      </w:pPr>
-      <w:r>
+        <w:t xml:space="preserve"> I can share it with you.  I love you.</w:t>
+      </w:r>
+    </w:p>
+    <w:p>
+      <w:pPr>
+        <w:jc w:val="both"/>
         <w:rPr>
           <w:rFonts w:cs="Arial"/>
           <w:i/>
         </w:rPr>
-        <w:t>To my daughter Christina, we have had our challenges.  In part, and in this, I</w:t>
-      </w:r>
-      <w:r>
+      </w:pPr>
+    </w:p>
+    <w:p>
+      <w:pPr>
+        <w:jc w:val="both"/>
         <w:rPr>
           <w:rFonts w:cs="Arial"/>
           <w:i/>
         </w:rPr>
-        <w:t xml:space="preserve"> hope one day in you the understanding</w:t>
-      </w:r>
+      </w:pPr>
       <w:r>
         <w:rPr>
           <w:rFonts w:cs="Arial"/>
           <w:i/>
         </w:rPr>
-        <w:t xml:space="preserve"> of what I have been trying to say.  Love is what you do.  You </w:t>
+        <w:t>To my daughter Christina, we have had our challenges.  In part, and in this, I</w:t>
       </w:r>
       <w:r>
         <w:rPr>
           <w:rFonts w:cs="Arial"/>
           <w:i/>
         </w:rPr>
-        <w:t>are exceptional in so many ways;</w:t>
+        <w:t xml:space="preserve"> hope one day in you the understanding</w:t>
       </w:r>
       <w:r>
         <w:rPr>
           <w:rFonts w:cs="Arial"/>
           <w:i/>
         </w:rPr>
-        <w:t xml:space="preserve"> add to your gifts hard work and the world is yours.    </w:t>
-      </w:r>
-    </w:p>
-    <w:p>
-      <w:pPr>
-        <w:jc w:val="both"/>
+        <w:t xml:space="preserve"> of what I have been trying to say.  Love is what you do.  You </w:t>
+      </w:r>
+      <w:r>
         <w:rPr>
           <w:rFonts w:cs="Arial"/>
           <w:i/>
         </w:rPr>
-      </w:pPr>
-    </w:p>
-    <w:p>
-      <w:pPr>
-        <w:jc w:val="both"/>
+        <w:t>are exceptional in so many ways;</w:t>
+      </w:r>
+      <w:r>
         <w:rPr>
           <w:rFonts w:cs="Arial"/>
           <w:i/>
         </w:rPr>
-      </w:pPr>
-      <w:r>
+        <w:t xml:space="preserve"> add to your gifts hard work and the world is yours.    </w:t>
+      </w:r>
+    </w:p>
+    <w:p>
+      <w:pPr>
+        <w:jc w:val="both"/>
         <w:rPr>
           <w:rFonts w:cs="Arial"/>
           <w:i/>
         </w:rPr>
-        <w:t xml:space="preserve">To my daughter Faith, the Humanitarian, </w:t>
-      </w:r>
-      <w:proofErr w:type="gramStart"/>
-      <w:r>
+      </w:pPr>
+    </w:p>
+    <w:p>
+      <w:pPr>
+        <w:jc w:val="both"/>
         <w:rPr>
           <w:rFonts w:cs="Arial"/>
           <w:i/>
         </w:rPr>
-        <w:t>it is clear that you</w:t>
-      </w:r>
-      <w:proofErr w:type="gramEnd"/>
+      </w:pPr>
       <w:r>
         <w:rPr>
           <w:rFonts w:cs="Arial"/>
           <w:i/>
         </w:rPr>
-        <w:t xml:space="preserve"> belong to the goodness of this world.  You must remember that true greatness is only realized through service and that there are many ways to serve.  Therein will be your pursuit – run to catch it.  I hope I have shown you how to run.</w:t>
-      </w:r>
-    </w:p>
-    <w:p>
-      <w:pPr>
-        <w:jc w:val="both"/>
+        <w:t xml:space="preserve">To my daughter Faith, the Humanitarian, </w:t>
+      </w:r>
+      <w:proofErr w:type="gramStart"/>
+      <w:r>
         <w:rPr>
           <w:rFonts w:cs="Arial"/>
           <w:i/>
         </w:rPr>
-      </w:pPr>
-    </w:p>
-    <w:p>
-      <w:pPr>
-        <w:jc w:val="both"/>
+        <w:t>it is clear that you</w:t>
+      </w:r>
+      <w:proofErr w:type="gramEnd"/>
+      <w:r>
         <w:rPr>
           <w:rFonts w:cs="Arial"/>
           <w:i/>
         </w:rPr>
-      </w:pPr>
-      <w:r>
+        <w:t xml:space="preserve"> belong to the goodness of this world.  You must remember that true greatness is only realized through service and that there are many ways to serve.  Therein will be your pursuit – run to catch it.  I hope I have shown you how to run.</w:t>
+      </w:r>
+    </w:p>
+    <w:p>
+      <w:pPr>
+        <w:jc w:val="both"/>
         <w:rPr>
           <w:rFonts w:cs="Arial"/>
           <w:i/>
         </w:rPr>
-        <w:t xml:space="preserve">To my daughter Trinity, the scientist, there is a clarity in the way you speak and think, in your questions and answers.  You are to add to the scientific collective.  Of the three, you are most like me.  Don’t be afraid, nor ashamed of whom you </w:t>
-      </w:r>
-      <w:proofErr w:type="gramStart"/>
-      <w:r>
+      </w:pPr>
+    </w:p>
+    <w:p>
+      <w:pPr>
+        <w:jc w:val="both"/>
         <w:rPr>
           <w:rFonts w:cs="Arial"/>
           <w:i/>
         </w:rPr>
-        <w:t>are;</w:t>
-      </w:r>
-      <w:proofErr w:type="gramEnd"/>
+      </w:pPr>
       <w:r>
         <w:rPr>
           <w:rFonts w:cs="Arial"/>
           <w:i/>
         </w:rPr>
-        <w:t xml:space="preserve"> accept it, and work hard to be.</w:t>
-      </w:r>
-    </w:p>
-    <w:p>
-      <w:pPr>
-        <w:jc w:val="both"/>
+        <w:t xml:space="preserve">To my daughter Trinity, the scientist, there is a clarity in the way you speak and think, in your questions and answers.  You are to add to the scientific collective.  Of the three, you are most like me.  Don’t be afraid, nor ashamed of whom you </w:t>
+      </w:r>
+      <w:proofErr w:type="gramStart"/>
+      <w:r>
         <w:rPr>
           <w:rFonts w:cs="Arial"/>
           <w:i/>
         </w:rPr>
-      </w:pPr>
-    </w:p>
-    <w:p>
-      <w:pPr>
-        <w:jc w:val="both"/>
+        <w:t>are;</w:t>
+      </w:r>
+      <w:proofErr w:type="gramEnd"/>
+      <w:r>
         <w:rPr>
           <w:rFonts w:cs="Arial"/>
           <w:i/>
         </w:rPr>
-      </w:pPr>
-      <w:r>
+        <w:t xml:space="preserve"> accept it, and work hard to be.</w:t>
+      </w:r>
+    </w:p>
+    <w:p>
+      <w:pPr>
+        <w:jc w:val="both"/>
         <w:rPr>
           <w:rFonts w:cs="Arial"/>
           <w:i/>
         </w:rPr>
-        <w:t xml:space="preserve">To God Almighty, it is you that have made me, and not me myself – </w:t>
-      </w:r>
-      <w:r>
+      </w:pPr>
+    </w:p>
+    <w:p>
+      <w:pPr>
+        <w:jc w:val="both"/>
         <w:rPr>
           <w:rFonts w:cs="Arial"/>
           <w:i/>
         </w:rPr>
-        <w:t>thank you for the</w:t>
-      </w:r>
+      </w:pPr>
       <w:r>
         <w:rPr>
           <w:rFonts w:cs="Arial"/>
           <w:i/>
         </w:rPr>
-        <w:t xml:space="preserve"> many blessings, may I be a better servant</w:t>
+        <w:t xml:space="preserve">To God Almighty, it is you that have made me, and not me myself – </w:t>
       </w:r>
       <w:r>
         <w:rPr>
           <w:rFonts w:cs="Arial"/>
           <w:i/>
         </w:rPr>
-        <w:t xml:space="preserve"> and steward</w:t>
+        <w:t>thank you for the</w:t>
       </w:r>
       <w:r>
         <w:rPr>
           <w:rFonts w:cs="Arial"/>
           <w:i/>
         </w:rPr>
+        <w:t xml:space="preserve"> many blessings, may I be a better servant</w:t>
+      </w:r>
+      <w:r>
+        <w:rPr>
+          <w:rFonts w:cs="Arial"/>
+          <w:i/>
+        </w:rPr>
+        <w:t xml:space="preserve"> and steward</w:t>
+      </w:r>
+      <w:r>
+        <w:rPr>
+          <w:rFonts w:cs="Arial"/>
+          <w:i/>
+        </w:rPr>
         <w:t>.</w:t>
       </w:r>
     </w:p>
@@ -12328,6 +12376,75 @@
       <w:pPr>
         <w:jc w:val="both"/>
       </w:pPr>
+    </w:p>
+    <w:p>
+      <w:pPr>
+        <w:jc w:val="both"/>
+      </w:pPr>
+    </w:p>
+    <w:p>
+      <w:pPr>
+        <w:jc w:val="both"/>
+        <w:rPr>
+          <w:i/>
+          <w:iCs/>
+        </w:rPr>
+      </w:pPr>
+      <w:r>
+        <w:rPr>
+          <w:i/>
+          <w:iCs/>
+        </w:rPr>
+        <w:t>FRIEND:</w:t>
+      </w:r>
+    </w:p>
+    <w:p>
+      <w:pPr>
+        <w:jc w:val="both"/>
+        <w:rPr>
+          <w:i/>
+          <w:iCs/>
+        </w:rPr>
+      </w:pPr>
+      <w:r>
+        <w:rPr>
+          <w:i/>
+          <w:iCs/>
+        </w:rPr>
+        <w:t xml:space="preserve">Special thanks to my friend Walter </w:t>
+      </w:r>
+      <w:proofErr w:type="gramStart"/>
+      <w:r>
+        <w:rPr>
+          <w:i/>
+          <w:iCs/>
+        </w:rPr>
+        <w:t>Varda</w:t>
+      </w:r>
+      <w:proofErr w:type="gramEnd"/>
+      <w:r>
+        <w:rPr>
+          <w:i/>
+          <w:iCs/>
+        </w:rPr>
+        <w:t xml:space="preserve"> an absolute Rock Star of analog engineering and an even better person.  His input in the earlier stages of the amplifier design process was most helpful to this project.  Thank </w:t>
+      </w:r>
+      <w:proofErr w:type="gramStart"/>
+      <w:r>
+        <w:rPr>
+          <w:i/>
+          <w:iCs/>
+        </w:rPr>
+        <w:t>you Walter</w:t>
+      </w:r>
+      <w:proofErr w:type="gramEnd"/>
+      <w:r>
+        <w:rPr>
+          <w:i/>
+          <w:iCs/>
+        </w:rPr>
+        <w:t xml:space="preserve">, you are one of the most generous people I have ever met in my life.    </w:t>
+      </w:r>
     </w:p>
     <w:sectPr>
       <w:headerReference w:type="even" r:id="rId24"/>

</xml_diff>